<commit_message>
part A,D almost done, need to delete extra code, and modify huristic, etc. structure is done
</commit_message>
<xml_diff>
--- a/ai_hw2.docx
+++ b/ai_hw2.docx
@@ -200,14 +200,7 @@
             <w:rFonts w:ascii="Cambria Math" w:eastAsiaTheme="minorEastAsia" w:hAnsi="Cambria Math"/>
             <w:lang w:bidi="he-IL"/>
           </w:rPr>
-          <m:t>divWi</m:t>
-        </m:r>
-        <m:r>
-          <w:rPr>
-            <w:rFonts w:ascii="Cambria Math" w:eastAsiaTheme="minorEastAsia" w:hAnsi="Cambria Math"/>
-            <w:lang w:bidi="he-IL"/>
-          </w:rPr>
-          <m:t xml:space="preserve"> </m:t>
+          <m:t xml:space="preserve">divWi </m:t>
         </m:r>
       </m:oMath>
       <w:r>
@@ -506,14 +499,7 @@
             <w:rFonts w:ascii="Cambria Math" w:eastAsiaTheme="minorEastAsia" w:hAnsi="Cambria Math"/>
             <w:lang w:bidi="he-IL"/>
           </w:rPr>
-          <m:t xml:space="preserve"> </m:t>
-        </m:r>
-        <m:r>
-          <w:rPr>
-            <w:rFonts w:ascii="Cambria Math" w:eastAsiaTheme="minorEastAsia" w:hAnsi="Cambria Math"/>
-            <w:lang w:bidi="he-IL"/>
-          </w:rPr>
-          <m:t xml:space="preserve">divWi </m:t>
+          <m:t xml:space="preserve"> divWi </m:t>
         </m:r>
       </m:oMath>
       <w:r>
@@ -523,16 +509,7 @@
           <w:rtl/>
           <w:lang w:bidi="he-IL"/>
         </w:rPr>
-        <w:t xml:space="preserve"> </w:t>
-      </w:r>
-      <w:r>
-        <w:rPr>
-          <w:rFonts w:eastAsiaTheme="minorEastAsia" w:hint="cs"/>
-          <w:i/>
-          <w:rtl/>
-          <w:lang w:bidi="he-IL"/>
-        </w:rPr>
-        <w:t>משקל שמחושב ע"י סטטיסטיק</w:t>
+        <w:t xml:space="preserve"> משקל שמחושב ע"י סטטיסטיק</w:t>
       </w:r>
       <w:r>
         <w:rPr>
@@ -641,7 +618,7 @@
             <w:pPr>
               <w:bidi/>
               <w:rPr>
-                <w:rFonts w:eastAsiaTheme="minorEastAsia" w:hint="cs"/>
+                <w:rFonts w:eastAsiaTheme="minorEastAsia"/>
                 <w:i/>
                 <w:rtl/>
                 <w:lang w:bidi="he-IL"/>
@@ -705,7 +682,7 @@
             <w:pPr>
               <w:bidi/>
               <w:rPr>
-                <w:rFonts w:eastAsiaTheme="minorEastAsia" w:hint="cs"/>
+                <w:rFonts w:eastAsiaTheme="minorEastAsia"/>
                 <w:i/>
                 <w:rtl/>
                 <w:lang w:bidi="he-IL"/>
@@ -776,7 +753,7 @@
             <w:pPr>
               <w:bidi/>
               <w:rPr>
-                <w:rFonts w:eastAsiaTheme="minorEastAsia" w:hint="cs"/>
+                <w:rFonts w:eastAsiaTheme="minorEastAsia"/>
                 <w:i/>
                 <w:rtl/>
                 <w:lang w:bidi="he-IL"/>
@@ -801,7 +778,7 @@
             <w:pPr>
               <w:bidi/>
               <w:rPr>
-                <w:rFonts w:eastAsiaTheme="minorEastAsia" w:hint="cs"/>
+                <w:rFonts w:eastAsiaTheme="minorEastAsia"/>
                 <w:i/>
                 <w:rtl/>
                 <w:lang w:bidi="he-IL"/>
@@ -827,7 +804,7 @@
             <w:pPr>
               <w:bidi/>
               <w:rPr>
-                <w:rFonts w:eastAsiaTheme="minorEastAsia" w:hint="cs"/>
+                <w:rFonts w:eastAsiaTheme="minorEastAsia"/>
                 <w:i/>
                 <w:rtl/>
                 <w:lang w:bidi="he-IL"/>
@@ -852,7 +829,7 @@
             <w:pPr>
               <w:bidi/>
               <w:rPr>
-                <w:rFonts w:eastAsiaTheme="minorEastAsia" w:hint="cs"/>
+                <w:rFonts w:eastAsiaTheme="minorEastAsia"/>
                 <w:i/>
                 <w:rtl/>
                 <w:lang w:bidi="he-IL"/>
@@ -877,7 +854,7 @@
             <w:pPr>
               <w:bidi/>
               <w:rPr>
-                <w:rFonts w:eastAsiaTheme="minorEastAsia" w:hint="cs"/>
+                <w:rFonts w:eastAsiaTheme="minorEastAsia"/>
                 <w:i/>
                 <w:rtl/>
                 <w:lang w:bidi="he-IL"/>
@@ -903,7 +880,7 @@
             <w:pPr>
               <w:bidi/>
               <w:rPr>
-                <w:rFonts w:eastAsiaTheme="minorEastAsia" w:hint="cs"/>
+                <w:rFonts w:eastAsiaTheme="minorEastAsia"/>
                 <w:i/>
                 <w:rtl/>
                 <w:lang w:bidi="he-IL"/>
@@ -928,7 +905,7 @@
             <w:pPr>
               <w:bidi/>
               <w:rPr>
-                <w:rFonts w:eastAsiaTheme="minorEastAsia" w:hint="cs"/>
+                <w:rFonts w:eastAsiaTheme="minorEastAsia"/>
                 <w:i/>
                 <w:rtl/>
                 <w:lang w:bidi="he-IL"/>
@@ -953,7 +930,7 @@
             <w:pPr>
               <w:bidi/>
               <w:rPr>
-                <w:rFonts w:eastAsiaTheme="minorEastAsia" w:hint="cs"/>
+                <w:rFonts w:eastAsiaTheme="minorEastAsia"/>
                 <w:i/>
                 <w:rtl/>
                 <w:lang w:bidi="he-IL"/>
@@ -986,9 +963,8 @@
       <w:pPr>
         <w:bidi/>
         <w:rPr>
-          <w:rFonts w:eastAsiaTheme="minorEastAsia" w:hint="cs"/>
-          <w:i/>
-          <w:rtl/>
+          <w:rFonts w:eastAsiaTheme="minorEastAsia"/>
+          <w:i/>
           <w:lang w:bidi="he-IL"/>
         </w:rPr>
       </w:pPr>
@@ -1109,6 +1085,2361 @@
         </w:rPr>
         <w:t>.</w:t>
       </w:r>
+    </w:p>
+    <w:p>
+      <w:pPr>
+        <w:bidi/>
+        <w:rPr>
+          <w:rFonts w:eastAsiaTheme="minorEastAsia"/>
+          <w:i/>
+          <w:lang w:bidi="he-IL"/>
+        </w:rPr>
+      </w:pPr>
+    </w:p>
+    <w:p>
+      <w:pPr>
+        <w:bidi/>
+        <w:rPr>
+          <w:rFonts w:eastAsiaTheme="minorEastAsia"/>
+          <w:i/>
+          <w:lang w:bidi="he-IL"/>
+        </w:rPr>
+      </w:pPr>
+    </w:p>
+    <w:p>
+      <w:pPr>
+        <w:bidi/>
+        <w:rPr>
+          <w:rFonts w:eastAsiaTheme="minorEastAsia"/>
+          <w:i/>
+          <w:lang w:bidi="he-IL"/>
+        </w:rPr>
+      </w:pPr>
+    </w:p>
+    <w:p>
+      <w:pPr>
+        <w:bidi/>
+        <w:rPr>
+          <w:rFonts w:eastAsiaTheme="minorEastAsia"/>
+          <w:i/>
+          <w:lang w:bidi="he-IL"/>
+        </w:rPr>
+      </w:pPr>
+    </w:p>
+    <w:p>
+      <w:pPr>
+        <w:bidi/>
+        <w:rPr>
+          <w:rFonts w:eastAsiaTheme="minorEastAsia"/>
+          <w:i/>
+          <w:lang w:bidi="he-IL"/>
+        </w:rPr>
+      </w:pPr>
+    </w:p>
+    <w:p>
+      <w:pPr>
+        <w:bidi/>
+        <w:rPr>
+          <w:rFonts w:eastAsiaTheme="minorEastAsia"/>
+          <w:i/>
+          <w:lang w:bidi="he-IL"/>
+        </w:rPr>
+      </w:pPr>
+    </w:p>
+    <w:p>
+      <w:pPr>
+        <w:bidi/>
+        <w:rPr>
+          <w:rFonts w:eastAsiaTheme="minorEastAsia"/>
+          <w:i/>
+          <w:lang w:bidi="he-IL"/>
+        </w:rPr>
+      </w:pPr>
+    </w:p>
+    <w:p>
+      <w:pPr>
+        <w:bidi/>
+        <w:rPr>
+          <w:rFonts w:eastAsiaTheme="minorEastAsia"/>
+          <w:i/>
+          <w:lang w:bidi="he-IL"/>
+        </w:rPr>
+      </w:pPr>
+    </w:p>
+    <w:p>
+      <w:pPr>
+        <w:bidi/>
+        <w:rPr>
+          <w:rFonts w:eastAsiaTheme="minorEastAsia"/>
+          <w:i/>
+          <w:lang w:bidi="he-IL"/>
+        </w:rPr>
+      </w:pPr>
+    </w:p>
+    <w:p>
+      <w:pPr>
+        <w:bidi/>
+        <w:rPr>
+          <w:rFonts w:eastAsiaTheme="minorEastAsia"/>
+          <w:i/>
+          <w:lang w:bidi="he-IL"/>
+        </w:rPr>
+      </w:pPr>
+    </w:p>
+    <w:p>
+      <w:pPr>
+        <w:bidi/>
+        <w:rPr>
+          <w:rFonts w:eastAsiaTheme="minorEastAsia"/>
+          <w:i/>
+          <w:lang w:bidi="he-IL"/>
+        </w:rPr>
+      </w:pPr>
+    </w:p>
+    <w:p>
+      <w:pPr>
+        <w:bidi/>
+        <w:rPr>
+          <w:rtl/>
+          <w:lang w:bidi="he-IL"/>
+        </w:rPr>
+      </w:pPr>
+      <w:r>
+        <w:rPr>
+          <w:rFonts w:hint="cs"/>
+          <w:rtl/>
+          <w:lang w:bidi="he-IL"/>
+        </w:rPr>
+        <w:lastRenderedPageBreak/>
+        <w:t xml:space="preserve">חלק </w:t>
+      </w:r>
+      <w:r>
+        <w:rPr>
+          <w:rFonts w:hint="cs"/>
+          <w:rtl/>
+          <w:lang w:bidi="he-IL"/>
+        </w:rPr>
+        <w:t>ד</w:t>
+      </w:r>
+      <w:r>
+        <w:rPr>
+          <w:rFonts w:hint="cs"/>
+          <w:rtl/>
+          <w:lang w:bidi="he-IL"/>
+        </w:rPr>
+        <w:t>:</w:t>
+      </w:r>
+    </w:p>
+    <w:p>
+      <w:pPr>
+        <w:bidi/>
+        <w:rPr>
+          <w:rFonts w:eastAsiaTheme="minorEastAsia"/>
+          <w:i/>
+          <w:rtl/>
+          <w:lang w:bidi="he-IL"/>
+        </w:rPr>
+      </w:pPr>
+      <w:r>
+        <w:rPr>
+          <w:noProof/>
+          <w:lang w:bidi="he-IL"/>
+        </w:rPr>
+        <mc:AlternateContent>
+          <mc:Choice Requires="wps">
+            <w:drawing>
+              <wp:anchor distT="0" distB="0" distL="114300" distR="114300" simplePos="0" relativeHeight="251662336" behindDoc="0" locked="0" layoutInCell="1" allowOverlap="1" wp14:anchorId="2204C9A9" wp14:editId="58584373">
+                <wp:simplePos x="0" y="0"/>
+                <wp:positionH relativeFrom="margin">
+                  <wp:posOffset>4161448</wp:posOffset>
+                </wp:positionH>
+                <wp:positionV relativeFrom="paragraph">
+                  <wp:posOffset>2198126</wp:posOffset>
+                </wp:positionV>
+                <wp:extent cx="1524000" cy="1172162"/>
+                <wp:effectExtent l="0" t="0" r="0" b="0"/>
+                <wp:wrapNone/>
+                <wp:docPr id="7" name="Multiplication Sign 7"/>
+                <wp:cNvGraphicFramePr/>
+                <a:graphic xmlns:a="http://schemas.openxmlformats.org/drawingml/2006/main">
+                  <a:graphicData uri="http://schemas.microsoft.com/office/word/2010/wordprocessingShape">
+                    <wps:wsp>
+                      <wps:cNvSpPr/>
+                      <wps:spPr>
+                        <a:xfrm>
+                          <a:off x="0" y="0"/>
+                          <a:ext cx="1524000" cy="1172162"/>
+                        </a:xfrm>
+                        <a:prstGeom prst="mathMultiply">
+                          <a:avLst>
+                            <a:gd name="adj1" fmla="val 5485"/>
+                          </a:avLst>
+                        </a:prstGeom>
+                        <a:noFill/>
+                        <a:ln>
+                          <a:solidFill>
+                            <a:srgbClr val="FF0000"/>
+                          </a:solidFill>
+                        </a:ln>
+                      </wps:spPr>
+                      <wps:style>
+                        <a:lnRef idx="2">
+                          <a:schemeClr val="accent6"/>
+                        </a:lnRef>
+                        <a:fillRef idx="1">
+                          <a:schemeClr val="lt1"/>
+                        </a:fillRef>
+                        <a:effectRef idx="0">
+                          <a:schemeClr val="accent6"/>
+                        </a:effectRef>
+                        <a:fontRef idx="minor">
+                          <a:schemeClr val="dk1"/>
+                        </a:fontRef>
+                      </wps:style>
+                      <wps:bodyPr rot="0" spcFirstLastPara="0" vertOverflow="overflow" horzOverflow="overflow" vert="horz" wrap="square" lIns="91440" tIns="45720" rIns="91440" bIns="45720" numCol="1" spcCol="0" rtlCol="0" fromWordArt="0" anchor="ctr" anchorCtr="0" forceAA="0" compatLnSpc="1">
+                        <a:prstTxWarp prst="textNoShape">
+                          <a:avLst/>
+                        </a:prstTxWarp>
+                        <a:noAutofit/>
+                      </wps:bodyPr>
+                    </wps:wsp>
+                  </a:graphicData>
+                </a:graphic>
+                <wp14:sizeRelH relativeFrom="margin">
+                  <wp14:pctWidth>0</wp14:pctWidth>
+                </wp14:sizeRelH>
+                <wp14:sizeRelV relativeFrom="margin">
+                  <wp14:pctHeight>0</wp14:pctHeight>
+                </wp14:sizeRelV>
+              </wp:anchor>
+            </w:drawing>
+          </mc:Choice>
+          <mc:Fallback>
+            <w:pict>
+              <v:shape w14:anchorId="0901E3F7" id="Multiplication Sign 7" o:spid="_x0000_s1026" style="position:absolute;margin-left:327.65pt;margin-top:173.1pt;width:120pt;height:92.3pt;z-index:251662336;visibility:visible;mso-wrap-style:square;mso-width-percent:0;mso-height-percent:0;mso-wrap-distance-left:9pt;mso-wrap-distance-top:0;mso-wrap-distance-right:9pt;mso-wrap-distance-bottom:0;mso-position-horizontal:absolute;mso-position-horizontal-relative:margin;mso-position-vertical:absolute;mso-position-vertical-relative:text;mso-width-percent:0;mso-height-percent:0;mso-width-relative:margin;mso-height-relative:margin;v-text-anchor:middle" coordsize="1524000,1172162" o:gfxdata="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" path="m346428,307005r39197,-50962l762000,545526,1138375,256043r39197,50962l814728,586081r362844,279076l1138375,916119,762000,626636,385625,916119,346428,865157,709272,586081,346428,307005xe" filled="f" strokecolor="red" strokeweight="1pt">
+                <v:stroke joinstyle="miter"/>
+                <v:path arrowok="t" o:connecttype="custom" o:connectlocs="346428,307005;385625,256043;762000,545526;1138375,256043;1177572,307005;814728,586081;1177572,865157;1138375,916119;762000,626636;385625,916119;346428,865157;709272,586081;346428,307005" o:connectangles="0,0,0,0,0,0,0,0,0,0,0,0,0"/>
+                <w10:wrap anchorx="margin"/>
+              </v:shape>
+            </w:pict>
+          </mc:Fallback>
+        </mc:AlternateContent>
+      </w:r>
+      <w:r>
+        <w:rPr>
+          <w:noProof/>
+          <w:lang w:bidi="he-IL"/>
+        </w:rPr>
+        <mc:AlternateContent>
+          <mc:Choice Requires="wps">
+            <w:drawing>
+              <wp:anchor distT="45720" distB="45720" distL="114300" distR="114300" simplePos="0" relativeHeight="251661312" behindDoc="0" locked="0" layoutInCell="1" allowOverlap="1" wp14:anchorId="463348A5" wp14:editId="34E51310">
+                <wp:simplePos x="0" y="0"/>
+                <wp:positionH relativeFrom="column">
+                  <wp:posOffset>4092303</wp:posOffset>
+                </wp:positionH>
+                <wp:positionV relativeFrom="paragraph">
+                  <wp:posOffset>1030787</wp:posOffset>
+                </wp:positionV>
+                <wp:extent cx="948690" cy="290830"/>
+                <wp:effectExtent l="38100" t="190500" r="22860" b="185420"/>
+                <wp:wrapSquare wrapText="bothSides"/>
+                <wp:docPr id="217" name="Text Box 2"/>
+                <wp:cNvGraphicFramePr>
+                  <a:graphicFrameLocks xmlns:a="http://schemas.openxmlformats.org/drawingml/2006/main"/>
+                </wp:cNvGraphicFramePr>
+                <a:graphic xmlns:a="http://schemas.openxmlformats.org/drawingml/2006/main">
+                  <a:graphicData uri="http://schemas.microsoft.com/office/word/2010/wordprocessingShape">
+                    <wps:wsp>
+                      <wps:cNvSpPr txBox="1">
+                        <a:spLocks noChangeArrowheads="1"/>
+                      </wps:cNvSpPr>
+                      <wps:spPr bwMode="auto">
+                        <a:xfrm rot="1282833">
+                          <a:off x="0" y="0"/>
+                          <a:ext cx="948690" cy="290830"/>
+                        </a:xfrm>
+                        <a:prstGeom prst="rect">
+                          <a:avLst/>
+                        </a:prstGeom>
+                        <a:solidFill>
+                          <a:srgbClr val="FFFFFF"/>
+                        </a:solidFill>
+                        <a:ln w="9525">
+                          <a:solidFill>
+                            <a:srgbClr val="000000"/>
+                          </a:solidFill>
+                          <a:miter lim="800000"/>
+                          <a:headEnd/>
+                          <a:tailEnd/>
+                        </a:ln>
+                      </wps:spPr>
+                      <wps:txbx>
+                        <w:txbxContent>
+                          <w:p>
+                            <m:oMathPara>
+                              <m:oMath>
+                                <m:r>
+                                  <w:rPr>
+                                    <w:rFonts w:ascii="Cambria Math" w:hAnsi="Cambria Math"/>
+                                  </w:rPr>
+                                  <m:t>α,β=2,∞</m:t>
+                                </m:r>
+                              </m:oMath>
+                            </m:oMathPara>
+                          </w:p>
+                        </w:txbxContent>
+                      </wps:txbx>
+                      <wps:bodyPr rot="0" vert="horz" wrap="square" lIns="91440" tIns="45720" rIns="91440" bIns="45720" anchor="t" anchorCtr="0">
+                        <a:noAutofit/>
+                      </wps:bodyPr>
+                    </wps:wsp>
+                  </a:graphicData>
+                </a:graphic>
+                <wp14:sizeRelH relativeFrom="margin">
+                  <wp14:pctWidth>0</wp14:pctWidth>
+                </wp14:sizeRelH>
+                <wp14:sizeRelV relativeFrom="margin">
+                  <wp14:pctHeight>0</wp14:pctHeight>
+                </wp14:sizeRelV>
+              </wp:anchor>
+            </w:drawing>
+          </mc:Choice>
+          <mc:Fallback>
+            <w:pict>
+              <v:shapetype w14:anchorId="463348A5" id="_x0000_t202" coordsize="21600,21600" o:spt="202" path="m,l,21600r21600,l21600,xe">
+                <v:stroke joinstyle="miter"/>
+                <v:path gradientshapeok="t" o:connecttype="rect"/>
+              </v:shapetype>
+              <v:shape id="Text Box 2" o:spid="_x0000_s1026" type="#_x0000_t202" style="position:absolute;left:0;text-align:left;margin-left:322.25pt;margin-top:81.15pt;width:74.7pt;height:22.9pt;rotation:1401196fd;z-index:251661312;visibility:visible;mso-wrap-style:square;mso-width-percent:0;mso-height-percent:0;mso-wrap-distance-left:9pt;mso-wrap-distance-top:3.6pt;mso-wrap-distance-right:9pt;mso-wrap-distance-bottom:3.6pt;mso-position-horizontal:absolute;mso-position-horizontal-relative:text;mso-position-vertical:absolute;mso-position-vertical-relative:text;mso-width-percent:0;mso-height-percent:0;mso-width-relative:margin;mso-height-relative:margin;v-text-anchor:top" o:gfxdata="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">
+                <v:textbox>
+                  <w:txbxContent>
+                    <w:p>
+                      <m:oMathPara>
+                        <m:oMath>
+                          <m:r>
+                            <w:rPr>
+                              <w:rFonts w:ascii="Cambria Math" w:hAnsi="Cambria Math"/>
+                            </w:rPr>
+                            <m:t>α,β=2,∞</m:t>
+                          </m:r>
+                        </m:oMath>
+                      </m:oMathPara>
+                    </w:p>
+                  </w:txbxContent>
+                </v:textbox>
+                <w10:wrap type="square"/>
+              </v:shape>
+            </w:pict>
+          </mc:Fallback>
+        </mc:AlternateContent>
+      </w:r>
+      <w:r>
+        <w:rPr>
+          <w:rFonts w:eastAsiaTheme="minorEastAsia" w:hint="cs"/>
+          <w:i/>
+          <w:rtl/>
+          <w:lang w:bidi="he-IL"/>
+        </w:rPr>
+        <w:t>13)</w:t>
+      </w:r>
+      <w:r>
+        <w:rPr>
+          <w:rFonts w:eastAsiaTheme="minorEastAsia" w:hint="cs"/>
+          <w:i/>
+          <w:lang w:bidi="he-IL"/>
+        </w:rPr>
+        <w:t xml:space="preserve"> </w:t>
+      </w:r>
+      <w:r>
+        <w:rPr>
+          <w:rFonts w:eastAsiaTheme="minorEastAsia" w:hint="cs"/>
+          <w:i/>
+          <w:rtl/>
+          <w:lang w:bidi="he-IL"/>
+        </w:rPr>
+        <w:t xml:space="preserve">   </w:t>
+      </w:r>
+      <w:r>
+        <w:rPr>
+          <w:rFonts w:eastAsiaTheme="minorEastAsia" w:hint="cs"/>
+          <w:i/>
+          <w:noProof/>
+          <w:rtl/>
+          <w:lang w:val="he-IL" w:bidi="he-IL"/>
+        </w:rPr>
+        <w:drawing>
+          <wp:anchor distT="0" distB="0" distL="114300" distR="114300" simplePos="0" relativeHeight="251660288" behindDoc="0" locked="0" layoutInCell="1" allowOverlap="1" wp14:anchorId="62F4C989" wp14:editId="4BDDB6F8">
+            <wp:simplePos x="0" y="0"/>
+            <wp:positionH relativeFrom="column">
+              <wp:posOffset>0</wp:posOffset>
+            </wp:positionH>
+            <wp:positionV relativeFrom="paragraph">
+              <wp:posOffset>170815</wp:posOffset>
+            </wp:positionV>
+            <wp:extent cx="5486400" cy="3256915"/>
+            <wp:effectExtent l="0" t="0" r="0" b="635"/>
+            <wp:wrapSquare wrapText="bothSides"/>
+            <wp:docPr id="6" name="Picture 6" descr="Diagram&#10;&#10;Description automatically generated"/>
+            <wp:cNvGraphicFramePr>
+              <a:graphicFrameLocks xmlns:a="http://schemas.openxmlformats.org/drawingml/2006/main" noChangeAspect="1"/>
+            </wp:cNvGraphicFramePr>
+            <a:graphic xmlns:a="http://schemas.openxmlformats.org/drawingml/2006/main">
+              <a:graphicData uri="http://schemas.openxmlformats.org/drawingml/2006/picture">
+                <pic:pic xmlns:pic="http://schemas.openxmlformats.org/drawingml/2006/picture">
+                  <pic:nvPicPr>
+                    <pic:cNvPr id="6" name="Picture 6" descr="Diagram&#10;&#10;Description automatically generated"/>
+                    <pic:cNvPicPr/>
+                  </pic:nvPicPr>
+                  <pic:blipFill>
+                    <a:blip r:embed="rId5">
+                      <a:extLst>
+                        <a:ext uri="{28A0092B-C50C-407E-A947-70E740481C1C}">
+                          <a14:useLocalDpi xmlns:a14="http://schemas.microsoft.com/office/drawing/2010/main" val="0"/>
+                        </a:ext>
+                      </a:extLst>
+                    </a:blip>
+                    <a:stretch>
+                      <a:fillRect/>
+                    </a:stretch>
+                  </pic:blipFill>
+                  <pic:spPr>
+                    <a:xfrm>
+                      <a:off x="0" y="0"/>
+                      <a:ext cx="5486400" cy="3256915"/>
+                    </a:xfrm>
+                    <a:prstGeom prst="rect">
+                      <a:avLst/>
+                    </a:prstGeom>
+                  </pic:spPr>
+                </pic:pic>
+              </a:graphicData>
+            </a:graphic>
+          </wp:anchor>
+        </w:drawing>
+      </w:r>
+      <w:r>
+        <w:rPr>
+          <w:rFonts w:eastAsiaTheme="minorEastAsia" w:hint="cs"/>
+          <w:i/>
+          <w:rtl/>
+          <w:lang w:bidi="he-IL"/>
+        </w:rPr>
+        <w:t>לא , נסתכל על הדוגמא:</w:t>
+      </w:r>
+    </w:p>
+    <w:p>
+      <w:pPr>
+        <w:bidi/>
+        <w:rPr>
+          <w:rFonts w:eastAsiaTheme="minorEastAsia"/>
+          <w:i/>
+          <w:rtl/>
+          <w:lang w:bidi="he-IL"/>
+        </w:rPr>
+      </w:pPr>
+      <w:r>
+        <w:rPr>
+          <w:rFonts w:eastAsiaTheme="minorEastAsia" w:hint="cs"/>
+          <w:i/>
+          <w:rtl/>
+          <w:lang w:bidi="he-IL"/>
+        </w:rPr>
+        <w:t xml:space="preserve">הצומת האחרון נגזם, מאחר </w:t>
+      </w:r>
+      <w:proofErr w:type="spellStart"/>
+      <w:r>
+        <w:rPr>
+          <w:rFonts w:eastAsiaTheme="minorEastAsia" w:hint="cs"/>
+          <w:i/>
+          <w:rtl/>
+          <w:lang w:bidi="he-IL"/>
+        </w:rPr>
+        <w:t>ול</w:t>
+      </w:r>
+      <w:proofErr w:type="spellEnd"/>
+      <w:r>
+        <w:rPr>
+          <w:rFonts w:eastAsiaTheme="minorEastAsia" w:hint="cs"/>
+          <w:i/>
+          <w:lang w:bidi="he-IL"/>
+        </w:rPr>
+        <w:t>A</w:t>
+      </w:r>
+      <w:r>
+        <w:rPr>
+          <w:rFonts w:eastAsiaTheme="minorEastAsia" w:hint="cs"/>
+          <w:i/>
+          <w:rtl/>
+          <w:lang w:bidi="he-IL"/>
+        </w:rPr>
+        <w:t xml:space="preserve"> מובטח ערך 2, </w:t>
+      </w:r>
+      <w:proofErr w:type="spellStart"/>
+      <w:r>
+        <w:rPr>
+          <w:rFonts w:eastAsiaTheme="minorEastAsia" w:hint="cs"/>
+          <w:i/>
+          <w:rtl/>
+          <w:lang w:bidi="he-IL"/>
+        </w:rPr>
+        <w:t>וב</w:t>
+      </w:r>
+      <w:proofErr w:type="spellEnd"/>
+      <w:r>
+        <w:rPr>
+          <w:rFonts w:eastAsiaTheme="minorEastAsia" w:hint="cs"/>
+          <w:i/>
+          <w:rtl/>
+          <w:lang w:bidi="he-IL"/>
+        </w:rPr>
+        <w:t xml:space="preserve"> </w:t>
+      </w:r>
+      <w:r>
+        <w:rPr>
+          <w:rFonts w:eastAsiaTheme="minorEastAsia" w:hint="cs"/>
+          <w:i/>
+          <w:lang w:bidi="he-IL"/>
+        </w:rPr>
+        <w:t>C</w:t>
+      </w:r>
+      <w:r>
+        <w:rPr>
+          <w:rFonts w:eastAsiaTheme="minorEastAsia" w:hint="cs"/>
+          <w:i/>
+          <w:rtl/>
+          <w:lang w:bidi="he-IL"/>
+        </w:rPr>
+        <w:t xml:space="preserve"> (</w:t>
+      </w:r>
+      <w:r>
+        <w:rPr>
+          <w:rFonts w:eastAsiaTheme="minorEastAsia"/>
+          <w:i/>
+          <w:lang w:bidi="he-IL"/>
+        </w:rPr>
+        <w:t>min (not deterministic)</w:t>
+      </w:r>
+      <w:r>
+        <w:rPr>
+          <w:rFonts w:eastAsiaTheme="minorEastAsia" w:hint="cs"/>
+          <w:i/>
+          <w:rtl/>
+          <w:lang w:bidi="he-IL"/>
+        </w:rPr>
+        <w:t xml:space="preserve">) כבר פגש את הערך המינימלי 1, ואז הוא יודע שלא צריך לחפש יותר. </w:t>
+      </w:r>
+    </w:p>
+    <w:p>
+      <w:pPr>
+        <w:bidi/>
+        <w:rPr>
+          <w:rFonts w:eastAsiaTheme="minorEastAsia"/>
+          <w:i/>
+          <w:lang w:bidi="he-IL"/>
+        </w:rPr>
+      </w:pPr>
+      <w:r>
+        <w:rPr>
+          <w:rFonts w:eastAsiaTheme="minorEastAsia" w:hint="cs"/>
+          <w:i/>
+          <w:rtl/>
+          <w:lang w:bidi="he-IL"/>
+        </w:rPr>
+        <w:t>אבל:</w:t>
+      </w:r>
+      <w:r>
+        <w:rPr>
+          <w:rFonts w:eastAsiaTheme="minorEastAsia" w:hint="cs"/>
+          <w:i/>
+          <w:lang w:bidi="he-IL"/>
+        </w:rPr>
+        <w:t xml:space="preserve"> </w:t>
+      </w:r>
+      <w:r>
+        <w:rPr>
+          <w:rFonts w:eastAsiaTheme="minorEastAsia" w:hint="cs"/>
+          <w:i/>
+          <w:rtl/>
+          <w:lang w:bidi="he-IL"/>
+        </w:rPr>
+        <w:t xml:space="preserve">יתכן (וסביר להניח) כי בצעד </w:t>
+      </w:r>
+      <w:r>
+        <w:rPr>
+          <w:rFonts w:eastAsiaTheme="minorEastAsia" w:hint="cs"/>
+          <w:i/>
+          <w:lang w:bidi="he-IL"/>
+        </w:rPr>
+        <w:t>C</w:t>
+      </w:r>
+      <w:r>
+        <w:rPr>
+          <w:rFonts w:eastAsiaTheme="minorEastAsia" w:hint="cs"/>
+          <w:i/>
+          <w:rtl/>
+          <w:lang w:bidi="he-IL"/>
+        </w:rPr>
+        <w:t xml:space="preserve">, השחקן ילך בכיוון </w:t>
+      </w:r>
+      <w:r>
+        <w:rPr>
+          <w:rFonts w:eastAsiaTheme="minorEastAsia" w:hint="cs"/>
+          <w:i/>
+          <w:lang w:bidi="he-IL"/>
+        </w:rPr>
+        <w:t>D</w:t>
+      </w:r>
+      <w:r>
+        <w:rPr>
+          <w:rFonts w:eastAsiaTheme="minorEastAsia" w:hint="cs"/>
+          <w:i/>
+          <w:rtl/>
+          <w:lang w:bidi="he-IL"/>
+        </w:rPr>
+        <w:t xml:space="preserve">, שנותן לו </w:t>
+      </w:r>
+      <w:r>
+        <w:rPr>
+          <w:rFonts w:eastAsiaTheme="minorEastAsia" w:hint="cs"/>
+          <w:i/>
+          <w:lang w:bidi="he-IL"/>
+        </w:rPr>
+        <w:t>REWARD</w:t>
+      </w:r>
+      <w:r>
+        <w:rPr>
+          <w:rFonts w:eastAsiaTheme="minorEastAsia" w:hint="cs"/>
+          <w:i/>
+          <w:rtl/>
+          <w:lang w:bidi="he-IL"/>
+        </w:rPr>
+        <w:t xml:space="preserve"> של 100, שזה זה בתורו ישנה את ערך </w:t>
+      </w:r>
+      <w:r>
+        <w:rPr>
+          <w:rFonts w:eastAsiaTheme="minorEastAsia" w:hint="cs"/>
+          <w:i/>
+          <w:lang w:bidi="he-IL"/>
+        </w:rPr>
+        <w:t>C</w:t>
+      </w:r>
+      <w:r>
+        <w:rPr>
+          <w:rFonts w:eastAsiaTheme="minorEastAsia" w:hint="cs"/>
+          <w:i/>
+          <w:rtl/>
+          <w:lang w:bidi="he-IL"/>
+        </w:rPr>
+        <w:t xml:space="preserve"> ל 90.1 ואז השחקן הראשון (מאקס) יבחר ב</w:t>
+      </w:r>
+      <w:r>
+        <w:rPr>
+          <w:rFonts w:eastAsiaTheme="minorEastAsia" w:hint="cs"/>
+          <w:i/>
+          <w:lang w:bidi="he-IL"/>
+        </w:rPr>
+        <w:t>C</w:t>
+      </w:r>
+      <w:r>
+        <w:rPr>
+          <w:rFonts w:eastAsiaTheme="minorEastAsia" w:hint="cs"/>
+          <w:i/>
+          <w:rtl/>
+          <w:lang w:bidi="he-IL"/>
+        </w:rPr>
+        <w:t xml:space="preserve"> ולא </w:t>
+      </w:r>
+      <w:r>
+        <w:rPr>
+          <w:rFonts w:eastAsiaTheme="minorEastAsia" w:hint="cs"/>
+          <w:i/>
+          <w:lang w:bidi="he-IL"/>
+        </w:rPr>
+        <w:t>B</w:t>
+      </w:r>
+      <w:r>
+        <w:rPr>
+          <w:rFonts w:eastAsiaTheme="minorEastAsia" w:hint="cs"/>
+          <w:i/>
+          <w:rtl/>
+          <w:lang w:bidi="he-IL"/>
+        </w:rPr>
+        <w:t>.</w:t>
+      </w:r>
+    </w:p>
+    <w:p>
+      <w:pPr>
+        <w:bidi/>
+        <w:rPr>
+          <w:rFonts w:eastAsiaTheme="minorEastAsia"/>
+          <w:i/>
+          <w:rtl/>
+          <w:lang w:bidi="he-IL"/>
+        </w:rPr>
+      </w:pPr>
+      <w:r>
+        <w:rPr>
+          <w:rFonts w:eastAsiaTheme="minorEastAsia" w:hint="cs"/>
+          <w:i/>
+          <w:rtl/>
+          <w:lang w:bidi="he-IL"/>
+        </w:rPr>
+        <w:t>14)</w:t>
+      </w:r>
+      <w:r>
+        <w:rPr>
+          <w:rFonts w:eastAsiaTheme="minorEastAsia" w:hint="cs"/>
+          <w:i/>
+          <w:lang w:bidi="he-IL"/>
+        </w:rPr>
+        <w:t xml:space="preserve"> </w:t>
+      </w:r>
+      <w:r>
+        <w:rPr>
+          <w:rFonts w:eastAsiaTheme="minorEastAsia" w:hint="cs"/>
+          <w:i/>
+          <w:rtl/>
+          <w:lang w:bidi="he-IL"/>
+        </w:rPr>
+        <w:t xml:space="preserve"> </w:t>
+      </w:r>
+    </w:p>
+    <w:p>
+      <w:pPr>
+        <w:bidi/>
+        <w:ind w:firstLine="720"/>
+        <w:rPr>
+          <w:rFonts w:eastAsiaTheme="minorEastAsia"/>
+          <w:i/>
+          <w:rtl/>
+          <w:lang w:bidi="he-IL"/>
+        </w:rPr>
+      </w:pPr>
+      <w:r>
+        <w:rPr>
+          <w:rFonts w:eastAsiaTheme="minorEastAsia" w:hint="cs"/>
+          <w:i/>
+          <w:rtl/>
+          <w:lang w:bidi="he-IL"/>
+        </w:rPr>
+        <w:t xml:space="preserve">א) </w:t>
+      </w:r>
+      <m:oMath>
+        <m:r>
+          <w:rPr>
+            <w:rFonts w:ascii="Cambria Math" w:eastAsiaTheme="minorEastAsia" w:hAnsi="Cambria Math"/>
+            <w:lang w:bidi="he-IL"/>
+          </w:rPr>
+          <m:t>B=0.3*5+0.7*1=2.2</m:t>
+        </m:r>
+      </m:oMath>
+    </w:p>
+    <w:p>
+      <w:pPr>
+        <w:bidi/>
+        <w:ind w:firstLine="720"/>
+        <w:rPr>
+          <w:rFonts w:eastAsiaTheme="minorEastAsia"/>
+          <w:i/>
+          <w:lang w:bidi="he-IL"/>
+        </w:rPr>
+      </w:pPr>
+      <w:r>
+        <w:rPr>
+          <w:rFonts w:eastAsiaTheme="minorEastAsia"/>
+          <w:i/>
+          <w:lang w:bidi="he-IL"/>
+        </w:rPr>
+        <w:t xml:space="preserve">  </w:t>
+      </w:r>
+      <w:r>
+        <w:rPr>
+          <w:rFonts w:eastAsiaTheme="minorEastAsia" w:hint="cs"/>
+          <w:i/>
+          <w:rtl/>
+          <w:lang w:bidi="he-IL"/>
+        </w:rPr>
+        <w:t xml:space="preserve">  </w:t>
+      </w:r>
+      <m:oMath>
+        <m:r>
+          <w:rPr>
+            <w:rFonts w:ascii="Cambria Math" w:eastAsiaTheme="minorEastAsia" w:hAnsi="Cambria Math"/>
+            <w:lang w:bidi="he-IL"/>
+          </w:rPr>
+          <m:t>C=0.4*2+0.2*3+0.4*9=5</m:t>
+        </m:r>
+      </m:oMath>
+    </w:p>
+    <w:p>
+      <w:pPr>
+        <w:bidi/>
+        <w:ind w:firstLine="720"/>
+        <w:rPr>
+          <w:rFonts w:eastAsiaTheme="minorEastAsia"/>
+          <w:i/>
+          <w:rtl/>
+          <w:lang w:bidi="he-IL"/>
+        </w:rPr>
+      </w:pPr>
+      <m:oMath>
+        <m:r>
+          <w:rPr>
+            <w:rFonts w:ascii="Cambria Math" w:eastAsiaTheme="minorEastAsia" w:hAnsi="Cambria Math"/>
+            <w:lang w:bidi="he-IL"/>
+          </w:rPr>
+          <m:t>D  =0.1*4+0.9*7=6.</m:t>
+        </m:r>
+        <m:r>
+          <w:rPr>
+            <w:rFonts w:ascii="Cambria Math" w:eastAsiaTheme="minorEastAsia" w:hAnsi="Cambria Math"/>
+            <w:lang w:bidi="he-IL"/>
+          </w:rPr>
+          <m:t>7</m:t>
+        </m:r>
+        <m:r>
+          <w:rPr>
+            <w:rFonts w:ascii="Cambria Math" w:eastAsiaTheme="minorEastAsia" w:hAnsi="Cambria Math"/>
+            <w:lang w:bidi="he-IL"/>
+          </w:rPr>
+          <m:t xml:space="preserve">   </m:t>
+        </m:r>
+      </m:oMath>
+      <w:r>
+        <w:rPr>
+          <w:rFonts w:eastAsiaTheme="minorEastAsia"/>
+          <w:i/>
+          <w:lang w:bidi="he-IL"/>
+        </w:rPr>
+        <w:tab/>
+      </w:r>
+      <w:r>
+        <w:rPr>
+          <w:rFonts w:eastAsiaTheme="minorEastAsia" w:hint="cs"/>
+          <w:i/>
+          <w:rtl/>
+          <w:lang w:bidi="he-IL"/>
+        </w:rPr>
+        <w:t xml:space="preserve"> </w:t>
+      </w:r>
+    </w:p>
+    <w:p>
+      <w:pPr>
+        <w:bidi/>
+        <w:ind w:firstLine="720"/>
+        <w:rPr>
+          <w:rFonts w:eastAsiaTheme="minorEastAsia"/>
+          <w:i/>
+          <w:lang w:bidi="he-IL"/>
+        </w:rPr>
+      </w:pPr>
+      <w:r>
+        <w:rPr>
+          <w:rFonts w:eastAsiaTheme="minorEastAsia" w:hint="cs"/>
+          <w:i/>
+          <w:rtl/>
+          <w:lang w:bidi="he-IL"/>
+        </w:rPr>
+        <w:t>ב</w:t>
+      </w:r>
+      <w:r>
+        <w:rPr>
+          <w:rFonts w:eastAsiaTheme="minorEastAsia" w:hint="cs"/>
+          <w:i/>
+          <w:rtl/>
+          <w:lang w:bidi="he-IL"/>
+        </w:rPr>
+        <w:t>)</w:t>
+      </w:r>
+      <m:oMath>
+        <m:sSub>
+          <m:sSubPr>
+            <m:ctrlPr>
+              <w:rPr>
+                <w:rFonts w:ascii="Cambria Math" w:eastAsiaTheme="minorEastAsia" w:hAnsi="Cambria Math"/>
+                <w:i/>
+                <w:lang w:bidi="he-IL"/>
+              </w:rPr>
+            </m:ctrlPr>
+          </m:sSubPr>
+          <m:e>
+            <m:r>
+              <w:rPr>
+                <w:rFonts w:ascii="Cambria Math" w:eastAsiaTheme="minorEastAsia" w:hAnsi="Cambria Math"/>
+                <w:lang w:bidi="he-IL"/>
+              </w:rPr>
+              <m:t>A</m:t>
+            </m:r>
+          </m:e>
+          <m:sub>
+            <m:r>
+              <w:rPr>
+                <w:rFonts w:ascii="Cambria Math" w:eastAsiaTheme="minorEastAsia" w:hAnsi="Cambria Math"/>
+                <w:lang w:bidi="he-IL"/>
+              </w:rPr>
+              <m:t>path</m:t>
+            </m:r>
+          </m:sub>
+        </m:sSub>
+        <m:r>
+          <w:rPr>
+            <w:rFonts w:ascii="Cambria Math" w:eastAsiaTheme="minorEastAsia" w:hAnsi="Cambria Math"/>
+            <w:lang w:bidi="he-IL"/>
+          </w:rPr>
+          <m:t>=</m:t>
+        </m:r>
+        <m:func>
+          <m:funcPr>
+            <m:ctrlPr>
+              <w:rPr>
+                <w:rFonts w:ascii="Cambria Math" w:eastAsiaTheme="minorEastAsia" w:hAnsi="Cambria Math"/>
+                <w:i/>
+                <w:lang w:bidi="he-IL"/>
+              </w:rPr>
+            </m:ctrlPr>
+          </m:funcPr>
+          <m:fName>
+            <m:r>
+              <m:rPr>
+                <m:sty m:val="p"/>
+              </m:rPr>
+              <w:rPr>
+                <w:rFonts w:ascii="Cambria Math" w:eastAsiaTheme="minorEastAsia" w:hAnsi="Cambria Math"/>
+                <w:lang w:bidi="he-IL"/>
+              </w:rPr>
+              <m:t>max</m:t>
+            </m:r>
+          </m:fName>
+          <m:e>
+            <m:d>
+              <m:dPr>
+                <m:begChr m:val="{"/>
+                <m:endChr m:val="}"/>
+                <m:ctrlPr>
+                  <w:rPr>
+                    <w:rFonts w:ascii="Cambria Math" w:eastAsiaTheme="minorEastAsia" w:hAnsi="Cambria Math"/>
+                    <w:i/>
+                    <w:lang w:bidi="he-IL"/>
+                  </w:rPr>
+                </m:ctrlPr>
+              </m:dPr>
+              <m:e>
+                <m:r>
+                  <w:rPr>
+                    <w:rFonts w:ascii="Cambria Math" w:eastAsiaTheme="minorEastAsia" w:hAnsi="Cambria Math"/>
+                    <w:lang w:bidi="he-IL"/>
+                  </w:rPr>
+                  <m:t>B,C,D</m:t>
+                </m:r>
+              </m:e>
+            </m:d>
+          </m:e>
+        </m:func>
+        <m:r>
+          <w:rPr>
+            <w:rFonts w:ascii="Cambria Math" w:eastAsiaTheme="minorEastAsia" w:hAnsi="Cambria Math"/>
+            <w:lang w:bidi="he-IL"/>
+          </w:rPr>
+          <m:t xml:space="preserve">=D </m:t>
+        </m:r>
+      </m:oMath>
+    </w:p>
+    <w:p>
+      <w:pPr>
+        <w:bidi/>
+        <w:ind w:firstLine="720"/>
+        <w:rPr>
+          <w:rFonts w:eastAsiaTheme="minorEastAsia"/>
+          <w:i/>
+          <w:rtl/>
+          <w:lang w:bidi="he-IL"/>
+        </w:rPr>
+      </w:pPr>
+      <w:r>
+        <w:rPr>
+          <w:rFonts w:eastAsiaTheme="minorEastAsia" w:hint="cs"/>
+          <w:i/>
+          <w:rtl/>
+          <w:lang w:bidi="he-IL"/>
+        </w:rPr>
+        <w:t>ג)</w:t>
+      </w:r>
+      <w:r>
+        <w:rPr>
+          <w:rFonts w:eastAsiaTheme="minorEastAsia" w:hint="cs"/>
+          <w:i/>
+          <w:lang w:bidi="he-IL"/>
+        </w:rPr>
+        <w:t xml:space="preserve"> </w:t>
+      </w:r>
+      <w:r>
+        <w:rPr>
+          <w:rFonts w:eastAsiaTheme="minorEastAsia" w:hint="cs"/>
+          <w:i/>
+          <w:rtl/>
+          <w:lang w:bidi="he-IL"/>
+        </w:rPr>
+        <w:t xml:space="preserve">נפצל למקרים לפי הערך של </w:t>
+      </w:r>
+      <w:r>
+        <w:rPr>
+          <w:rFonts w:eastAsiaTheme="minorEastAsia"/>
+          <w:i/>
+        </w:rPr>
+        <w:t>c</w:t>
+      </w:r>
+      <w:r>
+        <w:rPr>
+          <w:rFonts w:eastAsiaTheme="minorEastAsia" w:hint="cs"/>
+          <w:i/>
+          <w:rtl/>
+          <w:lang w:bidi="he-IL"/>
+        </w:rPr>
+        <w:t>:</w:t>
+      </w:r>
+    </w:p>
+    <w:p>
+      <w:pPr>
+        <w:bidi/>
+        <w:ind w:firstLine="720"/>
+        <w:rPr>
+          <w:rFonts w:eastAsiaTheme="minorEastAsia"/>
+          <w:i/>
+          <w:rtl/>
+          <w:lang w:bidi="he-IL"/>
+        </w:rPr>
+      </w:pPr>
+      <w:r>
+        <w:rPr>
+          <w:rFonts w:eastAsiaTheme="minorEastAsia"/>
+          <w:i/>
+          <w:rtl/>
+        </w:rPr>
+        <w:tab/>
+      </w:r>
+      <w:r>
+        <w:rPr>
+          <w:rFonts w:eastAsiaTheme="minorEastAsia"/>
+          <w:i/>
+          <w:highlight w:val="yellow"/>
+        </w:rPr>
+        <w:t>c&gt;0</w:t>
+      </w:r>
+      <w:r>
+        <w:rPr>
+          <w:rFonts w:eastAsiaTheme="minorEastAsia" w:hint="cs"/>
+          <w:i/>
+          <w:highlight w:val="yellow"/>
+          <w:rtl/>
+          <w:lang w:bidi="he-IL"/>
+        </w:rPr>
+        <w:t>:</w:t>
+      </w:r>
+      <w:r>
+        <w:rPr>
+          <w:rFonts w:eastAsiaTheme="minorEastAsia" w:hint="cs"/>
+          <w:i/>
+          <w:rtl/>
+          <w:lang w:bidi="he-IL"/>
+        </w:rPr>
+        <w:t xml:space="preserve"> התשובה לא תשתנה: כי היחס עדיין נשמר, הוכחה:</w:t>
+      </w:r>
+    </w:p>
+    <w:p>
+      <w:pPr>
+        <w:bidi/>
+        <w:ind w:firstLine="720"/>
+        <w:rPr>
+          <w:rFonts w:eastAsiaTheme="minorEastAsia"/>
+          <w:i/>
+          <w:lang w:bidi="he-IL"/>
+        </w:rPr>
+      </w:pPr>
+      <m:oMathPara>
+        <m:oMath>
+          <m:sSub>
+            <m:sSubPr>
+              <m:ctrlPr>
+                <w:rPr>
+                  <w:rFonts w:ascii="Cambria Math" w:eastAsiaTheme="minorEastAsia" w:hAnsi="Cambria Math"/>
+                  <w:i/>
+                  <w:lang w:bidi="he-IL"/>
+                </w:rPr>
+              </m:ctrlPr>
+            </m:sSubPr>
+            <m:e>
+              <m:r>
+                <w:rPr>
+                  <w:rFonts w:ascii="Cambria Math" w:eastAsiaTheme="minorEastAsia" w:hAnsi="Cambria Math"/>
+                  <w:lang w:bidi="he-IL"/>
+                </w:rPr>
+                <m:t>A</m:t>
+              </m:r>
+            </m:e>
+            <m:sub>
+              <m:r>
+                <w:rPr>
+                  <w:rFonts w:ascii="Cambria Math" w:eastAsiaTheme="minorEastAsia" w:hAnsi="Cambria Math"/>
+                  <w:lang w:bidi="he-IL"/>
+                </w:rPr>
+                <m:t>path</m:t>
+              </m:r>
+            </m:sub>
+          </m:sSub>
+          <m:r>
+            <w:rPr>
+              <w:rFonts w:ascii="Cambria Math" w:eastAsiaTheme="minorEastAsia" w:hAnsi="Cambria Math"/>
+              <w:lang w:bidi="he-IL"/>
+            </w:rPr>
+            <m:t>=</m:t>
+          </m:r>
+          <m:func>
+            <m:funcPr>
+              <m:ctrlPr>
+                <w:rPr>
+                  <w:rFonts w:ascii="Cambria Math" w:eastAsiaTheme="minorEastAsia" w:hAnsi="Cambria Math"/>
+                  <w:i/>
+                  <w:lang w:bidi="he-IL"/>
+                </w:rPr>
+              </m:ctrlPr>
+            </m:funcPr>
+            <m:fName>
+              <m:r>
+                <m:rPr>
+                  <m:sty m:val="p"/>
+                </m:rPr>
+                <w:rPr>
+                  <w:rFonts w:ascii="Cambria Math" w:eastAsiaTheme="minorEastAsia" w:hAnsi="Cambria Math"/>
+                  <w:lang w:bidi="he-IL"/>
+                </w:rPr>
+                <m:t>max</m:t>
+              </m:r>
+            </m:fName>
+            <m:e>
+              <m:d>
+                <m:dPr>
+                  <m:begChr m:val="{"/>
+                  <m:endChr m:val="}"/>
+                  <m:ctrlPr>
+                    <w:rPr>
+                      <w:rFonts w:ascii="Cambria Math" w:eastAsiaTheme="minorEastAsia" w:hAnsi="Cambria Math"/>
+                      <w:i/>
+                      <w:lang w:bidi="he-IL"/>
+                    </w:rPr>
+                  </m:ctrlPr>
+                </m:dPr>
+                <m:e>
+                  <m:r>
+                    <w:rPr>
+                      <w:rFonts w:ascii="Cambria Math" w:eastAsiaTheme="minorEastAsia" w:hAnsi="Cambria Math"/>
+                      <w:lang w:bidi="he-IL"/>
+                    </w:rPr>
+                    <m:t>B</m:t>
+                  </m:r>
+                  <m:r>
+                    <w:rPr>
+                      <w:rFonts w:ascii="Cambria Math" w:eastAsiaTheme="minorEastAsia" w:hAnsi="Cambria Math"/>
+                      <w:lang w:bidi="he-IL"/>
+                    </w:rPr>
+                    <m:t>'</m:t>
+                  </m:r>
+                  <m:r>
+                    <w:rPr>
+                      <w:rFonts w:ascii="Cambria Math" w:eastAsiaTheme="minorEastAsia" w:hAnsi="Cambria Math"/>
+                      <w:lang w:bidi="he-IL"/>
+                    </w:rPr>
+                    <m:t>,C</m:t>
+                  </m:r>
+                  <m:r>
+                    <w:rPr>
+                      <w:rFonts w:ascii="Cambria Math" w:eastAsiaTheme="minorEastAsia" w:hAnsi="Cambria Math"/>
+                      <w:lang w:bidi="he-IL"/>
+                    </w:rPr>
+                    <m:t>'</m:t>
+                  </m:r>
+                  <m:r>
+                    <w:rPr>
+                      <w:rFonts w:ascii="Cambria Math" w:eastAsiaTheme="minorEastAsia" w:hAnsi="Cambria Math"/>
+                      <w:lang w:bidi="he-IL"/>
+                    </w:rPr>
+                    <m:t>,D</m:t>
+                  </m:r>
+                  <m:r>
+                    <w:rPr>
+                      <w:rFonts w:ascii="Cambria Math" w:eastAsiaTheme="minorEastAsia" w:hAnsi="Cambria Math"/>
+                      <w:lang w:bidi="he-IL"/>
+                    </w:rPr>
+                    <m:t>'</m:t>
+                  </m:r>
+                </m:e>
+              </m:d>
+            </m:e>
+          </m:func>
+          <m:r>
+            <w:rPr>
+              <w:rFonts w:ascii="Cambria Math" w:eastAsiaTheme="minorEastAsia" w:hAnsi="Cambria Math"/>
+              <w:lang w:bidi="he-IL"/>
+            </w:rPr>
+            <m:t>=</m:t>
+          </m:r>
+          <m:func>
+            <m:funcPr>
+              <m:ctrlPr>
+                <w:rPr>
+                  <w:rFonts w:ascii="Cambria Math" w:eastAsiaTheme="minorEastAsia" w:hAnsi="Cambria Math"/>
+                  <w:i/>
+                  <w:lang w:bidi="he-IL"/>
+                </w:rPr>
+              </m:ctrlPr>
+            </m:funcPr>
+            <m:fName>
+              <m:r>
+                <m:rPr>
+                  <m:sty m:val="p"/>
+                </m:rPr>
+                <w:rPr>
+                  <w:rFonts w:ascii="Cambria Math" w:eastAsiaTheme="minorEastAsia" w:hAnsi="Cambria Math"/>
+                  <w:lang w:bidi="he-IL"/>
+                </w:rPr>
+                <m:t>max</m:t>
+              </m:r>
+            </m:fName>
+            <m:e>
+              <m:eqArr>
+                <m:eqArrPr>
+                  <m:ctrlPr>
+                    <w:rPr>
+                      <w:rFonts w:ascii="Cambria Math" w:eastAsiaTheme="minorEastAsia" w:hAnsi="Cambria Math"/>
+                      <w:i/>
+                      <w:lang w:bidi="he-IL"/>
+                    </w:rPr>
+                  </m:ctrlPr>
+                </m:eqArrPr>
+                <m:e>
+                  <m:r>
+                    <w:rPr>
+                      <w:rFonts w:ascii="Cambria Math" w:eastAsiaTheme="minorEastAsia" w:hAnsi="Cambria Math"/>
+                      <w:lang w:bidi="he-IL"/>
+                    </w:rPr>
+                    <m:t>{</m:t>
+                  </m:r>
+                  <m:r>
+                    <w:rPr>
+                      <w:rFonts w:ascii="Cambria Math" w:eastAsiaTheme="minorEastAsia" w:hAnsi="Cambria Math"/>
+                      <w:lang w:bidi="he-IL"/>
+                    </w:rPr>
+                    <m:t>0.3*5</m:t>
+                  </m:r>
+                  <m:r>
+                    <w:rPr>
+                      <w:rFonts w:ascii="Cambria Math" w:eastAsiaTheme="minorEastAsia" w:hAnsi="Cambria Math"/>
+                      <w:lang w:bidi="he-IL"/>
+                    </w:rPr>
+                    <m:t>c</m:t>
+                  </m:r>
+                  <m:r>
+                    <w:rPr>
+                      <w:rFonts w:ascii="Cambria Math" w:eastAsiaTheme="minorEastAsia" w:hAnsi="Cambria Math"/>
+                      <w:lang w:bidi="he-IL"/>
+                    </w:rPr>
+                    <m:t>+0.7*1</m:t>
+                  </m:r>
+                  <m:r>
+                    <w:rPr>
+                      <w:rFonts w:ascii="Cambria Math" w:eastAsiaTheme="minorEastAsia" w:hAnsi="Cambria Math"/>
+                      <w:lang w:bidi="he-IL"/>
+                    </w:rPr>
+                    <m:t>c  ,</m:t>
+                  </m:r>
+                </m:e>
+                <m:e>
+                  <m:r>
+                    <w:rPr>
+                      <w:rFonts w:ascii="Cambria Math" w:eastAsiaTheme="minorEastAsia" w:hAnsi="Cambria Math"/>
+                      <w:lang w:bidi="he-IL"/>
+                    </w:rPr>
+                    <m:t xml:space="preserve">  </m:t>
+                  </m:r>
+                  <m:r>
+                    <w:rPr>
+                      <w:rFonts w:ascii="Cambria Math" w:eastAsiaTheme="minorEastAsia" w:hAnsi="Cambria Math"/>
+                      <w:lang w:bidi="he-IL"/>
+                    </w:rPr>
+                    <m:t>0.4*2</m:t>
+                  </m:r>
+                  <m:r>
+                    <w:rPr>
+                      <w:rFonts w:ascii="Cambria Math" w:eastAsiaTheme="minorEastAsia" w:hAnsi="Cambria Math"/>
+                      <w:lang w:bidi="he-IL"/>
+                    </w:rPr>
+                    <m:t>c</m:t>
+                  </m:r>
+                  <m:r>
+                    <w:rPr>
+                      <w:rFonts w:ascii="Cambria Math" w:eastAsiaTheme="minorEastAsia" w:hAnsi="Cambria Math"/>
+                      <w:lang w:bidi="he-IL"/>
+                    </w:rPr>
+                    <m:t>+0.2*3</m:t>
+                  </m:r>
+                  <m:r>
+                    <w:rPr>
+                      <w:rFonts w:ascii="Cambria Math" w:eastAsiaTheme="minorEastAsia" w:hAnsi="Cambria Math"/>
+                      <w:lang w:bidi="he-IL"/>
+                    </w:rPr>
+                    <m:t>c</m:t>
+                  </m:r>
+                  <m:r>
+                    <w:rPr>
+                      <w:rFonts w:ascii="Cambria Math" w:eastAsiaTheme="minorEastAsia" w:hAnsi="Cambria Math"/>
+                      <w:lang w:bidi="he-IL"/>
+                    </w:rPr>
+                    <m:t>+0.4*9</m:t>
+                  </m:r>
+                  <m:r>
+                    <w:rPr>
+                      <w:rFonts w:ascii="Cambria Math" w:eastAsiaTheme="minorEastAsia" w:hAnsi="Cambria Math"/>
+                      <w:lang w:bidi="he-IL"/>
+                    </w:rPr>
+                    <m:t xml:space="preserve">c    , </m:t>
+                  </m:r>
+                  <m:ctrlPr>
+                    <w:rPr>
+                      <w:rFonts w:ascii="Cambria Math" w:eastAsia="Cambria Math" w:hAnsi="Cambria Math" w:cs="Cambria Math"/>
+                      <w:i/>
+                      <w:lang w:bidi="he-IL"/>
+                    </w:rPr>
+                  </m:ctrlPr>
+                </m:e>
+                <m:e>
+                  <m:r>
+                    <w:rPr>
+                      <w:rFonts w:ascii="Cambria Math" w:eastAsiaTheme="minorEastAsia" w:hAnsi="Cambria Math"/>
+                      <w:lang w:bidi="he-IL"/>
+                    </w:rPr>
+                    <m:t xml:space="preserve">  </m:t>
+                  </m:r>
+                  <m:r>
+                    <w:rPr>
+                      <w:rFonts w:ascii="Cambria Math" w:eastAsiaTheme="minorEastAsia" w:hAnsi="Cambria Math"/>
+                      <w:lang w:bidi="he-IL"/>
+                    </w:rPr>
+                    <m:t>0.1*4</m:t>
+                  </m:r>
+                  <m:r>
+                    <w:rPr>
+                      <w:rFonts w:ascii="Cambria Math" w:eastAsiaTheme="minorEastAsia" w:hAnsi="Cambria Math"/>
+                      <w:lang w:bidi="he-IL"/>
+                    </w:rPr>
+                    <m:t>c</m:t>
+                  </m:r>
+                  <m:r>
+                    <w:rPr>
+                      <w:rFonts w:ascii="Cambria Math" w:eastAsiaTheme="minorEastAsia" w:hAnsi="Cambria Math"/>
+                      <w:lang w:bidi="he-IL"/>
+                    </w:rPr>
+                    <m:t>+0.9*7</m:t>
+                  </m:r>
+                  <m:r>
+                    <w:rPr>
+                      <w:rFonts w:ascii="Cambria Math" w:eastAsiaTheme="minorEastAsia" w:hAnsi="Cambria Math"/>
+                      <w:lang w:bidi="he-IL"/>
+                    </w:rPr>
+                    <m:t>c}</m:t>
+                  </m:r>
+                </m:e>
+              </m:eqArr>
+            </m:e>
+          </m:func>
+          <m:r>
+            <w:rPr>
+              <w:rFonts w:ascii="Cambria Math" w:eastAsiaTheme="minorEastAsia" w:hAnsi="Cambria Math"/>
+              <w:lang w:bidi="he-IL"/>
+            </w:rPr>
+            <m:t>=</m:t>
+          </m:r>
+          <m:func>
+            <m:funcPr>
+              <m:ctrlPr>
+                <w:rPr>
+                  <w:rFonts w:ascii="Cambria Math" w:eastAsiaTheme="minorEastAsia" w:hAnsi="Cambria Math"/>
+                  <w:i/>
+                  <w:lang w:bidi="he-IL"/>
+                </w:rPr>
+              </m:ctrlPr>
+            </m:funcPr>
+            <m:fName>
+              <m:r>
+                <m:rPr>
+                  <m:sty m:val="p"/>
+                </m:rPr>
+                <w:rPr>
+                  <w:rFonts w:ascii="Cambria Math" w:eastAsiaTheme="minorEastAsia" w:hAnsi="Cambria Math"/>
+                  <w:lang w:bidi="he-IL"/>
+                </w:rPr>
+                <m:t>max</m:t>
+              </m:r>
+            </m:fName>
+            <m:e>
+              <m:d>
+                <m:dPr>
+                  <m:begChr m:val="{"/>
+                  <m:endChr m:val="}"/>
+                  <m:ctrlPr>
+                    <w:rPr>
+                      <w:rFonts w:ascii="Cambria Math" w:eastAsiaTheme="minorEastAsia" w:hAnsi="Cambria Math"/>
+                      <w:i/>
+                      <w:lang w:bidi="he-IL"/>
+                    </w:rPr>
+                  </m:ctrlPr>
+                </m:dPr>
+                <m:e>
+                  <m:r>
+                    <w:rPr>
+                      <w:rFonts w:ascii="Cambria Math" w:eastAsiaTheme="minorEastAsia" w:hAnsi="Cambria Math"/>
+                      <w:lang w:bidi="he-IL"/>
+                    </w:rPr>
+                    <m:t>2.2c,5c,6.7c</m:t>
+                  </m:r>
+                </m:e>
+              </m:d>
+            </m:e>
+          </m:func>
+          <m:limLow>
+            <m:limLowPr>
+              <m:ctrlPr>
+                <w:rPr>
+                  <w:rFonts w:ascii="Cambria Math" w:eastAsiaTheme="minorEastAsia" w:hAnsi="Cambria Math"/>
+                  <w:i/>
+                  <w:lang w:bidi="he-IL"/>
+                </w:rPr>
+              </m:ctrlPr>
+            </m:limLowPr>
+            <m:e>
+              <m:groupChr>
+                <m:groupChrPr>
+                  <m:ctrlPr>
+                    <w:rPr>
+                      <w:rFonts w:ascii="Cambria Math" w:eastAsiaTheme="minorEastAsia" w:hAnsi="Cambria Math"/>
+                      <w:i/>
+                      <w:lang w:bidi="he-IL"/>
+                    </w:rPr>
+                  </m:ctrlPr>
+                </m:groupChrPr>
+                <m:e>
+                  <m:r>
+                    <w:rPr>
+                      <w:rFonts w:ascii="Cambria Math" w:eastAsiaTheme="minorEastAsia" w:hAnsi="Cambria Math"/>
+                      <w:lang w:bidi="he-IL"/>
+                    </w:rPr>
+                    <m:t>=</m:t>
+                  </m:r>
+                </m:e>
+              </m:groupChr>
+            </m:e>
+            <m:lim>
+              <m:r>
+                <w:rPr>
+                  <w:rFonts w:ascii="Cambria Math" w:eastAsiaTheme="minorEastAsia" w:hAnsi="Cambria Math"/>
+                  <w:lang w:bidi="he-IL"/>
+                </w:rPr>
+                <m:t>c&gt;0</m:t>
+              </m:r>
+            </m:lim>
+          </m:limLow>
+          <m:r>
+            <w:rPr>
+              <w:rFonts w:ascii="Cambria Math" w:eastAsiaTheme="minorEastAsia" w:hAnsi="Cambria Math"/>
+              <w:lang w:bidi="he-IL"/>
+            </w:rPr>
+            <m:t>c*</m:t>
+          </m:r>
+          <m:func>
+            <m:funcPr>
+              <m:ctrlPr>
+                <w:rPr>
+                  <w:rFonts w:ascii="Cambria Math" w:eastAsiaTheme="minorEastAsia" w:hAnsi="Cambria Math"/>
+                  <w:i/>
+                  <w:lang w:bidi="he-IL"/>
+                </w:rPr>
+              </m:ctrlPr>
+            </m:funcPr>
+            <m:fName>
+              <m:r>
+                <m:rPr>
+                  <m:sty m:val="p"/>
+                </m:rPr>
+                <w:rPr>
+                  <w:rFonts w:ascii="Cambria Math" w:eastAsiaTheme="minorEastAsia" w:hAnsi="Cambria Math"/>
+                  <w:lang w:bidi="he-IL"/>
+                </w:rPr>
+                <m:t>max</m:t>
+              </m:r>
+            </m:fName>
+            <m:e>
+              <m:d>
+                <m:dPr>
+                  <m:begChr m:val="{"/>
+                  <m:endChr m:val="}"/>
+                  <m:ctrlPr>
+                    <w:rPr>
+                      <w:rFonts w:ascii="Cambria Math" w:eastAsiaTheme="minorEastAsia" w:hAnsi="Cambria Math"/>
+                      <w:i/>
+                      <w:lang w:bidi="he-IL"/>
+                    </w:rPr>
+                  </m:ctrlPr>
+                </m:dPr>
+                <m:e>
+                  <m:r>
+                    <w:rPr>
+                      <w:rFonts w:ascii="Cambria Math" w:eastAsiaTheme="minorEastAsia" w:hAnsi="Cambria Math"/>
+                      <w:lang w:bidi="he-IL"/>
+                    </w:rPr>
+                    <m:t>2.2,5,6.7</m:t>
+                  </m:r>
+                </m:e>
+              </m:d>
+            </m:e>
+          </m:func>
+        </m:oMath>
+      </m:oMathPara>
+    </w:p>
+    <w:p>
+      <w:pPr>
+        <w:bidi/>
+        <w:ind w:left="720" w:firstLine="720"/>
+        <w:rPr>
+          <w:rFonts w:eastAsiaTheme="minorEastAsia"/>
+          <w:i/>
+          <w:rtl/>
+          <w:lang w:bidi="he-IL"/>
+        </w:rPr>
+      </w:pPr>
+      <w:r>
+        <w:rPr>
+          <w:rFonts w:eastAsiaTheme="minorEastAsia" w:hint="cs"/>
+          <w:i/>
+          <w:rtl/>
+          <w:lang w:bidi="he-IL"/>
+        </w:rPr>
+        <w:t>שזה אותו ערך שהיה בוחר ללא הכפלת הערכים באותו קבוע</w:t>
+      </w:r>
+    </w:p>
+    <w:p>
+      <w:pPr>
+        <w:bidi/>
+        <w:ind w:left="1440"/>
+        <w:rPr>
+          <w:rFonts w:eastAsiaTheme="minorEastAsia"/>
+          <w:i/>
+          <w:rtl/>
+          <w:lang w:bidi="he-IL"/>
+        </w:rPr>
+      </w:pPr>
+      <w:r>
+        <w:rPr>
+          <w:rFonts w:eastAsiaTheme="minorEastAsia"/>
+          <w:i/>
+          <w:highlight w:val="yellow"/>
+        </w:rPr>
+        <w:t>C</w:t>
+      </w:r>
+      <w:r>
+        <w:rPr>
+          <w:rFonts w:eastAsiaTheme="minorEastAsia" w:hint="cs"/>
+          <w:i/>
+          <w:highlight w:val="yellow"/>
+          <w:rtl/>
+          <w:lang w:bidi="he-IL"/>
+        </w:rPr>
+        <w:t>=</w:t>
+      </w:r>
+      <w:r>
+        <w:rPr>
+          <w:rFonts w:eastAsiaTheme="minorEastAsia"/>
+          <w:i/>
+          <w:highlight w:val="yellow"/>
+        </w:rPr>
+        <w:t>0</w:t>
+      </w:r>
+      <w:r>
+        <w:rPr>
+          <w:rFonts w:eastAsiaTheme="minorEastAsia" w:hint="cs"/>
+          <w:i/>
+          <w:highlight w:val="yellow"/>
+          <w:rtl/>
+          <w:lang w:bidi="he-IL"/>
+        </w:rPr>
+        <w:t>:</w:t>
+      </w:r>
+      <w:r>
+        <w:rPr>
+          <w:rFonts w:eastAsiaTheme="minorEastAsia" w:hint="cs"/>
+          <w:i/>
+          <w:rtl/>
+          <w:lang w:bidi="he-IL"/>
+        </w:rPr>
+        <w:t xml:space="preserve"> במקרה שה כל הערכים של הצמתים יתאפסו, והבחירה תהיה לפי מימוש האלגוריתם</w:t>
+      </w:r>
+    </w:p>
+    <w:p>
+      <w:pPr>
+        <w:bidi/>
+        <w:ind w:left="1440"/>
+        <w:rPr>
+          <w:rFonts w:eastAsiaTheme="minorEastAsia"/>
+          <w:i/>
+          <w:rtl/>
+          <w:lang w:bidi="he-IL"/>
+        </w:rPr>
+      </w:pPr>
+      <w:r>
+        <w:rPr>
+          <w:rFonts w:eastAsiaTheme="minorEastAsia"/>
+          <w:i/>
+          <w:highlight w:val="yellow"/>
+        </w:rPr>
+        <w:lastRenderedPageBreak/>
+        <w:t>c</w:t>
+      </w:r>
+      <w:r>
+        <w:rPr>
+          <w:rFonts w:eastAsiaTheme="minorEastAsia" w:hint="cs"/>
+          <w:i/>
+          <w:highlight w:val="yellow"/>
+          <w:rtl/>
+          <w:lang w:bidi="he-IL"/>
+        </w:rPr>
+        <w:t>&gt;</w:t>
+      </w:r>
+      <w:r>
+        <w:rPr>
+          <w:rFonts w:eastAsiaTheme="minorEastAsia"/>
+          <w:i/>
+          <w:highlight w:val="yellow"/>
+        </w:rPr>
+        <w:t>0</w:t>
+      </w:r>
+      <w:r>
+        <w:rPr>
+          <w:rFonts w:eastAsiaTheme="minorEastAsia" w:hint="cs"/>
+          <w:i/>
+          <w:highlight w:val="yellow"/>
+          <w:rtl/>
+          <w:lang w:bidi="he-IL"/>
+        </w:rPr>
+        <w:t>:</w:t>
+      </w:r>
+      <w:r>
+        <w:rPr>
+          <w:rFonts w:eastAsiaTheme="minorEastAsia" w:hint="cs"/>
+          <w:i/>
+          <w:rtl/>
+          <w:lang w:bidi="he-IL"/>
+        </w:rPr>
+        <w:t xml:space="preserve"> התשובה תשתנה (תתהפך): הוכחה:</w:t>
+      </w:r>
+    </w:p>
+    <w:p>
+      <w:pPr>
+        <w:bidi/>
+        <w:ind w:firstLine="720"/>
+        <w:rPr>
+          <w:rFonts w:eastAsiaTheme="minorEastAsia"/>
+          <w:i/>
+        </w:rPr>
+      </w:pPr>
+      <m:oMathPara>
+        <m:oMath>
+          <m:sSub>
+            <m:sSubPr>
+              <m:ctrlPr>
+                <w:rPr>
+                  <w:rFonts w:ascii="Cambria Math" w:eastAsiaTheme="minorEastAsia" w:hAnsi="Cambria Math"/>
+                  <w:i/>
+                  <w:lang w:bidi="he-IL"/>
+                </w:rPr>
+              </m:ctrlPr>
+            </m:sSubPr>
+            <m:e>
+              <m:r>
+                <w:rPr>
+                  <w:rFonts w:ascii="Cambria Math" w:eastAsiaTheme="minorEastAsia" w:hAnsi="Cambria Math"/>
+                  <w:lang w:bidi="he-IL"/>
+                </w:rPr>
+                <m:t>A</m:t>
+              </m:r>
+            </m:e>
+            <m:sub>
+              <m:r>
+                <w:rPr>
+                  <w:rFonts w:ascii="Cambria Math" w:eastAsiaTheme="minorEastAsia" w:hAnsi="Cambria Math"/>
+                  <w:lang w:bidi="he-IL"/>
+                </w:rPr>
+                <m:t>path</m:t>
+              </m:r>
+            </m:sub>
+          </m:sSub>
+          <m:r>
+            <w:rPr>
+              <w:rFonts w:ascii="Cambria Math" w:eastAsiaTheme="minorEastAsia" w:hAnsi="Cambria Math"/>
+              <w:lang w:bidi="he-IL"/>
+            </w:rPr>
+            <m:t>=</m:t>
+          </m:r>
+          <m:func>
+            <m:funcPr>
+              <m:ctrlPr>
+                <w:rPr>
+                  <w:rFonts w:ascii="Cambria Math" w:eastAsiaTheme="minorEastAsia" w:hAnsi="Cambria Math"/>
+                  <w:i/>
+                  <w:lang w:bidi="he-IL"/>
+                </w:rPr>
+              </m:ctrlPr>
+            </m:funcPr>
+            <m:fName>
+              <m:r>
+                <m:rPr>
+                  <m:sty m:val="p"/>
+                </m:rPr>
+                <w:rPr>
+                  <w:rFonts w:ascii="Cambria Math" w:eastAsiaTheme="minorEastAsia" w:hAnsi="Cambria Math"/>
+                  <w:lang w:bidi="he-IL"/>
+                </w:rPr>
+                <m:t>max</m:t>
+              </m:r>
+            </m:fName>
+            <m:e>
+              <m:d>
+                <m:dPr>
+                  <m:begChr m:val="{"/>
+                  <m:endChr m:val="}"/>
+                  <m:ctrlPr>
+                    <w:rPr>
+                      <w:rFonts w:ascii="Cambria Math" w:eastAsiaTheme="minorEastAsia" w:hAnsi="Cambria Math"/>
+                      <w:i/>
+                      <w:lang w:bidi="he-IL"/>
+                    </w:rPr>
+                  </m:ctrlPr>
+                </m:dPr>
+                <m:e>
+                  <m:r>
+                    <w:rPr>
+                      <w:rFonts w:ascii="Cambria Math" w:eastAsiaTheme="minorEastAsia" w:hAnsi="Cambria Math"/>
+                      <w:lang w:bidi="he-IL"/>
+                    </w:rPr>
+                    <m:t>B',C',D'</m:t>
+                  </m:r>
+                </m:e>
+              </m:d>
+            </m:e>
+          </m:func>
+          <m:r>
+            <w:rPr>
+              <w:rFonts w:ascii="Cambria Math" w:eastAsiaTheme="minorEastAsia" w:hAnsi="Cambria Math"/>
+              <w:lang w:bidi="he-IL"/>
+            </w:rPr>
+            <m:t>=</m:t>
+          </m:r>
+          <m:func>
+            <m:funcPr>
+              <m:ctrlPr>
+                <w:rPr>
+                  <w:rFonts w:ascii="Cambria Math" w:eastAsiaTheme="minorEastAsia" w:hAnsi="Cambria Math"/>
+                  <w:i/>
+                  <w:lang w:bidi="he-IL"/>
+                </w:rPr>
+              </m:ctrlPr>
+            </m:funcPr>
+            <m:fName>
+              <m:r>
+                <m:rPr>
+                  <m:sty m:val="p"/>
+                </m:rPr>
+                <w:rPr>
+                  <w:rFonts w:ascii="Cambria Math" w:eastAsiaTheme="minorEastAsia" w:hAnsi="Cambria Math"/>
+                  <w:lang w:bidi="he-IL"/>
+                </w:rPr>
+                <m:t>max</m:t>
+              </m:r>
+            </m:fName>
+            <m:e>
+              <m:eqArr>
+                <m:eqArrPr>
+                  <m:ctrlPr>
+                    <w:rPr>
+                      <w:rFonts w:ascii="Cambria Math" w:eastAsiaTheme="minorEastAsia" w:hAnsi="Cambria Math"/>
+                      <w:i/>
+                      <w:lang w:bidi="he-IL"/>
+                    </w:rPr>
+                  </m:ctrlPr>
+                </m:eqArrPr>
+                <m:e>
+                  <m:r>
+                    <w:rPr>
+                      <w:rFonts w:ascii="Cambria Math" w:eastAsiaTheme="minorEastAsia" w:hAnsi="Cambria Math"/>
+                      <w:lang w:bidi="he-IL"/>
+                    </w:rPr>
+                    <m:t>{0.3*5c+0.7*1c  ,</m:t>
+                  </m:r>
+                </m:e>
+                <m:e>
+                  <m:r>
+                    <w:rPr>
+                      <w:rFonts w:ascii="Cambria Math" w:eastAsiaTheme="minorEastAsia" w:hAnsi="Cambria Math"/>
+                      <w:lang w:bidi="he-IL"/>
+                    </w:rPr>
+                    <m:t xml:space="preserve">  0.4*2c+0.2*3c+0.4*9c    , </m:t>
+                  </m:r>
+                  <m:ctrlPr>
+                    <w:rPr>
+                      <w:rFonts w:ascii="Cambria Math" w:eastAsia="Cambria Math" w:hAnsi="Cambria Math" w:cs="Cambria Math"/>
+                      <w:i/>
+                      <w:lang w:bidi="he-IL"/>
+                    </w:rPr>
+                  </m:ctrlPr>
+                </m:e>
+                <m:e>
+                  <m:r>
+                    <w:rPr>
+                      <w:rFonts w:ascii="Cambria Math" w:eastAsiaTheme="minorEastAsia" w:hAnsi="Cambria Math"/>
+                      <w:lang w:bidi="he-IL"/>
+                    </w:rPr>
+                    <m:t xml:space="preserve">  0.1*4c+0.9*7c}</m:t>
+                  </m:r>
+                </m:e>
+              </m:eqArr>
+            </m:e>
+          </m:func>
+          <m:r>
+            <w:rPr>
+              <w:rFonts w:ascii="Cambria Math" w:eastAsiaTheme="minorEastAsia" w:hAnsi="Cambria Math"/>
+              <w:lang w:bidi="he-IL"/>
+            </w:rPr>
+            <m:t>=</m:t>
+          </m:r>
+          <m:func>
+            <m:funcPr>
+              <m:ctrlPr>
+                <w:rPr>
+                  <w:rFonts w:ascii="Cambria Math" w:eastAsiaTheme="minorEastAsia" w:hAnsi="Cambria Math"/>
+                  <w:i/>
+                  <w:lang w:bidi="he-IL"/>
+                </w:rPr>
+              </m:ctrlPr>
+            </m:funcPr>
+            <m:fName>
+              <m:r>
+                <m:rPr>
+                  <m:sty m:val="p"/>
+                </m:rPr>
+                <w:rPr>
+                  <w:rFonts w:ascii="Cambria Math" w:eastAsiaTheme="minorEastAsia" w:hAnsi="Cambria Math"/>
+                  <w:lang w:bidi="he-IL"/>
+                </w:rPr>
+                <m:t>max</m:t>
+              </m:r>
+            </m:fName>
+            <m:e>
+              <m:d>
+                <m:dPr>
+                  <m:begChr m:val="{"/>
+                  <m:endChr m:val="}"/>
+                  <m:ctrlPr>
+                    <w:rPr>
+                      <w:rFonts w:ascii="Cambria Math" w:eastAsiaTheme="minorEastAsia" w:hAnsi="Cambria Math"/>
+                      <w:i/>
+                      <w:lang w:bidi="he-IL"/>
+                    </w:rPr>
+                  </m:ctrlPr>
+                </m:dPr>
+                <m:e>
+                  <m:r>
+                    <w:rPr>
+                      <w:rFonts w:ascii="Cambria Math" w:eastAsiaTheme="minorEastAsia" w:hAnsi="Cambria Math"/>
+                      <w:lang w:bidi="he-IL"/>
+                    </w:rPr>
+                    <m:t>2.2c,5c,6.7c</m:t>
+                  </m:r>
+                </m:e>
+              </m:d>
+            </m:e>
+          </m:func>
+          <m:limLow>
+            <m:limLowPr>
+              <m:ctrlPr>
+                <w:rPr>
+                  <w:rFonts w:ascii="Cambria Math" w:eastAsiaTheme="minorEastAsia" w:hAnsi="Cambria Math"/>
+                  <w:i/>
+                  <w:lang w:bidi="he-IL"/>
+                </w:rPr>
+              </m:ctrlPr>
+            </m:limLowPr>
+            <m:e>
+              <m:groupChr>
+                <m:groupChrPr>
+                  <m:ctrlPr>
+                    <w:rPr>
+                      <w:rFonts w:ascii="Cambria Math" w:eastAsiaTheme="minorEastAsia" w:hAnsi="Cambria Math"/>
+                      <w:i/>
+                      <w:lang w:bidi="he-IL"/>
+                    </w:rPr>
+                  </m:ctrlPr>
+                </m:groupChrPr>
+                <m:e>
+                  <m:r>
+                    <w:rPr>
+                      <w:rFonts w:ascii="Cambria Math" w:eastAsiaTheme="minorEastAsia" w:hAnsi="Cambria Math"/>
+                      <w:lang w:bidi="he-IL"/>
+                    </w:rPr>
+                    <m:t>=</m:t>
+                  </m:r>
+                </m:e>
+              </m:groupChr>
+            </m:e>
+            <m:lim>
+              <m:eqArr>
+                <m:eqArrPr>
+                  <m:ctrlPr>
+                    <w:rPr>
+                      <w:rFonts w:ascii="Cambria Math" w:eastAsiaTheme="minorEastAsia" w:hAnsi="Cambria Math" w:hint="cs"/>
+                      <w:i/>
+                      <w:rtl/>
+                      <w:lang w:bidi="he-IL"/>
+                    </w:rPr>
+                  </m:ctrlPr>
+                </m:eqArrPr>
+                <m:e>
+                  <m:r>
+                    <w:rPr>
+                      <w:rFonts w:ascii="Cambria Math" w:eastAsiaTheme="minorEastAsia" w:hAnsi="Cambria Math" w:hint="cs"/>
+                      <w:rtl/>
+                      <w:lang w:bidi="he-IL"/>
+                    </w:rPr>
+                    <m:t>נסמן</m:t>
+                  </m:r>
+                  <m:r>
+                    <w:rPr>
+                      <w:rFonts w:ascii="Cambria Math" w:eastAsiaTheme="minorEastAsia" w:hAnsi="Cambria Math"/>
+                      <w:lang w:bidi="he-IL"/>
+                    </w:rPr>
+                    <m:t>:</m:t>
+                  </m:r>
+                  <m:sSup>
+                    <m:sSupPr>
+                      <m:ctrlPr>
+                        <w:rPr>
+                          <w:rFonts w:ascii="Cambria Math" w:eastAsiaTheme="minorEastAsia" w:hAnsi="Cambria Math"/>
+                          <w:i/>
+                        </w:rPr>
+                      </m:ctrlPr>
+                    </m:sSupPr>
+                    <m:e>
+                      <m:r>
+                        <w:rPr>
+                          <w:rFonts w:ascii="Cambria Math" w:eastAsiaTheme="minorEastAsia" w:hAnsi="Cambria Math"/>
+                        </w:rPr>
+                        <m:t>c</m:t>
+                      </m:r>
+                    </m:e>
+                    <m:sup>
+                      <m:r>
+                        <w:rPr>
+                          <w:rFonts w:ascii="Cambria Math" w:eastAsiaTheme="minorEastAsia" w:hAnsi="Cambria Math"/>
+                        </w:rPr>
+                        <m:t>'</m:t>
+                      </m:r>
+                    </m:sup>
+                  </m:sSup>
+                  <m:r>
+                    <w:rPr>
+                      <w:rFonts w:ascii="Cambria Math" w:eastAsiaTheme="minorEastAsia" w:hAnsi="Cambria Math"/>
+                    </w:rPr>
+                    <m:t>=-c</m:t>
+                  </m:r>
+                  <m:ctrlPr>
+                    <w:rPr>
+                      <w:rFonts w:ascii="Cambria Math" w:eastAsiaTheme="minorEastAsia" w:hAnsi="Cambria Math"/>
+                      <w:i/>
+                    </w:rPr>
+                  </m:ctrlPr>
+                </m:e>
+                <m:e>
+                  <m:sSup>
+                    <m:sSupPr>
+                      <m:ctrlPr>
+                        <w:rPr>
+                          <w:rFonts w:ascii="Cambria Math" w:eastAsiaTheme="minorEastAsia" w:hAnsi="Cambria Math"/>
+                          <w:i/>
+                        </w:rPr>
+                      </m:ctrlPr>
+                    </m:sSupPr>
+                    <m:e>
+                      <m:r>
+                        <w:rPr>
+                          <w:rFonts w:ascii="Cambria Math" w:eastAsiaTheme="minorEastAsia" w:hAnsi="Cambria Math"/>
+                        </w:rPr>
+                        <m:t>c</m:t>
+                      </m:r>
+                    </m:e>
+                    <m:sup>
+                      <m:r>
+                        <w:rPr>
+                          <w:rFonts w:ascii="Cambria Math" w:eastAsiaTheme="minorEastAsia" w:hAnsi="Cambria Math"/>
+                        </w:rPr>
+                        <m:t>'</m:t>
+                      </m:r>
+                    </m:sup>
+                  </m:sSup>
+                  <m:r>
+                    <w:rPr>
+                      <w:rFonts w:ascii="Cambria Math" w:eastAsiaTheme="minorEastAsia" w:hAnsi="Cambria Math"/>
+                    </w:rPr>
+                    <m:t xml:space="preserve">&gt;0 </m:t>
+                  </m:r>
+                  <m:r>
+                    <w:rPr>
+                      <w:rFonts w:ascii="Cambria Math" w:eastAsiaTheme="minorEastAsia" w:hAnsi="Cambria Math" w:hint="cs"/>
+                      <w:rtl/>
+                      <w:lang w:bidi="he-IL"/>
+                    </w:rPr>
+                    <m:t>ואז</m:t>
+                  </m:r>
+                  <m:ctrlPr>
+                    <w:rPr>
+                      <w:rFonts w:ascii="Cambria Math" w:eastAsiaTheme="minorEastAsia" w:hAnsi="Cambria Math"/>
+                      <w:i/>
+                    </w:rPr>
+                  </m:ctrlPr>
+                </m:e>
+              </m:eqArr>
+            </m:lim>
+          </m:limLow>
+          <m:func>
+            <m:funcPr>
+              <m:ctrlPr>
+                <w:rPr>
+                  <w:rFonts w:ascii="Cambria Math" w:eastAsiaTheme="minorEastAsia" w:hAnsi="Cambria Math"/>
+                  <w:i/>
+                  <w:lang w:bidi="he-IL"/>
+                </w:rPr>
+              </m:ctrlPr>
+            </m:funcPr>
+            <m:fName>
+              <m:r>
+                <m:rPr>
+                  <m:sty m:val="p"/>
+                </m:rPr>
+                <w:rPr>
+                  <w:rFonts w:ascii="Cambria Math" w:eastAsiaTheme="minorEastAsia" w:hAnsi="Cambria Math"/>
+                  <w:lang w:bidi="he-IL"/>
+                </w:rPr>
+                <m:t>max</m:t>
+              </m:r>
+            </m:fName>
+            <m:e>
+              <m:d>
+                <m:dPr>
+                  <m:begChr m:val="{"/>
+                  <m:endChr m:val="}"/>
+                  <m:ctrlPr>
+                    <w:rPr>
+                      <w:rFonts w:ascii="Cambria Math" w:eastAsiaTheme="minorEastAsia" w:hAnsi="Cambria Math"/>
+                      <w:i/>
+                      <w:lang w:bidi="he-IL"/>
+                    </w:rPr>
+                  </m:ctrlPr>
+                </m:dPr>
+                <m:e>
+                  <m:r>
+                    <w:rPr>
+                      <w:rFonts w:ascii="Cambria Math" w:eastAsiaTheme="minorEastAsia" w:hAnsi="Cambria Math"/>
+                      <w:lang w:bidi="he-IL"/>
+                    </w:rPr>
+                    <m:t>-</m:t>
+                  </m:r>
+                  <m:r>
+                    <w:rPr>
+                      <w:rFonts w:ascii="Cambria Math" w:eastAsiaTheme="minorEastAsia" w:hAnsi="Cambria Math"/>
+                      <w:lang w:bidi="he-IL"/>
+                    </w:rPr>
+                    <m:t>2.2</m:t>
+                  </m:r>
+                  <m:sSup>
+                    <m:sSupPr>
+                      <m:ctrlPr>
+                        <w:rPr>
+                          <w:rFonts w:ascii="Cambria Math" w:eastAsiaTheme="minorEastAsia" w:hAnsi="Cambria Math"/>
+                          <w:i/>
+                          <w:lang w:bidi="he-IL"/>
+                        </w:rPr>
+                      </m:ctrlPr>
+                    </m:sSupPr>
+                    <m:e>
+                      <m:r>
+                        <w:rPr>
+                          <w:rFonts w:ascii="Cambria Math" w:eastAsiaTheme="minorEastAsia" w:hAnsi="Cambria Math"/>
+                          <w:lang w:bidi="he-IL"/>
+                        </w:rPr>
+                        <m:t>c</m:t>
+                      </m:r>
+                    </m:e>
+                    <m:sup>
+                      <m:r>
+                        <w:rPr>
+                          <w:rFonts w:ascii="Cambria Math" w:eastAsiaTheme="minorEastAsia" w:hAnsi="Cambria Math"/>
+                          <w:lang w:bidi="he-IL"/>
+                        </w:rPr>
+                        <m:t>'</m:t>
+                      </m:r>
+                    </m:sup>
+                  </m:sSup>
+                  <m:r>
+                    <w:rPr>
+                      <w:rFonts w:ascii="Cambria Math" w:eastAsiaTheme="minorEastAsia" w:hAnsi="Cambria Math"/>
+                      <w:lang w:bidi="he-IL"/>
+                    </w:rPr>
+                    <m:t>,</m:t>
+                  </m:r>
+                  <m:r>
+                    <w:rPr>
+                      <w:rFonts w:ascii="Cambria Math" w:eastAsiaTheme="minorEastAsia" w:hAnsi="Cambria Math"/>
+                      <w:lang w:bidi="he-IL"/>
+                    </w:rPr>
+                    <m:t>-</m:t>
+                  </m:r>
+                  <m:r>
+                    <w:rPr>
+                      <w:rFonts w:ascii="Cambria Math" w:eastAsiaTheme="minorEastAsia" w:hAnsi="Cambria Math"/>
+                      <w:lang w:bidi="he-IL"/>
+                    </w:rPr>
+                    <m:t>5</m:t>
+                  </m:r>
+                  <m:sSup>
+                    <m:sSupPr>
+                      <m:ctrlPr>
+                        <w:rPr>
+                          <w:rFonts w:ascii="Cambria Math" w:eastAsiaTheme="minorEastAsia" w:hAnsi="Cambria Math"/>
+                          <w:i/>
+                          <w:lang w:bidi="he-IL"/>
+                        </w:rPr>
+                      </m:ctrlPr>
+                    </m:sSupPr>
+                    <m:e>
+                      <m:r>
+                        <w:rPr>
+                          <w:rFonts w:ascii="Cambria Math" w:eastAsiaTheme="minorEastAsia" w:hAnsi="Cambria Math"/>
+                          <w:lang w:bidi="he-IL"/>
+                        </w:rPr>
+                        <m:t>c</m:t>
+                      </m:r>
+                    </m:e>
+                    <m:sup>
+                      <m:r>
+                        <w:rPr>
+                          <w:rFonts w:ascii="Cambria Math" w:eastAsiaTheme="minorEastAsia" w:hAnsi="Cambria Math"/>
+                          <w:lang w:bidi="he-IL"/>
+                        </w:rPr>
+                        <m:t>'</m:t>
+                      </m:r>
+                    </m:sup>
+                  </m:sSup>
+                  <m:r>
+                    <w:rPr>
+                      <w:rFonts w:ascii="Cambria Math" w:eastAsiaTheme="minorEastAsia" w:hAnsi="Cambria Math"/>
+                      <w:lang w:bidi="he-IL"/>
+                    </w:rPr>
+                    <m:t>,</m:t>
+                  </m:r>
+                  <m:r>
+                    <w:rPr>
+                      <w:rFonts w:ascii="Cambria Math" w:eastAsiaTheme="minorEastAsia" w:hAnsi="Cambria Math"/>
+                      <w:lang w:bidi="he-IL"/>
+                    </w:rPr>
+                    <m:t>-</m:t>
+                  </m:r>
+                  <m:r>
+                    <w:rPr>
+                      <w:rFonts w:ascii="Cambria Math" w:eastAsiaTheme="minorEastAsia" w:hAnsi="Cambria Math"/>
+                      <w:lang w:bidi="he-IL"/>
+                    </w:rPr>
+                    <m:t>6.7c</m:t>
+                  </m:r>
+                  <m:r>
+                    <w:rPr>
+                      <w:rFonts w:ascii="Cambria Math" w:eastAsiaTheme="minorEastAsia" w:hAnsi="Cambria Math"/>
+                      <w:lang w:bidi="he-IL"/>
+                    </w:rPr>
+                    <m:t>'</m:t>
+                  </m:r>
+                </m:e>
+              </m:d>
+            </m:e>
+          </m:func>
+          <m:r>
+            <w:rPr>
+              <w:rFonts w:ascii="Cambria Math" w:eastAsiaTheme="minorEastAsia" w:hAnsi="Cambria Math"/>
+              <w:lang w:bidi="he-IL"/>
+            </w:rPr>
+            <m:t>=</m:t>
+          </m:r>
+          <m:func>
+            <m:funcPr>
+              <m:ctrlPr>
+                <w:rPr>
+                  <w:rFonts w:ascii="Cambria Math" w:eastAsiaTheme="minorEastAsia" w:hAnsi="Cambria Math"/>
+                  <w:i/>
+                </w:rPr>
+              </m:ctrlPr>
+            </m:funcPr>
+            <m:fName>
+              <m:r>
+                <m:rPr>
+                  <m:sty m:val="p"/>
+                </m:rPr>
+                <w:rPr>
+                  <w:rFonts w:ascii="Cambria Math" w:eastAsiaTheme="minorEastAsia" w:hAnsi="Cambria Math"/>
+                </w:rPr>
+                <m:t>min</m:t>
+              </m:r>
+            </m:fName>
+            <m:e>
+              <m:d>
+                <m:dPr>
+                  <m:begChr m:val="{"/>
+                  <m:endChr m:val="}"/>
+                  <m:ctrlPr>
+                    <w:rPr>
+                      <w:rFonts w:ascii="Cambria Math" w:eastAsiaTheme="minorEastAsia" w:hAnsi="Cambria Math"/>
+                      <w:i/>
+                      <w:lang w:bidi="he-IL"/>
+                    </w:rPr>
+                  </m:ctrlPr>
+                </m:dPr>
+                <m:e>
+                  <m:r>
+                    <w:rPr>
+                      <w:rFonts w:ascii="Cambria Math" w:eastAsiaTheme="minorEastAsia" w:hAnsi="Cambria Math"/>
+                      <w:lang w:bidi="he-IL"/>
+                    </w:rPr>
+                    <m:t>2.2</m:t>
+                  </m:r>
+                  <m:sSup>
+                    <m:sSupPr>
+                      <m:ctrlPr>
+                        <w:rPr>
+                          <w:rFonts w:ascii="Cambria Math" w:eastAsiaTheme="minorEastAsia" w:hAnsi="Cambria Math"/>
+                          <w:i/>
+                          <w:lang w:bidi="he-IL"/>
+                        </w:rPr>
+                      </m:ctrlPr>
+                    </m:sSupPr>
+                    <m:e>
+                      <m:r>
+                        <w:rPr>
+                          <w:rFonts w:ascii="Cambria Math" w:eastAsiaTheme="minorEastAsia" w:hAnsi="Cambria Math"/>
+                          <w:lang w:bidi="he-IL"/>
+                        </w:rPr>
+                        <m:t>c</m:t>
+                      </m:r>
+                    </m:e>
+                    <m:sup>
+                      <m:r>
+                        <w:rPr>
+                          <w:rFonts w:ascii="Cambria Math" w:eastAsiaTheme="minorEastAsia" w:hAnsi="Cambria Math"/>
+                          <w:lang w:bidi="he-IL"/>
+                        </w:rPr>
+                        <m:t>'</m:t>
+                      </m:r>
+                    </m:sup>
+                  </m:sSup>
+                  <m:r>
+                    <w:rPr>
+                      <w:rFonts w:ascii="Cambria Math" w:eastAsiaTheme="minorEastAsia" w:hAnsi="Cambria Math"/>
+                      <w:lang w:bidi="he-IL"/>
+                    </w:rPr>
+                    <m:t>,5</m:t>
+                  </m:r>
+                  <m:sSup>
+                    <m:sSupPr>
+                      <m:ctrlPr>
+                        <w:rPr>
+                          <w:rFonts w:ascii="Cambria Math" w:eastAsiaTheme="minorEastAsia" w:hAnsi="Cambria Math"/>
+                          <w:i/>
+                          <w:lang w:bidi="he-IL"/>
+                        </w:rPr>
+                      </m:ctrlPr>
+                    </m:sSupPr>
+                    <m:e>
+                      <m:r>
+                        <w:rPr>
+                          <w:rFonts w:ascii="Cambria Math" w:eastAsiaTheme="minorEastAsia" w:hAnsi="Cambria Math"/>
+                          <w:lang w:bidi="he-IL"/>
+                        </w:rPr>
+                        <m:t>c</m:t>
+                      </m:r>
+                    </m:e>
+                    <m:sup>
+                      <m:r>
+                        <w:rPr>
+                          <w:rFonts w:ascii="Cambria Math" w:eastAsiaTheme="minorEastAsia" w:hAnsi="Cambria Math"/>
+                          <w:lang w:bidi="he-IL"/>
+                        </w:rPr>
+                        <m:t>'</m:t>
+                      </m:r>
+                    </m:sup>
+                  </m:sSup>
+                  <m:r>
+                    <w:rPr>
+                      <w:rFonts w:ascii="Cambria Math" w:eastAsiaTheme="minorEastAsia" w:hAnsi="Cambria Math"/>
+                      <w:lang w:bidi="he-IL"/>
+                    </w:rPr>
+                    <m:t>,6.7c'</m:t>
+                  </m:r>
+                </m:e>
+              </m:d>
+            </m:e>
+          </m:func>
+          <m:r>
+            <w:rPr>
+              <w:rFonts w:ascii="Cambria Math" w:eastAsiaTheme="minorEastAsia" w:hAnsi="Cambria Math"/>
+            </w:rPr>
+            <m:t>=2.2c'</m:t>
+          </m:r>
+        </m:oMath>
+      </m:oMathPara>
+    </w:p>
+    <w:p>
+      <w:pPr>
+        <w:bidi/>
+        <w:ind w:left="1440"/>
+        <w:rPr>
+          <w:rFonts w:eastAsiaTheme="minorEastAsia"/>
+          <w:i/>
+          <w:rtl/>
+          <w:lang w:bidi="he-IL"/>
+        </w:rPr>
+      </w:pPr>
+      <w:r>
+        <w:rPr>
+          <w:rFonts w:eastAsiaTheme="minorEastAsia" w:hint="cs"/>
+          <w:i/>
+          <w:rtl/>
+          <w:lang w:bidi="he-IL"/>
+        </w:rPr>
+        <w:t>המעבר האחרון מוצדק כי כל המספרים שליליים, ואפשר להראות באינדוקציה כי המקסימום של ערכים שליליים הוא המינימום של הערך המוחלט שלהם.</w:t>
+      </w:r>
+    </w:p>
+    <w:p>
+      <w:pPr>
+        <w:bidi/>
+        <w:rPr>
+          <w:rFonts w:eastAsiaTheme="minorEastAsia" w:hint="cs"/>
+          <w:i/>
+          <w:rtl/>
+          <w:lang w:bidi="he-IL"/>
+        </w:rPr>
+      </w:pPr>
     </w:p>
     <w:sectPr>
       <w:pgSz w:w="12240" w:h="15840"/>

</xml_diff>

<commit_message>
fixed part A, better score now, also fixed in dry
</commit_message>
<xml_diff>
--- a/ai_hw2.docx
+++ b/ai_hw2.docx
@@ -36,131 +36,243 @@
         <m:r>
           <w:rPr>
             <w:rFonts w:ascii="Cambria Math" w:hAnsi="Cambria Math"/>
+            <w:sz w:val="20"/>
+            <w:szCs w:val="20"/>
             <w:lang w:bidi="he-IL"/>
           </w:rPr>
-          <m:t>huristicValue=score+2*</m:t>
+          <m:t>huristicValue=score</m:t>
         </m:r>
-        <m:d>
-          <m:dPr>
+        <m:r>
+          <w:rPr>
+            <w:rFonts w:ascii="Cambria Math" w:hAnsi="Cambria Math"/>
+            <w:sz w:val="20"/>
+            <w:szCs w:val="20"/>
+            <w:lang w:bidi="he-IL"/>
+          </w:rPr>
+          <m:t>+10*</m:t>
+        </m:r>
+        <m:r>
+          <w:rPr>
+            <w:rFonts w:ascii="Cambria Math" w:hAnsi="Cambria Math"/>
+            <w:sz w:val="20"/>
+            <w:szCs w:val="20"/>
+            <w:lang w:bidi="he-IL"/>
+          </w:rPr>
+          <m:t>empty</m:t>
+        </m:r>
+        <m:r>
+          <w:rPr>
+            <w:rFonts w:ascii="Cambria Math" w:hAnsi="Cambria Math"/>
+            <w:sz w:val="20"/>
+            <w:szCs w:val="20"/>
+            <w:lang w:bidi="he-IL"/>
+          </w:rPr>
+          <m:t>Cell</m:t>
+        </m:r>
+        <m:r>
+          <w:rPr>
+            <w:rFonts w:ascii="Cambria Math" w:hAnsi="Cambria Math"/>
+            <w:sz w:val="20"/>
+            <w:szCs w:val="20"/>
+            <w:lang w:bidi="he-IL"/>
+          </w:rPr>
+          <m:t>s</m:t>
+        </m:r>
+        <m:r>
+          <w:rPr>
+            <w:rFonts w:ascii="Cambria Math" w:hAnsi="Cambria Math"/>
+            <w:sz w:val="20"/>
+            <w:szCs w:val="20"/>
+            <w:lang w:bidi="he-IL"/>
+          </w:rPr>
+          <m:t>+</m:t>
+        </m:r>
+        <m:r>
+          <w:rPr>
+            <w:rFonts w:ascii="Cambria Math" w:hAnsi="Cambria Math"/>
+            <w:sz w:val="20"/>
+            <w:szCs w:val="20"/>
+            <w:lang w:bidi="he-IL"/>
+          </w:rPr>
+          <m:t>10*#numOfAlignedPairs+</m:t>
+        </m:r>
+        <m:f>
+          <m:fPr>
             <m:ctrlPr>
               <w:rPr>
                 <w:rFonts w:ascii="Cambria Math" w:hAnsi="Cambria Math"/>
                 <w:i/>
+                <w:sz w:val="20"/>
+                <w:szCs w:val="20"/>
                 <w:lang w:bidi="he-IL"/>
               </w:rPr>
             </m:ctrlPr>
-          </m:dPr>
-          <m:e>
-            <m:f>
-              <m:fPr>
+          </m:fPr>
+          <m:num>
+            <m:r>
+              <w:rPr>
+                <w:rFonts w:ascii="Cambria Math" w:hAnsi="Cambria Math"/>
+                <w:sz w:val="20"/>
+                <w:szCs w:val="20"/>
+                <w:lang w:bidi="he-IL"/>
+              </w:rPr>
+              <m:t>w</m:t>
+            </m:r>
+            <m:r>
+              <w:rPr>
+                <w:rFonts w:ascii="Cambria Math" w:hAnsi="Cambria Math"/>
+                <w:sz w:val="20"/>
+                <w:szCs w:val="20"/>
+                <w:lang w:bidi="he-IL"/>
+              </w:rPr>
+              <m:t>ei</m:t>
+            </m:r>
+            <m:r>
+              <w:rPr>
+                <w:rFonts w:ascii="Cambria Math" w:hAnsi="Cambria Math"/>
+                <w:sz w:val="20"/>
+                <w:szCs w:val="20"/>
+                <w:lang w:bidi="he-IL"/>
+              </w:rPr>
+              <m:t>ghtedscore</m:t>
+            </m:r>
+          </m:num>
+          <m:den>
+            <m:sSup>
+              <m:sSupPr>
                 <m:ctrlPr>
                   <w:rPr>
                     <w:rFonts w:ascii="Cambria Math" w:hAnsi="Cambria Math"/>
                     <w:i/>
+                    <w:sz w:val="20"/>
+                    <w:szCs w:val="20"/>
                     <w:lang w:bidi="he-IL"/>
                   </w:rPr>
                 </m:ctrlPr>
-              </m:fPr>
-              <m:num>
+              </m:sSupPr>
+              <m:e>
                 <m:r>
                   <w:rPr>
                     <w:rFonts w:ascii="Cambria Math" w:hAnsi="Cambria Math"/>
+                    <w:sz w:val="20"/>
+                    <w:szCs w:val="20"/>
                     <w:lang w:bidi="he-IL"/>
                   </w:rPr>
-                  <m:t>emptyTiles</m:t>
+                  <m:t>(</m:t>
                 </m:r>
-              </m:num>
-              <m:den>
+                <m:func>
+                  <m:funcPr>
+                    <m:ctrlPr>
+                      <w:rPr>
+                        <w:rFonts w:ascii="Cambria Math" w:hAnsi="Cambria Math"/>
+                        <w:i/>
+                        <w:sz w:val="20"/>
+                        <w:szCs w:val="20"/>
+                        <w:lang w:bidi="he-IL"/>
+                      </w:rPr>
+                    </m:ctrlPr>
+                  </m:funcPr>
+                  <m:fName>
+                    <m:sSub>
+                      <m:sSubPr>
+                        <m:ctrlPr>
+                          <w:rPr>
+                            <w:rFonts w:ascii="Cambria Math" w:hAnsi="Cambria Math"/>
+                            <w:i/>
+                            <w:sz w:val="20"/>
+                            <w:szCs w:val="20"/>
+                            <w:lang w:bidi="he-IL"/>
+                          </w:rPr>
+                        </m:ctrlPr>
+                      </m:sSubPr>
+                      <m:e>
+                        <m:r>
+                          <m:rPr>
+                            <m:sty m:val="p"/>
+                          </m:rPr>
+                          <w:rPr>
+                            <w:rFonts w:ascii="Cambria Math" w:hAnsi="Cambria Math"/>
+                            <w:sz w:val="20"/>
+                            <w:szCs w:val="20"/>
+                            <w:lang w:bidi="he-IL"/>
+                          </w:rPr>
+                          <m:t>log</m:t>
+                        </m:r>
+                        <m:ctrlPr>
+                          <w:rPr>
+                            <w:rFonts w:ascii="Cambria Math" w:hAnsi="Cambria Math"/>
+                            <w:sz w:val="20"/>
+                            <w:szCs w:val="20"/>
+                            <w:lang w:bidi="he-IL"/>
+                          </w:rPr>
+                        </m:ctrlPr>
+                      </m:e>
+                      <m:sub>
+                        <m:r>
+                          <w:rPr>
+                            <w:rFonts w:ascii="Cambria Math" w:hAnsi="Cambria Math"/>
+                            <w:sz w:val="20"/>
+                            <w:szCs w:val="20"/>
+                            <w:lang w:bidi="he-IL"/>
+                          </w:rPr>
+                          <m:t>10</m:t>
+                        </m:r>
+                        <m:ctrlPr>
+                          <w:rPr>
+                            <w:rFonts w:ascii="Cambria Math" w:hAnsi="Cambria Math"/>
+                            <w:sz w:val="20"/>
+                            <w:szCs w:val="20"/>
+                            <w:lang w:bidi="he-IL"/>
+                          </w:rPr>
+                        </m:ctrlPr>
+                      </m:sub>
+                    </m:sSub>
+                  </m:fName>
+                  <m:e>
+                    <m:r>
+                      <w:rPr>
+                        <w:rFonts w:ascii="Cambria Math" w:hAnsi="Cambria Math"/>
+                        <w:sz w:val="20"/>
+                        <w:szCs w:val="20"/>
+                        <w:lang w:bidi="he-IL"/>
+                      </w:rPr>
+                      <m:t>sumAllCells</m:t>
+                    </m:r>
+                  </m:e>
+                </m:func>
                 <m:r>
                   <w:rPr>
                     <w:rFonts w:ascii="Cambria Math" w:hAnsi="Cambria Math"/>
+                    <w:sz w:val="20"/>
+                    <w:szCs w:val="20"/>
                     <w:lang w:bidi="he-IL"/>
                   </w:rPr>
-                  <m:t>16</m:t>
+                  <m:t>)</m:t>
                 </m:r>
-              </m:den>
-            </m:f>
-            <m:r>
-              <w:rPr>
-                <w:rFonts w:ascii="Cambria Math" w:eastAsiaTheme="minorEastAsia" w:hAnsi="Cambria Math"/>
-                <w:lang w:bidi="he-IL"/>
-              </w:rPr>
-              <m:t>+</m:t>
-            </m:r>
-            <m:f>
-              <m:fPr>
-                <m:ctrlPr>
+              </m:e>
+              <m:sup>
+                <m:r>
                   <w:rPr>
-                    <w:rFonts w:ascii="Cambria Math" w:eastAsiaTheme="minorEastAsia" w:hAnsi="Cambria Math"/>
-                    <w:i/>
+                    <w:rFonts w:ascii="Cambria Math" w:hAnsi="Cambria Math"/>
+                    <w:sz w:val="20"/>
+                    <w:szCs w:val="20"/>
                     <w:lang w:bidi="he-IL"/>
                   </w:rPr>
-                </m:ctrlPr>
-              </m:fPr>
-              <m:num>
-                <m:r>
-                  <w:rPr>
-                    <w:rFonts w:ascii="Cambria Math" w:eastAsiaTheme="minorEastAsia" w:hAnsi="Cambria Math"/>
-                    <w:lang w:bidi="he-IL"/>
-                  </w:rPr>
-                  <m:t>cornerTilesSum</m:t>
+                  <m:t>2</m:t>
                 </m:r>
-              </m:num>
-              <m:den>
-                <m:r>
-                  <w:rPr>
-                    <w:rFonts w:ascii="Cambria Math" w:eastAsiaTheme="minorEastAsia" w:hAnsi="Cambria Math"/>
-                    <w:lang w:bidi="he-IL"/>
-                  </w:rPr>
-                  <m:t>divWi*sumAllTiles</m:t>
-                </m:r>
-              </m:den>
-            </m:f>
-            <m:r>
-              <w:rPr>
-                <w:rFonts w:ascii="Cambria Math" w:eastAsiaTheme="minorEastAsia" w:hAnsi="Cambria Math"/>
-                <w:lang w:bidi="he-IL"/>
-              </w:rPr>
-              <m:t>+</m:t>
-            </m:r>
-            <m:f>
-              <m:fPr>
-                <m:ctrlPr>
-                  <w:rPr>
-                    <w:rFonts w:ascii="Cambria Math" w:eastAsiaTheme="minorEastAsia" w:hAnsi="Cambria Math"/>
-                    <w:i/>
-                    <w:lang w:bidi="he-IL"/>
-                  </w:rPr>
-                </m:ctrlPr>
-              </m:fPr>
-              <m:num>
-                <m:r>
-                  <w:rPr>
-                    <w:rFonts w:ascii="Cambria Math" w:eastAsiaTheme="minorEastAsia" w:hAnsi="Cambria Math"/>
-                    <w:lang w:bidi="he-IL"/>
-                  </w:rPr>
-                  <m:t>sumTilesNearWalls</m:t>
-                </m:r>
-              </m:num>
-              <m:den>
-                <m:r>
-                  <w:rPr>
-                    <w:rFonts w:ascii="Cambria Math" w:eastAsiaTheme="minorEastAsia" w:hAnsi="Cambria Math"/>
-                    <w:lang w:bidi="he-IL"/>
-                  </w:rPr>
-                  <m:t>divWi*sumAllTiles</m:t>
-                </m:r>
-              </m:den>
-            </m:f>
-            <m:ctrlPr>
-              <w:rPr>
-                <w:rFonts w:ascii="Cambria Math" w:eastAsiaTheme="minorEastAsia" w:hAnsi="Cambria Math"/>
-                <w:i/>
-                <w:lang w:bidi="he-IL"/>
-              </w:rPr>
-            </m:ctrlPr>
-          </m:e>
-        </m:d>
+              </m:sup>
+            </m:sSup>
+          </m:den>
+        </m:f>
+        <m:r>
+          <w:rPr>
+            <w:rFonts w:ascii="Cambria Math" w:hAnsi="Cambria Math"/>
+            <w:sz w:val="20"/>
+            <w:szCs w:val="20"/>
+            <w:lang w:bidi="he-IL"/>
+          </w:rPr>
+          <m:t xml:space="preserve"> </m:t>
+        </m:r>
       </m:oMath>
     </w:p>
     <w:p>
@@ -182,6 +294,9 @@
         <w:rPr>
           <w:rFonts w:eastAsiaTheme="minorEastAsia"/>
           <w:i/>
+          <w:sz w:val="20"/>
+          <w:szCs w:val="20"/>
+          <w:rtl/>
           <w:lang w:bidi="he-IL"/>
         </w:rPr>
       </w:pPr>
@@ -197,40 +312,75 @@
       <m:oMath>
         <m:r>
           <w:rPr>
-            <w:rFonts w:ascii="Cambria Math" w:eastAsiaTheme="minorEastAsia" w:hAnsi="Cambria Math"/>
+            <w:rFonts w:ascii="Cambria Math" w:hAnsi="Cambria Math"/>
+            <w:sz w:val="20"/>
+            <w:szCs w:val="20"/>
             <w:lang w:bidi="he-IL"/>
           </w:rPr>
-          <m:t xml:space="preserve">divWi </m:t>
+          <m:t>w</m:t>
+        </m:r>
+        <m:r>
+          <w:rPr>
+            <w:rFonts w:ascii="Cambria Math" w:hAnsi="Cambria Math"/>
+            <w:sz w:val="20"/>
+            <w:szCs w:val="20"/>
+            <w:lang w:bidi="he-IL"/>
+          </w:rPr>
+          <m:t>ei</m:t>
+        </m:r>
+        <m:r>
+          <w:rPr>
+            <w:rFonts w:ascii="Cambria Math" w:hAnsi="Cambria Math"/>
+            <w:sz w:val="20"/>
+            <w:szCs w:val="20"/>
+            <w:lang w:bidi="he-IL"/>
+          </w:rPr>
+          <m:t>ghtedscore</m:t>
+        </m:r>
+        <m:r>
+          <w:rPr>
+            <w:rFonts w:ascii="Cambria Math" w:hAnsi="Cambria Math"/>
+            <w:sz w:val="20"/>
+            <w:szCs w:val="20"/>
+            <w:lang w:bidi="he-IL"/>
+          </w:rPr>
+          <m:t xml:space="preserve"> </m:t>
         </m:r>
       </m:oMath>
       <w:r>
         <w:rPr>
           <w:rFonts w:eastAsiaTheme="minorEastAsia" w:hint="cs"/>
           <w:i/>
-          <w:rtl/>
-          <w:lang w:bidi="he-IL"/>
-        </w:rPr>
-        <w:t xml:space="preserve"> מספר שמצאנו אחרי כמה </w:t>
+          <w:sz w:val="20"/>
+          <w:szCs w:val="20"/>
+          <w:rtl/>
+          <w:lang w:bidi="he-IL"/>
+        </w:rPr>
+        <w:t xml:space="preserve"> הוא סכום </w:t>
       </w:r>
       <w:proofErr w:type="spellStart"/>
       <w:r>
         <w:rPr>
           <w:rFonts w:eastAsiaTheme="minorEastAsia" w:hint="cs"/>
           <w:i/>
-          <w:rtl/>
-          <w:lang w:bidi="he-IL"/>
-        </w:rPr>
-        <w:t>אטרציות</w:t>
+          <w:sz w:val="20"/>
+          <w:szCs w:val="20"/>
+          <w:rtl/>
+          <w:lang w:bidi="he-IL"/>
+        </w:rPr>
+        <w:t>ממושקל</w:t>
       </w:r>
       <w:proofErr w:type="spellEnd"/>
       <w:r>
         <w:rPr>
           <w:rFonts w:eastAsiaTheme="minorEastAsia" w:hint="cs"/>
           <w:i/>
-          <w:rtl/>
-          <w:lang w:bidi="he-IL"/>
-        </w:rPr>
-        <w:t>.</w:t>
+          <w:sz w:val="20"/>
+          <w:szCs w:val="20"/>
+          <w:rtl/>
+          <w:lang w:bidi="he-IL"/>
+        </w:rPr>
+        <w:t xml:space="preserve"> של התאים בלוח, לפי המשקלים הבאים:</w:t>
       </w:r>
     </w:p>
     <w:p>
@@ -243,6 +393,257 @@
           <w:lang w:bidi="he-IL"/>
         </w:rPr>
       </w:pPr>
+      <m:oMathPara>
+        <m:oMath>
+          <m:d>
+            <m:dPr>
+              <m:ctrlPr>
+                <w:rPr>
+                  <w:rFonts w:ascii="Cambria Math" w:eastAsiaTheme="minorEastAsia" w:hAnsi="Cambria Math"/>
+                  <w:i/>
+                  <w:lang w:bidi="he-IL"/>
+                </w:rPr>
+              </m:ctrlPr>
+            </m:dPr>
+            <m:e>
+              <m:m>
+                <m:mPr>
+                  <m:mcs>
+                    <m:mc>
+                      <m:mcPr>
+                        <m:count m:val="4"/>
+                        <m:mcJc m:val="center"/>
+                      </m:mcPr>
+                    </m:mc>
+                  </m:mcs>
+                  <m:ctrlPr>
+                    <w:rPr>
+                      <w:rFonts w:ascii="Cambria Math" w:eastAsiaTheme="minorEastAsia" w:hAnsi="Cambria Math"/>
+                      <w:i/>
+                      <w:lang w:bidi="he-IL"/>
+                    </w:rPr>
+                  </m:ctrlPr>
+                </m:mPr>
+                <m:mr>
+                  <m:e>
+                    <m:r>
+                      <w:rPr>
+                        <w:rFonts w:ascii="Cambria Math" w:eastAsiaTheme="minorEastAsia" w:hAnsi="Cambria Math"/>
+                        <w:lang w:bidi="he-IL"/>
+                      </w:rPr>
+                      <m:t>2</m:t>
+                    </m:r>
+                  </m:e>
+                  <m:e>
+                    <m:r>
+                      <w:rPr>
+                        <w:rFonts w:ascii="Cambria Math" w:hAnsi="Cambria Math"/>
+                        <w:lang w:bidi="he-IL"/>
+                      </w:rPr>
+                      <m:t>1</m:t>
+                    </m:r>
+                  </m:e>
+                  <m:e>
+                    <m:r>
+                      <w:rPr>
+                        <w:rFonts w:ascii="Cambria Math" w:eastAsiaTheme="minorEastAsia" w:hAnsi="Cambria Math"/>
+                        <w:lang w:bidi="he-IL"/>
+                      </w:rPr>
+                      <m:t>1</m:t>
+                    </m:r>
+                    <m:ctrlPr>
+                      <w:rPr>
+                        <w:rFonts w:ascii="Cambria Math" w:eastAsia="Cambria Math" w:hAnsi="Cambria Math" w:cs="Cambria Math"/>
+                        <w:i/>
+                        <w:lang w:bidi="he-IL"/>
+                      </w:rPr>
+                    </m:ctrlPr>
+                  </m:e>
+                  <m:e>
+                    <m:r>
+                      <w:rPr>
+                        <w:rFonts w:ascii="Cambria Math" w:eastAsia="Cambria Math" w:hAnsi="Cambria Math" w:cs="Cambria Math"/>
+                        <w:lang w:bidi="he-IL"/>
+                      </w:rPr>
+                      <m:t>1</m:t>
+                    </m:r>
+                  </m:e>
+                </m:mr>
+                <m:mr>
+                  <m:e>
+                    <m:r>
+                      <w:rPr>
+                        <w:rFonts w:ascii="Cambria Math" w:hAnsi="Cambria Math"/>
+                        <w:lang w:bidi="he-IL"/>
+                      </w:rPr>
+                      <m:t>0.5</m:t>
+                    </m:r>
+                  </m:e>
+                  <m:e>
+                    <m:r>
+                      <w:rPr>
+                        <w:rFonts w:ascii="Cambria Math" w:hAnsi="Cambria Math"/>
+                        <w:lang w:bidi="he-IL"/>
+                      </w:rPr>
+                      <m:t>0.1</m:t>
+                    </m:r>
+                  </m:e>
+                  <m:e>
+                    <m:r>
+                      <w:rPr>
+                        <w:rFonts w:ascii="Cambria Math" w:eastAsiaTheme="minorEastAsia" w:hAnsi="Cambria Math"/>
+                        <w:lang w:bidi="he-IL"/>
+                      </w:rPr>
+                      <m:t>0.1</m:t>
+                    </m:r>
+                    <m:ctrlPr>
+                      <w:rPr>
+                        <w:rFonts w:ascii="Cambria Math" w:eastAsia="Cambria Math" w:hAnsi="Cambria Math" w:cs="Cambria Math"/>
+                        <w:i/>
+                        <w:lang w:bidi="he-IL"/>
+                      </w:rPr>
+                    </m:ctrlPr>
+                  </m:e>
+                  <m:e>
+                    <m:r>
+                      <w:rPr>
+                        <w:rFonts w:ascii="Cambria Math" w:eastAsia="Cambria Math" w:hAnsi="Cambria Math" w:cs="Cambria Math"/>
+                        <w:lang w:bidi="he-IL"/>
+                      </w:rPr>
+                      <m:t>0.5</m:t>
+                    </m:r>
+                  </m:e>
+                </m:mr>
+                <m:mr>
+                  <m:e>
+                    <m:r>
+                      <w:rPr>
+                        <w:rFonts w:ascii="Cambria Math" w:hAnsi="Cambria Math"/>
+                        <w:lang w:bidi="he-IL"/>
+                      </w:rPr>
+                      <m:t>0.5</m:t>
+                    </m:r>
+                    <m:ctrlPr>
+                      <w:rPr>
+                        <w:rFonts w:ascii="Cambria Math" w:eastAsia="Cambria Math" w:hAnsi="Cambria Math" w:cs="Cambria Math"/>
+                        <w:i/>
+                        <w:lang w:bidi="he-IL"/>
+                      </w:rPr>
+                    </m:ctrlPr>
+                  </m:e>
+                  <m:e>
+                    <m:r>
+                      <w:rPr>
+                        <w:rFonts w:ascii="Cambria Math" w:hAnsi="Cambria Math"/>
+                        <w:lang w:bidi="he-IL"/>
+                      </w:rPr>
+                      <m:t>0.</m:t>
+                    </m:r>
+                    <m:r>
+                      <w:rPr>
+                        <w:rFonts w:ascii="Cambria Math" w:hAnsi="Cambria Math"/>
+                        <w:lang w:bidi="he-IL"/>
+                      </w:rPr>
+                      <m:t>1</m:t>
+                    </m:r>
+                    <m:ctrlPr>
+                      <w:rPr>
+                        <w:rFonts w:ascii="Cambria Math" w:eastAsia="Cambria Math" w:hAnsi="Cambria Math" w:cs="Cambria Math"/>
+                        <w:i/>
+                        <w:lang w:bidi="he-IL"/>
+                      </w:rPr>
+                    </m:ctrlPr>
+                  </m:e>
+                  <m:e>
+                    <m:r>
+                      <w:rPr>
+                        <w:rFonts w:ascii="Cambria Math" w:hAnsi="Cambria Math"/>
+                        <w:lang w:bidi="he-IL"/>
+                      </w:rPr>
+                      <m:t>0.</m:t>
+                    </m:r>
+                    <m:r>
+                      <w:rPr>
+                        <w:rFonts w:ascii="Cambria Math" w:hAnsi="Cambria Math"/>
+                        <w:lang w:bidi="he-IL"/>
+                      </w:rPr>
+                      <m:t>1</m:t>
+                    </m:r>
+                    <m:ctrlPr>
+                      <w:rPr>
+                        <w:rFonts w:ascii="Cambria Math" w:eastAsia="Cambria Math" w:hAnsi="Cambria Math" w:cs="Cambria Math"/>
+                        <w:i/>
+                        <w:lang w:bidi="he-IL"/>
+                      </w:rPr>
+                    </m:ctrlPr>
+                  </m:e>
+                  <m:e>
+                    <m:r>
+                      <w:rPr>
+                        <w:rFonts w:ascii="Cambria Math" w:hAnsi="Cambria Math"/>
+                        <w:lang w:bidi="he-IL"/>
+                      </w:rPr>
+                      <m:t>0.5</m:t>
+                    </m:r>
+                    <m:ctrlPr>
+                      <w:rPr>
+                        <w:rFonts w:ascii="Cambria Math" w:eastAsia="Cambria Math" w:hAnsi="Cambria Math" w:cs="Cambria Math"/>
+                        <w:i/>
+                        <w:lang w:bidi="he-IL"/>
+                      </w:rPr>
+                    </m:ctrlPr>
+                  </m:e>
+                </m:mr>
+                <m:mr>
+                  <m:e>
+                    <m:r>
+                      <w:rPr>
+                        <w:rFonts w:ascii="Cambria Math" w:hAnsi="Cambria Math"/>
+                        <w:lang w:bidi="he-IL"/>
+                      </w:rPr>
+                      <m:t>0.5</m:t>
+                    </m:r>
+                  </m:e>
+                  <m:e>
+                    <m:r>
+                      <w:rPr>
+                        <w:rFonts w:ascii="Cambria Math" w:hAnsi="Cambria Math"/>
+                        <w:lang w:bidi="he-IL"/>
+                      </w:rPr>
+                      <m:t>0.5</m:t>
+                    </m:r>
+                  </m:e>
+                  <m:e>
+                    <m:r>
+                      <w:rPr>
+                        <w:rFonts w:ascii="Cambria Math" w:hAnsi="Cambria Math"/>
+                        <w:lang w:bidi="he-IL"/>
+                      </w:rPr>
+                      <m:t>0.5</m:t>
+                    </m:r>
+                    <m:ctrlPr>
+                      <w:rPr>
+                        <w:rFonts w:ascii="Cambria Math" w:eastAsia="Cambria Math" w:hAnsi="Cambria Math" w:cs="Cambria Math"/>
+                        <w:i/>
+                        <w:lang w:bidi="he-IL"/>
+                      </w:rPr>
+                    </m:ctrlPr>
+                  </m:e>
+                  <m:e>
+                    <m:r>
+                      <w:rPr>
+                        <w:rFonts w:ascii="Cambria Math" w:hAnsi="Cambria Math"/>
+                        <w:lang w:bidi="he-IL"/>
+                      </w:rPr>
+                      <m:t>0.5</m:t>
+                    </m:r>
+                  </m:e>
+                </m:mr>
+              </m:m>
+            </m:e>
+          </m:d>
+        </m:oMath>
+      </m:oMathPara>
     </w:p>
     <w:p>
       <w:pPr>
@@ -250,6 +651,131 @@
         <w:bidi/>
         <w:rPr>
           <w:rFonts w:eastAsiaTheme="minorEastAsia"/>
+          <w:i/>
+          <w:sz w:val="20"/>
+          <w:szCs w:val="20"/>
+          <w:lang w:bidi="he-IL"/>
+        </w:rPr>
+      </w:pPr>
+      <m:oMath>
+        <m:r>
+          <w:rPr>
+            <w:rFonts w:ascii="Cambria Math" w:hAnsi="Cambria Math"/>
+            <w:sz w:val="20"/>
+            <w:szCs w:val="20"/>
+            <w:lang w:bidi="he-IL"/>
+          </w:rPr>
+          <m:t>#numOfAlignedPairs</m:t>
+        </m:r>
+      </m:oMath>
+      <w:r>
+        <w:rPr>
+          <w:rFonts w:eastAsiaTheme="minorEastAsia" w:hint="cs"/>
+          <w:i/>
+          <w:sz w:val="20"/>
+          <w:szCs w:val="20"/>
+          <w:rtl/>
+          <w:lang w:bidi="he-IL"/>
+        </w:rPr>
+        <w:t xml:space="preserve"> הוא מספר התאים שסמוכים ויש להם אותו ערך</w:t>
+      </w:r>
+    </w:p>
+    <w:p>
+      <w:pPr>
+        <w:pStyle w:val="ListParagraph"/>
+        <w:bidi/>
+        <w:rPr>
+          <w:rFonts w:eastAsiaTheme="minorEastAsia"/>
+          <w:i/>
+          <w:sz w:val="20"/>
+          <w:szCs w:val="20"/>
+          <w:rtl/>
+          <w:lang w:bidi="he-IL"/>
+        </w:rPr>
+      </w:pPr>
+      <m:oMath>
+        <m:r>
+          <w:rPr>
+            <w:rFonts w:ascii="Cambria Math" w:hAnsi="Cambria Math"/>
+            <w:sz w:val="20"/>
+            <w:szCs w:val="20"/>
+            <w:lang w:bidi="he-IL"/>
+          </w:rPr>
+          <m:t>sumAllCells</m:t>
+        </m:r>
+      </m:oMath>
+      <w:r>
+        <w:rPr>
+          <w:rFonts w:eastAsiaTheme="minorEastAsia" w:hint="cs"/>
+          <w:i/>
+          <w:sz w:val="20"/>
+          <w:szCs w:val="20"/>
+          <w:rtl/>
+          <w:lang w:bidi="he-IL"/>
+        </w:rPr>
+        <w:t xml:space="preserve"> סכום התאים בלוח</w:t>
+      </w:r>
+    </w:p>
+    <w:p>
+      <w:pPr>
+        <w:pStyle w:val="ListParagraph"/>
+        <w:bidi/>
+        <w:rPr>
+          <w:rFonts w:eastAsiaTheme="minorEastAsia"/>
+          <w:i/>
+          <w:sz w:val="20"/>
+          <w:szCs w:val="20"/>
+          <w:rtl/>
+          <w:lang w:bidi="he-IL"/>
+        </w:rPr>
+      </w:pPr>
+      <m:oMath>
+        <m:r>
+          <w:rPr>
+            <w:rFonts w:ascii="Cambria Math" w:hAnsi="Cambria Math"/>
+            <w:sz w:val="20"/>
+            <w:szCs w:val="20"/>
+            <w:lang w:bidi="he-IL"/>
+          </w:rPr>
+          <m:t>empty</m:t>
+        </m:r>
+        <m:r>
+          <w:rPr>
+            <w:rFonts w:ascii="Cambria Math" w:hAnsi="Cambria Math"/>
+            <w:sz w:val="20"/>
+            <w:szCs w:val="20"/>
+            <w:lang w:bidi="he-IL"/>
+          </w:rPr>
+          <m:t>Cell</m:t>
+        </m:r>
+        <m:r>
+          <w:rPr>
+            <w:rFonts w:ascii="Cambria Math" w:hAnsi="Cambria Math"/>
+            <w:sz w:val="20"/>
+            <w:szCs w:val="20"/>
+            <w:lang w:bidi="he-IL"/>
+          </w:rPr>
+          <m:t>s</m:t>
+        </m:r>
+      </m:oMath>
+      <w:r>
+        <w:rPr>
+          <w:rFonts w:eastAsiaTheme="minorEastAsia" w:hint="cs"/>
+          <w:i/>
+          <w:sz w:val="20"/>
+          <w:szCs w:val="20"/>
+          <w:rtl/>
+          <w:lang w:bidi="he-IL"/>
+        </w:rPr>
+        <w:t xml:space="preserve"> מספר התאים הריקים (ערכם 0)</w:t>
+      </w:r>
+    </w:p>
+    <w:p>
+      <w:pPr>
+        <w:pStyle w:val="ListParagraph"/>
+        <w:bidi/>
+        <w:rPr>
+          <w:rFonts w:eastAsiaTheme="minorEastAsia" w:hint="cs"/>
           <w:i/>
           <w:lang w:bidi="he-IL"/>
         </w:rPr>
@@ -266,13 +792,17 @@
         <w:rPr>
           <w:rFonts w:eastAsiaTheme="minorEastAsia"/>
           <w:i/>
-          <w:lang w:bidi="he-IL"/>
-        </w:rPr>
-      </w:pPr>
-      <w:r>
-        <w:rPr>
-          <w:rFonts w:eastAsiaTheme="minorEastAsia" w:hint="cs"/>
-          <w:i/>
+          <w:sz w:val="20"/>
+          <w:szCs w:val="20"/>
+          <w:lang w:bidi="he-IL"/>
+        </w:rPr>
+      </w:pPr>
+      <w:r>
+        <w:rPr>
+          <w:rFonts w:eastAsiaTheme="minorEastAsia" w:hint="cs"/>
+          <w:i/>
+          <w:sz w:val="20"/>
+          <w:szCs w:val="20"/>
           <w:rtl/>
           <w:lang w:bidi="he-IL"/>
         </w:rPr>
@@ -290,6 +820,8 @@
         <w:rPr>
           <w:rFonts w:eastAsiaTheme="minorEastAsia"/>
           <w:i/>
+          <w:sz w:val="20"/>
+          <w:szCs w:val="20"/>
           <w:lang w:bidi="he-IL"/>
         </w:rPr>
       </w:pPr>
@@ -297,35 +829,52 @@
         <m:r>
           <w:rPr>
             <w:rFonts w:ascii="Cambria Math" w:hAnsi="Cambria Math"/>
+            <w:sz w:val="18"/>
+            <w:szCs w:val="18"/>
             <w:lang w:bidi="he-IL"/>
           </w:rPr>
-          <m:t>emptyTiles</m:t>
+          <m:t>emptyCells</m:t>
         </m:r>
       </m:oMath>
       <w:r>
         <w:rPr>
           <w:rFonts w:eastAsiaTheme="minorEastAsia" w:hint="cs"/>
           <w:i/>
-          <w:rtl/>
-          <w:lang w:bidi="he-IL"/>
-        </w:rPr>
-        <w:t xml:space="preserve">: ננסה </w:t>
-      </w:r>
-      <w:proofErr w:type="spellStart"/>
-      <w:r>
-        <w:rPr>
-          <w:rFonts w:eastAsiaTheme="minorEastAsia" w:hint="cs"/>
-          <w:i/>
-          <w:rtl/>
-          <w:lang w:bidi="he-IL"/>
-        </w:rPr>
-        <w:t>לתעדף</w:t>
-      </w:r>
-      <w:proofErr w:type="spellEnd"/>
-      <w:r>
-        <w:rPr>
-          <w:rFonts w:eastAsiaTheme="minorEastAsia" w:hint="cs"/>
-          <w:i/>
+          <w:sz w:val="18"/>
+          <w:szCs w:val="18"/>
+          <w:rtl/>
+          <w:lang w:bidi="he-IL"/>
+        </w:rPr>
+        <w:t xml:space="preserve"> </w:t>
+      </w:r>
+      <w:r>
+        <w:rPr>
+          <w:rFonts w:eastAsiaTheme="minorEastAsia" w:hint="cs"/>
+          <w:i/>
+          <w:sz w:val="20"/>
+          <w:szCs w:val="20"/>
+          <w:rtl/>
+          <w:lang w:bidi="he-IL"/>
+        </w:rPr>
+        <w:t xml:space="preserve">: </w:t>
+      </w:r>
+      <w:r>
+        <w:rPr>
+          <w:rFonts w:eastAsiaTheme="minorEastAsia" w:hint="cs"/>
+          <w:i/>
+          <w:sz w:val="20"/>
+          <w:szCs w:val="20"/>
+          <w:rtl/>
+          <w:lang w:bidi="he-IL"/>
+        </w:rPr>
+        <w:t>נעדיף</w:t>
+      </w:r>
+      <w:r>
+        <w:rPr>
+          <w:rFonts w:eastAsiaTheme="minorEastAsia" w:hint="cs"/>
+          <w:i/>
+          <w:sz w:val="20"/>
+          <w:szCs w:val="20"/>
           <w:rtl/>
           <w:lang w:bidi="he-IL"/>
         </w:rPr>
@@ -343,22 +892,28 @@
         <w:rPr>
           <w:rFonts w:eastAsiaTheme="minorEastAsia"/>
           <w:i/>
+          <w:sz w:val="20"/>
+          <w:szCs w:val="20"/>
           <w:lang w:bidi="he-IL"/>
         </w:rPr>
       </w:pPr>
       <m:oMath>
         <m:r>
           <w:rPr>
-            <w:rFonts w:ascii="Cambria Math" w:eastAsiaTheme="minorEastAsia" w:hAnsi="Cambria Math"/>
+            <w:rFonts w:ascii="Cambria Math" w:hAnsi="Cambria Math"/>
+            <w:sz w:val="18"/>
+            <w:szCs w:val="18"/>
             <w:lang w:bidi="he-IL"/>
           </w:rPr>
-          <m:t>cornerTilesSum</m:t>
+          <m:t>#numOfAlignedPairs</m:t>
         </m:r>
       </m:oMath>
       <w:r>
         <w:rPr>
           <w:rFonts w:eastAsiaTheme="minorEastAsia" w:hint="cs"/>
           <w:i/>
+          <w:sz w:val="20"/>
+          <w:szCs w:val="20"/>
           <w:rtl/>
           <w:lang w:bidi="he-IL"/>
         </w:rPr>
@@ -368,6 +923,8 @@
         <w:rPr>
           <w:rFonts w:eastAsiaTheme="minorEastAsia" w:hint="cs"/>
           <w:i/>
+          <w:sz w:val="20"/>
+          <w:szCs w:val="20"/>
           <w:lang w:bidi="he-IL"/>
         </w:rPr>
         <w:t xml:space="preserve"> </w:t>
@@ -376,10 +933,45 @@
         <w:rPr>
           <w:rFonts w:eastAsiaTheme="minorEastAsia" w:hint="cs"/>
           <w:i/>
-          <w:rtl/>
-          <w:lang w:bidi="he-IL"/>
-        </w:rPr>
-        <w:t>ננסה לשים את המרובעות עם הערך הגדול ליד הזוויות של המטריצה</w:t>
+          <w:sz w:val="20"/>
+          <w:szCs w:val="20"/>
+          <w:rtl/>
+          <w:lang w:bidi="he-IL"/>
+        </w:rPr>
+        <w:t xml:space="preserve">ננסה </w:t>
+      </w:r>
+      <w:r>
+        <w:rPr>
+          <w:rFonts w:eastAsiaTheme="minorEastAsia" w:hint="cs"/>
+          <w:i/>
+          <w:sz w:val="20"/>
+          <w:szCs w:val="20"/>
+          <w:rtl/>
+          <w:lang w:bidi="he-IL"/>
+        </w:rPr>
+        <w:t>להגדיל</w:t>
+      </w:r>
+      <w:r>
+        <w:rPr>
+          <w:rFonts w:eastAsiaTheme="minorEastAsia" w:hint="cs"/>
+          <w:i/>
+          <w:sz w:val="20"/>
+          <w:szCs w:val="20"/>
+          <w:rtl/>
+          <w:lang w:bidi="he-IL"/>
+        </w:rPr>
+        <w:t xml:space="preserve"> את </w:t>
+      </w:r>
+      <w:r>
+        <w:rPr>
+          <w:rFonts w:eastAsiaTheme="minorEastAsia" w:hint="cs"/>
+          <w:i/>
+          <w:sz w:val="20"/>
+          <w:szCs w:val="20"/>
+          <w:rtl/>
+          <w:lang w:bidi="he-IL"/>
+        </w:rPr>
+        <w:t>הוא מספר התאים שסמוכים ויש להם אותו ערך</w:t>
       </w:r>
     </w:p>
     <w:p>
@@ -393,144 +985,105 @@
         <w:rPr>
           <w:rFonts w:eastAsiaTheme="minorEastAsia"/>
           <w:i/>
+          <w:sz w:val="20"/>
+          <w:szCs w:val="20"/>
+          <w:rtl/>
           <w:lang w:bidi="he-IL"/>
         </w:rPr>
       </w:pPr>
       <m:oMath>
         <m:r>
           <w:rPr>
-            <w:rFonts w:ascii="Cambria Math" w:eastAsiaTheme="minorEastAsia" w:hAnsi="Cambria Math"/>
+            <w:rFonts w:ascii="Cambria Math" w:hAnsi="Cambria Math"/>
+            <w:sz w:val="20"/>
+            <w:szCs w:val="20"/>
             <w:lang w:bidi="he-IL"/>
           </w:rPr>
-          <m:t>sumTilesNearWalls</m:t>
+          <m:t>w</m:t>
+        </m:r>
+        <m:r>
+          <w:rPr>
+            <w:rFonts w:ascii="Cambria Math" w:hAnsi="Cambria Math"/>
+            <w:sz w:val="20"/>
+            <w:szCs w:val="20"/>
+            <w:lang w:bidi="he-IL"/>
+          </w:rPr>
+          <m:t>ei</m:t>
+        </m:r>
+        <m:r>
+          <w:rPr>
+            <w:rFonts w:ascii="Cambria Math" w:hAnsi="Cambria Math"/>
+            <w:sz w:val="20"/>
+            <w:szCs w:val="20"/>
+            <w:lang w:bidi="he-IL"/>
+          </w:rPr>
+          <m:t>ghtedscore</m:t>
+        </m:r>
+        <m:r>
+          <w:rPr>
+            <w:rFonts w:ascii="Cambria Math" w:hAnsi="Cambria Math"/>
+            <w:sz w:val="20"/>
+            <w:szCs w:val="20"/>
+            <w:lang w:bidi="he-IL"/>
+          </w:rPr>
+          <m:t xml:space="preserve"> </m:t>
         </m:r>
       </m:oMath>
       <w:r>
         <w:rPr>
           <w:rFonts w:eastAsiaTheme="minorEastAsia" w:hint="cs"/>
           <w:i/>
+          <w:sz w:val="20"/>
+          <w:szCs w:val="20"/>
+          <w:rtl/>
+          <w:lang w:bidi="he-IL"/>
+        </w:rPr>
+        <w:t xml:space="preserve"> </w:t>
+      </w:r>
+      <w:r>
+        <w:rPr>
+          <w:rFonts w:eastAsiaTheme="minorEastAsia" w:hint="cs"/>
+          <w:i/>
+          <w:sz w:val="20"/>
+          <w:szCs w:val="20"/>
           <w:rtl/>
           <w:lang w:bidi="he-IL"/>
         </w:rPr>
         <w:t xml:space="preserve">: ננסה </w:t>
       </w:r>
-      <w:proofErr w:type="spellStart"/>
-      <w:r>
-        <w:rPr>
-          <w:rFonts w:eastAsiaTheme="minorEastAsia" w:hint="cs"/>
-          <w:i/>
-          <w:rtl/>
-          <w:lang w:bidi="he-IL"/>
-        </w:rPr>
-        <w:t>לתעדף</w:t>
-      </w:r>
-      <w:proofErr w:type="spellEnd"/>
-      <w:r>
-        <w:rPr>
-          <w:rFonts w:eastAsiaTheme="minorEastAsia" w:hint="cs"/>
-          <w:i/>
-          <w:rtl/>
-          <w:lang w:bidi="he-IL"/>
-        </w:rPr>
-        <w:t xml:space="preserve"> את המעברים שמגדילים את סכום המרובעים ליד הצדדים</w:t>
-      </w:r>
-    </w:p>
-    <w:p>
-      <w:pPr>
-        <w:pStyle w:val="ListParagraph"/>
-        <w:numPr>
-          <w:ilvl w:val="1"/>
-          <w:numId w:val="1"/>
-        </w:numPr>
-        <w:bidi/>
-        <w:rPr>
-          <w:rFonts w:eastAsiaTheme="minorEastAsia"/>
-          <w:i/>
-          <w:lang w:bidi="he-IL"/>
-        </w:rPr>
-      </w:pPr>
-      <w:r>
-        <w:rPr>
-          <w:rFonts w:eastAsiaTheme="minorEastAsia" w:hint="cs"/>
-          <w:i/>
+      <w:r>
+        <w:rPr>
+          <w:rFonts w:eastAsiaTheme="minorEastAsia" w:hint="cs"/>
+          <w:i/>
+          <w:sz w:val="20"/>
+          <w:szCs w:val="20"/>
+          <w:rtl/>
+          <w:lang w:bidi="he-IL"/>
+        </w:rPr>
+        <w:t>למשוך את המספרים הגדולים למעלה,</w:t>
+      </w:r>
+      <w:r>
+        <w:rPr>
+          <w:rFonts w:eastAsiaTheme="minorEastAsia" w:hint="cs"/>
+          <w:i/>
+          <w:sz w:val="20"/>
+          <w:szCs w:val="20"/>
           <w:rtl/>
           <w:lang w:bidi="he-IL"/>
         </w:rPr>
         <w:t xml:space="preserve"> </w:t>
       </w:r>
-      <m:oMath>
-        <m:r>
-          <w:rPr>
-            <w:rFonts w:ascii="Cambria Math" w:eastAsiaTheme="minorEastAsia" w:hAnsi="Cambria Math"/>
-            <w:lang w:bidi="he-IL"/>
-          </w:rPr>
-          <m:t>sumAllTiles</m:t>
-        </m:r>
-      </m:oMath>
-      <w:r>
-        <w:rPr>
-          <w:rFonts w:eastAsiaTheme="minorEastAsia" w:hint="cs"/>
-          <w:i/>
-          <w:rtl/>
-          <w:lang w:bidi="he-IL"/>
-        </w:rPr>
-        <w:t>:</w:t>
-      </w:r>
-      <w:r>
-        <w:rPr>
-          <w:rFonts w:eastAsiaTheme="minorEastAsia" w:hint="cs"/>
-          <w:i/>
-          <w:lang w:bidi="he-IL"/>
-        </w:rPr>
-        <w:t xml:space="preserve"> </w:t>
-      </w:r>
-      <w:r>
-        <w:rPr>
-          <w:rFonts w:eastAsiaTheme="minorEastAsia" w:hint="cs"/>
-          <w:i/>
-          <w:rtl/>
-          <w:lang w:bidi="he-IL"/>
-        </w:rPr>
-        <w:t>מקדם נרמול למספרים,</w:t>
-      </w:r>
-      <m:oMath>
-        <m:r>
-          <w:rPr>
-            <w:rFonts w:ascii="Cambria Math" w:eastAsiaTheme="minorEastAsia" w:hAnsi="Cambria Math"/>
-            <w:lang w:bidi="he-IL"/>
-          </w:rPr>
-          <m:t xml:space="preserve"> divWi </m:t>
-        </m:r>
-      </m:oMath>
-      <w:r>
-        <w:rPr>
-          <w:rFonts w:eastAsiaTheme="minorEastAsia" w:hint="cs"/>
-          <w:i/>
-          <w:rtl/>
-          <w:lang w:bidi="he-IL"/>
-        </w:rPr>
-        <w:t xml:space="preserve"> משקל שמחושב ע"י סטטיסטיק</w:t>
-      </w:r>
-      <w:r>
-        <w:rPr>
-          <w:rFonts w:eastAsiaTheme="minorEastAsia" w:hint="eastAsia"/>
-          <w:i/>
-          <w:rtl/>
-          <w:lang w:bidi="he-IL"/>
-        </w:rPr>
-        <w:t>ה</w:t>
-      </w:r>
-    </w:p>
-    <w:p>
-      <w:pPr>
-        <w:bidi/>
-        <w:rPr>
-          <w:rFonts w:eastAsiaTheme="minorEastAsia"/>
-          <w:i/>
-          <w:rtl/>
-          <w:lang w:bidi="he-IL"/>
-        </w:rPr>
-      </w:pPr>
+      <w:r>
+        <w:rPr>
+          <w:rFonts w:eastAsiaTheme="minorEastAsia" w:hint="cs"/>
+          <w:i/>
+          <w:sz w:val="20"/>
+          <w:szCs w:val="20"/>
+          <w:rtl/>
+          <w:lang w:bidi="he-IL"/>
+        </w:rPr>
+        <w:t>ופחות בצדדים, ופחות האמצע</w:t>
+      </w:r>
     </w:p>
     <w:p>
       <w:pPr>
@@ -738,10 +1291,9 @@
               <w:rPr>
                 <w:rFonts w:eastAsiaTheme="minorEastAsia" w:cs="Arial"/>
                 <w:i/>
-                <w:rtl/>
                 <w:lang w:bidi="he-IL"/>
               </w:rPr>
-              <w:t>3976</w:t>
+              <w:t>6060</w:t>
             </w:r>
           </w:p>
         </w:tc>
@@ -812,12 +1364,12 @@
             </w:pPr>
             <w:r>
               <w:rPr>
-                <w:rFonts w:eastAsiaTheme="minorEastAsia" w:cs="Arial"/>
+                <w:rFonts w:eastAsiaTheme="minorEastAsia" w:cs="Arial" w:hint="cs"/>
                 <w:i/>
                 <w:rtl/>
                 <w:lang w:bidi="he-IL"/>
               </w:rPr>
-              <w:t>5148</w:t>
+              <w:t>8012</w:t>
             </w:r>
           </w:p>
         </w:tc>
@@ -890,10 +1442,9 @@
               <w:rPr>
                 <w:rFonts w:eastAsiaTheme="minorEastAsia" w:cs="Arial"/>
                 <w:i/>
-                <w:rtl/>
                 <w:lang w:bidi="he-IL"/>
               </w:rPr>
-              <w:t>4328</w:t>
+              <w:t>12204</w:t>
             </w:r>
           </w:p>
         </w:tc>
@@ -1172,6 +1723,7 @@
         <w:rPr>
           <w:rFonts w:eastAsiaTheme="minorEastAsia"/>
           <w:i/>
+          <w:rtl/>
           <w:lang w:bidi="he-IL"/>
         </w:rPr>
       </w:pPr>
@@ -1200,6 +1752,16 @@
       <w:pPr>
         <w:bidi/>
         <w:rPr>
+          <w:rFonts w:eastAsiaTheme="minorEastAsia"/>
+          <w:i/>
+          <w:lang w:bidi="he-IL"/>
+        </w:rPr>
+      </w:pPr>
+    </w:p>
+    <w:p>
+      <w:pPr>
+        <w:bidi/>
+        <w:rPr>
           <w:rtl/>
           <w:lang w:bidi="he-IL"/>
         </w:rPr>
@@ -1211,23 +1773,7 @@
           <w:lang w:bidi="he-IL"/>
         </w:rPr>
         <w:lastRenderedPageBreak/>
-        <w:t xml:space="preserve">חלק </w:t>
-      </w:r>
-      <w:r>
-        <w:rPr>
-          <w:rFonts w:hint="cs"/>
-          <w:rtl/>
-          <w:lang w:bidi="he-IL"/>
-        </w:rPr>
-        <w:t>ד</w:t>
-      </w:r>
-      <w:r>
-        <w:rPr>
-          <w:rFonts w:hint="cs"/>
-          <w:rtl/>
-          <w:lang w:bidi="he-IL"/>
-        </w:rPr>
-        <w:t>:</w:t>
+        <w:t>חלק ד:</w:t>
       </w:r>
     </w:p>
     <w:p>
@@ -1889,21 +2435,7 @@
             <w:rFonts w:ascii="Cambria Math" w:eastAsiaTheme="minorEastAsia" w:hAnsi="Cambria Math"/>
             <w:lang w:bidi="he-IL"/>
           </w:rPr>
-          <m:t>D  =0.1*4+0.9*7=6.</m:t>
-        </m:r>
-        <m:r>
-          <w:rPr>
-            <w:rFonts w:ascii="Cambria Math" w:eastAsiaTheme="minorEastAsia" w:hAnsi="Cambria Math"/>
-            <w:lang w:bidi="he-IL"/>
-          </w:rPr>
-          <m:t>7</m:t>
-        </m:r>
-        <m:r>
-          <w:rPr>
-            <w:rFonts w:ascii="Cambria Math" w:eastAsiaTheme="minorEastAsia" w:hAnsi="Cambria Math"/>
-            <w:lang w:bidi="he-IL"/>
-          </w:rPr>
-          <m:t xml:space="preserve">   </m:t>
+          <m:t xml:space="preserve">D  =0.1*4+0.9*7=6.7   </m:t>
         </m:r>
       </m:oMath>
       <w:r>
@@ -2235,42 +2767,7 @@
                       <w:rFonts w:ascii="Cambria Math" w:eastAsiaTheme="minorEastAsia" w:hAnsi="Cambria Math"/>
                       <w:lang w:bidi="he-IL"/>
                     </w:rPr>
-                    <m:t>B</m:t>
-                  </m:r>
-                  <m:r>
-                    <w:rPr>
-                      <w:rFonts w:ascii="Cambria Math" w:eastAsiaTheme="minorEastAsia" w:hAnsi="Cambria Math"/>
-                      <w:lang w:bidi="he-IL"/>
-                    </w:rPr>
-                    <m:t>'</m:t>
-                  </m:r>
-                  <m:r>
-                    <w:rPr>
-                      <w:rFonts w:ascii="Cambria Math" w:eastAsiaTheme="minorEastAsia" w:hAnsi="Cambria Math"/>
-                      <w:lang w:bidi="he-IL"/>
-                    </w:rPr>
-                    <m:t>,C</m:t>
-                  </m:r>
-                  <m:r>
-                    <w:rPr>
-                      <w:rFonts w:ascii="Cambria Math" w:eastAsiaTheme="minorEastAsia" w:hAnsi="Cambria Math"/>
-                      <w:lang w:bidi="he-IL"/>
-                    </w:rPr>
-                    <m:t>'</m:t>
-                  </m:r>
-                  <m:r>
-                    <w:rPr>
-                      <w:rFonts w:ascii="Cambria Math" w:eastAsiaTheme="minorEastAsia" w:hAnsi="Cambria Math"/>
-                      <w:lang w:bidi="he-IL"/>
-                    </w:rPr>
-                    <m:t>,D</m:t>
-                  </m:r>
-                  <m:r>
-                    <w:rPr>
-                      <w:rFonts w:ascii="Cambria Math" w:eastAsiaTheme="minorEastAsia" w:hAnsi="Cambria Math"/>
-                      <w:lang w:bidi="he-IL"/>
-                    </w:rPr>
-                    <m:t>'</m:t>
+                    <m:t>B',C',D'</m:t>
                   </m:r>
                 </m:e>
               </m:d>
@@ -2322,35 +2819,7 @@
                       <w:rFonts w:ascii="Cambria Math" w:eastAsiaTheme="minorEastAsia" w:hAnsi="Cambria Math"/>
                       <w:lang w:bidi="he-IL"/>
                     </w:rPr>
-                    <m:t>{</m:t>
-                  </m:r>
-                  <m:r>
-                    <w:rPr>
-                      <w:rFonts w:ascii="Cambria Math" w:eastAsiaTheme="minorEastAsia" w:hAnsi="Cambria Math"/>
-                      <w:lang w:bidi="he-IL"/>
-                    </w:rPr>
-                    <m:t>0.3*5</m:t>
-                  </m:r>
-                  <m:r>
-                    <w:rPr>
-                      <w:rFonts w:ascii="Cambria Math" w:eastAsiaTheme="minorEastAsia" w:hAnsi="Cambria Math"/>
-                      <w:lang w:bidi="he-IL"/>
-                    </w:rPr>
-                    <m:t>c</m:t>
-                  </m:r>
-                  <m:r>
-                    <w:rPr>
-                      <w:rFonts w:ascii="Cambria Math" w:eastAsiaTheme="minorEastAsia" w:hAnsi="Cambria Math"/>
-                      <w:lang w:bidi="he-IL"/>
-                    </w:rPr>
-                    <m:t>+0.7*1</m:t>
-                  </m:r>
-                  <m:r>
-                    <w:rPr>
-                      <w:rFonts w:ascii="Cambria Math" w:eastAsiaTheme="minorEastAsia" w:hAnsi="Cambria Math"/>
-                      <w:lang w:bidi="he-IL"/>
-                    </w:rPr>
-                    <m:t>c  ,</m:t>
+                    <m:t>{0.3*5c+0.7*1c  ,</m:t>
                   </m:r>
                 </m:e>
                 <m:e>
@@ -2359,49 +2828,7 @@
                       <w:rFonts w:ascii="Cambria Math" w:eastAsiaTheme="minorEastAsia" w:hAnsi="Cambria Math"/>
                       <w:lang w:bidi="he-IL"/>
                     </w:rPr>
-                    <m:t xml:space="preserve">  </m:t>
-                  </m:r>
-                  <m:r>
-                    <w:rPr>
-                      <w:rFonts w:ascii="Cambria Math" w:eastAsiaTheme="minorEastAsia" w:hAnsi="Cambria Math"/>
-                      <w:lang w:bidi="he-IL"/>
-                    </w:rPr>
-                    <m:t>0.4*2</m:t>
-                  </m:r>
-                  <m:r>
-                    <w:rPr>
-                      <w:rFonts w:ascii="Cambria Math" w:eastAsiaTheme="minorEastAsia" w:hAnsi="Cambria Math"/>
-                      <w:lang w:bidi="he-IL"/>
-                    </w:rPr>
-                    <m:t>c</m:t>
-                  </m:r>
-                  <m:r>
-                    <w:rPr>
-                      <w:rFonts w:ascii="Cambria Math" w:eastAsiaTheme="minorEastAsia" w:hAnsi="Cambria Math"/>
-                      <w:lang w:bidi="he-IL"/>
-                    </w:rPr>
-                    <m:t>+0.2*3</m:t>
-                  </m:r>
-                  <m:r>
-                    <w:rPr>
-                      <w:rFonts w:ascii="Cambria Math" w:eastAsiaTheme="minorEastAsia" w:hAnsi="Cambria Math"/>
-                      <w:lang w:bidi="he-IL"/>
-                    </w:rPr>
-                    <m:t>c</m:t>
-                  </m:r>
-                  <m:r>
-                    <w:rPr>
-                      <w:rFonts w:ascii="Cambria Math" w:eastAsiaTheme="minorEastAsia" w:hAnsi="Cambria Math"/>
-                      <w:lang w:bidi="he-IL"/>
-                    </w:rPr>
-                    <m:t>+0.4*9</m:t>
-                  </m:r>
-                  <m:r>
-                    <w:rPr>
-                      <w:rFonts w:ascii="Cambria Math" w:eastAsiaTheme="minorEastAsia" w:hAnsi="Cambria Math"/>
-                      <w:lang w:bidi="he-IL"/>
-                    </w:rPr>
-                    <m:t xml:space="preserve">c    , </m:t>
+                    <m:t xml:space="preserve">  0.4*2c+0.2*3c+0.4*9c    , </m:t>
                   </m:r>
                   <m:ctrlPr>
                     <w:rPr>
@@ -2417,35 +2844,7 @@
                       <w:rFonts w:ascii="Cambria Math" w:eastAsiaTheme="minorEastAsia" w:hAnsi="Cambria Math"/>
                       <w:lang w:bidi="he-IL"/>
                     </w:rPr>
-                    <m:t xml:space="preserve">  </m:t>
-                  </m:r>
-                  <m:r>
-                    <w:rPr>
-                      <w:rFonts w:ascii="Cambria Math" w:eastAsiaTheme="minorEastAsia" w:hAnsi="Cambria Math"/>
-                      <w:lang w:bidi="he-IL"/>
-                    </w:rPr>
-                    <m:t>0.1*4</m:t>
-                  </m:r>
-                  <m:r>
-                    <w:rPr>
-                      <w:rFonts w:ascii="Cambria Math" w:eastAsiaTheme="minorEastAsia" w:hAnsi="Cambria Math"/>
-                      <w:lang w:bidi="he-IL"/>
-                    </w:rPr>
-                    <m:t>c</m:t>
-                  </m:r>
-                  <m:r>
-                    <w:rPr>
-                      <w:rFonts w:ascii="Cambria Math" w:eastAsiaTheme="minorEastAsia" w:hAnsi="Cambria Math"/>
-                      <w:lang w:bidi="he-IL"/>
-                    </w:rPr>
-                    <m:t>+0.9*7</m:t>
-                  </m:r>
-                  <m:r>
-                    <w:rPr>
-                      <w:rFonts w:ascii="Cambria Math" w:eastAsiaTheme="minorEastAsia" w:hAnsi="Cambria Math"/>
-                      <w:lang w:bidi="he-IL"/>
-                    </w:rPr>
-                    <m:t>c}</m:t>
+                    <m:t xml:space="preserve">  0.1*4c+0.9*7c}</m:t>
                   </m:r>
                 </m:e>
               </m:eqArr>
@@ -3156,14 +3555,7 @@
                       <w:rFonts w:ascii="Cambria Math" w:eastAsiaTheme="minorEastAsia" w:hAnsi="Cambria Math"/>
                       <w:lang w:bidi="he-IL"/>
                     </w:rPr>
-                    <m:t>-</m:t>
-                  </m:r>
-                  <m:r>
-                    <w:rPr>
-                      <w:rFonts w:ascii="Cambria Math" w:eastAsiaTheme="minorEastAsia" w:hAnsi="Cambria Math"/>
-                      <w:lang w:bidi="he-IL"/>
-                    </w:rPr>
-                    <m:t>2.2</m:t>
+                    <m:t>-2.2</m:t>
                   </m:r>
                   <m:sSup>
                     <m:sSupPr>
@@ -3199,21 +3591,7 @@
                       <w:rFonts w:ascii="Cambria Math" w:eastAsiaTheme="minorEastAsia" w:hAnsi="Cambria Math"/>
                       <w:lang w:bidi="he-IL"/>
                     </w:rPr>
-                    <m:t>,</m:t>
-                  </m:r>
-                  <m:r>
-                    <w:rPr>
-                      <w:rFonts w:ascii="Cambria Math" w:eastAsiaTheme="minorEastAsia" w:hAnsi="Cambria Math"/>
-                      <w:lang w:bidi="he-IL"/>
-                    </w:rPr>
-                    <m:t>-</m:t>
-                  </m:r>
-                  <m:r>
-                    <w:rPr>
-                      <w:rFonts w:ascii="Cambria Math" w:eastAsiaTheme="minorEastAsia" w:hAnsi="Cambria Math"/>
-                      <w:lang w:bidi="he-IL"/>
-                    </w:rPr>
-                    <m:t>5</m:t>
+                    <m:t>,-5</m:t>
                   </m:r>
                   <m:sSup>
                     <m:sSupPr>
@@ -3249,28 +3627,7 @@
                       <w:rFonts w:ascii="Cambria Math" w:eastAsiaTheme="minorEastAsia" w:hAnsi="Cambria Math"/>
                       <w:lang w:bidi="he-IL"/>
                     </w:rPr>
-                    <m:t>,</m:t>
-                  </m:r>
-                  <m:r>
-                    <w:rPr>
-                      <w:rFonts w:ascii="Cambria Math" w:eastAsiaTheme="minorEastAsia" w:hAnsi="Cambria Math"/>
-                      <w:lang w:bidi="he-IL"/>
-                    </w:rPr>
-                    <m:t>-</m:t>
-                  </m:r>
-                  <m:r>
-                    <w:rPr>
-                      <w:rFonts w:ascii="Cambria Math" w:eastAsiaTheme="minorEastAsia" w:hAnsi="Cambria Math"/>
-                      <w:lang w:bidi="he-IL"/>
-                    </w:rPr>
-                    <m:t>6.7c</m:t>
-                  </m:r>
-                  <m:r>
-                    <w:rPr>
-                      <w:rFonts w:ascii="Cambria Math" w:eastAsiaTheme="minorEastAsia" w:hAnsi="Cambria Math"/>
-                      <w:lang w:bidi="he-IL"/>
-                    </w:rPr>
-                    <m:t>'</m:t>
+                    <m:t>,-6.7c'</m:t>
                   </m:r>
                 </m:e>
               </m:d>
@@ -3434,7 +3791,7 @@
       <w:pPr>
         <w:bidi/>
         <w:rPr>
-          <w:rFonts w:eastAsiaTheme="minorEastAsia" w:hint="cs"/>
+          <w:rFonts w:eastAsiaTheme="minorEastAsia"/>
           <w:i/>
           <w:rtl/>
           <w:lang w:bidi="he-IL"/>

</xml_diff>

<commit_message>
fix last min bug
</commit_message>
<xml_diff>
--- a/ai_hw2.docx
+++ b/ai_hw2.docx
@@ -167,19 +167,8 @@
           <w:bCs/>
           <w:rtl/>
         </w:rPr>
-        <w:t xml:space="preserve"> </w:t>
-      </w:r>
-      <w:proofErr w:type="spellStart"/>
-      <w:r>
-        <w:rPr>
-          <w:rFonts w:ascii="Tahoma" w:hAnsi="Tahoma" w:hint="cs"/>
-          <w:b/>
-          <w:bCs/>
-          <w:rtl/>
-        </w:rPr>
-        <w:t>חוא</w:t>
-      </w:r>
-      <w:proofErr w:type="spellEnd"/>
+        <w:t xml:space="preserve"> חוא</w:t>
+      </w:r>
       <w:r>
         <w:rPr>
           <w:rFonts w:ascii="Tahoma" w:hAnsi="Tahoma"/>
@@ -7645,24 +7634,14 @@
       </w:r>
       <w:r>
         <w:rPr>
-          <w:rFonts w:asciiTheme="minorBidi" w:hAnsiTheme="minorBidi"/>
-          <w:color w:val="000000" w:themeColor="text1"/>
-          <w:sz w:val="28"/>
-          <w:szCs w:val="28"/>
-          <w:rtl/>
-          <w:lang w:bidi="he-IL"/>
-        </w:rPr>
-        <w:t>את</w:t>
-      </w:r>
-      <w:r>
-        <w:rPr>
-          <w:rFonts w:asciiTheme="minorBidi" w:hAnsiTheme="minorBidi"/>
-          <w:color w:val="000000" w:themeColor="text1"/>
-          <w:sz w:val="28"/>
-          <w:szCs w:val="28"/>
-          <w:rtl/>
-        </w:rPr>
-        <w:t xml:space="preserve"> </w:t>
+          <w:rFonts w:asciiTheme="minorBidi" w:hAnsiTheme="minorBidi" w:hint="cs"/>
+          <w:color w:val="000000" w:themeColor="text1"/>
+          <w:sz w:val="28"/>
+          <w:szCs w:val="28"/>
+          <w:rtl/>
+          <w:lang w:bidi="he-IL"/>
+        </w:rPr>
+        <w:t xml:space="preserve">באופן הדרגתי את </w:t>
       </w:r>
       <w:r>
         <w:rPr>
@@ -7752,150 +7731,14 @@
       </w:r>
       <w:r>
         <w:rPr>
-          <w:rFonts w:asciiTheme="minorBidi" w:hAnsiTheme="minorBidi"/>
-          <w:color w:val="000000" w:themeColor="text1"/>
-          <w:sz w:val="28"/>
-          <w:szCs w:val="28"/>
-          <w:rtl/>
-          <w:lang w:bidi="he-IL"/>
-        </w:rPr>
-        <w:t>אחד</w:t>
-      </w:r>
-      <w:r>
-        <w:rPr>
-          <w:rFonts w:asciiTheme="minorBidi" w:hAnsiTheme="minorBidi"/>
-          <w:color w:val="000000" w:themeColor="text1"/>
-          <w:sz w:val="28"/>
-          <w:szCs w:val="28"/>
-          <w:rtl/>
-        </w:rPr>
-        <w:t xml:space="preserve"> </w:t>
-      </w:r>
-      <w:r>
-        <w:rPr>
-          <w:rFonts w:asciiTheme="minorBidi" w:hAnsiTheme="minorBidi"/>
-          <w:color w:val="000000" w:themeColor="text1"/>
-          <w:sz w:val="28"/>
-          <w:szCs w:val="28"/>
-          <w:rtl/>
-          <w:lang w:bidi="he-IL"/>
-        </w:rPr>
-        <w:t>מהבנים</w:t>
-      </w:r>
-      <w:r>
-        <w:rPr>
-          <w:rFonts w:asciiTheme="minorBidi" w:hAnsiTheme="minorBidi"/>
-          <w:color w:val="000000" w:themeColor="text1"/>
-          <w:sz w:val="28"/>
-          <w:szCs w:val="28"/>
-          <w:rtl/>
-        </w:rPr>
-        <w:t xml:space="preserve"> </w:t>
-      </w:r>
-      <w:r>
-        <w:rPr>
-          <w:rFonts w:asciiTheme="minorBidi" w:hAnsiTheme="minorBidi"/>
-          <w:color w:val="000000" w:themeColor="text1"/>
-          <w:sz w:val="28"/>
-          <w:szCs w:val="28"/>
-          <w:rtl/>
-          <w:lang w:bidi="he-IL"/>
-        </w:rPr>
-        <w:t>ברמה</w:t>
-      </w:r>
-      <w:r>
-        <w:rPr>
-          <w:rFonts w:asciiTheme="minorBidi" w:hAnsiTheme="minorBidi"/>
-          <w:color w:val="000000" w:themeColor="text1"/>
-          <w:sz w:val="28"/>
-          <w:szCs w:val="28"/>
-          <w:rtl/>
-        </w:rPr>
-        <w:t xml:space="preserve"> </w:t>
-      </w:r>
-      <w:r>
-        <w:rPr>
-          <w:rFonts w:asciiTheme="minorBidi" w:hAnsiTheme="minorBidi"/>
-          <w:color w:val="000000" w:themeColor="text1"/>
-          <w:sz w:val="28"/>
-          <w:szCs w:val="28"/>
-          <w:rtl/>
-          <w:lang w:bidi="he-IL"/>
-        </w:rPr>
-        <w:t>העליונה</w:t>
-      </w:r>
-      <w:r>
-        <w:rPr>
-          <w:rFonts w:asciiTheme="minorBidi" w:hAnsiTheme="minorBidi" w:hint="cs"/>
-          <w:color w:val="000000" w:themeColor="text1"/>
-          <w:sz w:val="28"/>
-          <w:szCs w:val="28"/>
-          <w:rtl/>
-        </w:rPr>
-        <w:t xml:space="preserve"> </w:t>
-      </w:r>
-      <w:r>
-        <w:rPr>
-          <w:rFonts w:asciiTheme="minorBidi" w:hAnsiTheme="minorBidi" w:hint="cs"/>
-          <w:color w:val="000000" w:themeColor="text1"/>
-          <w:sz w:val="28"/>
-          <w:szCs w:val="28"/>
-          <w:rtl/>
-          <w:lang w:bidi="he-IL"/>
-        </w:rPr>
-        <w:t>ביותר</w:t>
-      </w:r>
-      <w:r>
-        <w:rPr>
-          <w:rFonts w:asciiTheme="minorBidi" w:hAnsiTheme="minorBidi" w:hint="cs"/>
-          <w:color w:val="000000" w:themeColor="text1"/>
-          <w:sz w:val="28"/>
-          <w:szCs w:val="28"/>
-          <w:rtl/>
-        </w:rPr>
-        <w:t xml:space="preserve">. </w:t>
-      </w:r>
-      <w:r>
-        <w:rPr>
-          <w:rFonts w:asciiTheme="minorBidi" w:hAnsiTheme="minorBidi" w:hint="cs"/>
-          <w:color w:val="000000" w:themeColor="text1"/>
-          <w:sz w:val="28"/>
-          <w:szCs w:val="28"/>
-          <w:rtl/>
-          <w:lang w:bidi="he-IL"/>
-        </w:rPr>
-        <w:t>כך</w:t>
-      </w:r>
-      <w:r>
-        <w:rPr>
-          <w:rFonts w:asciiTheme="minorBidi" w:hAnsiTheme="minorBidi" w:hint="cs"/>
-          <w:color w:val="000000" w:themeColor="text1"/>
-          <w:sz w:val="28"/>
-          <w:szCs w:val="28"/>
-          <w:rtl/>
-        </w:rPr>
-        <w:t xml:space="preserve">, </w:t>
-      </w:r>
-      <w:r>
-        <w:rPr>
-          <w:rFonts w:asciiTheme="minorBidi" w:hAnsiTheme="minorBidi" w:hint="cs"/>
-          <w:color w:val="000000" w:themeColor="text1"/>
-          <w:sz w:val="28"/>
-          <w:szCs w:val="28"/>
-          <w:rtl/>
-          <w:lang w:bidi="he-IL"/>
-        </w:rPr>
-        <w:t>בכל</w:t>
-      </w:r>
-      <w:r>
-        <w:rPr>
-          <w:rFonts w:asciiTheme="minorBidi" w:hAnsiTheme="minorBidi" w:hint="cs"/>
-          <w:color w:val="000000" w:themeColor="text1"/>
-          <w:sz w:val="28"/>
-          <w:szCs w:val="28"/>
-          <w:rtl/>
-        </w:rPr>
-        <w:t xml:space="preserve"> </w:t>
+          <w:rFonts w:asciiTheme="minorBidi" w:hAnsiTheme="minorBidi" w:hint="cs"/>
+          <w:color w:val="000000" w:themeColor="text1"/>
+          <w:sz w:val="28"/>
+          <w:szCs w:val="28"/>
+          <w:rtl/>
+          <w:lang w:bidi="he-IL"/>
+        </w:rPr>
+        <w:t xml:space="preserve">מצב שמגיעים אליו, ואז בסוף הזמן נחזיר תשובה שמבוססת על הערכים שקיבלנו </w:t>
       </w:r>
       <w:proofErr w:type="spellStart"/>
       <w:r>
@@ -7907,7 +7750,7 @@
           <w:rtl/>
           <w:lang w:bidi="he-IL"/>
         </w:rPr>
-        <w:t>איטרציה</w:t>
+        <w:t>באטירציה</w:t>
       </w:r>
       <w:proofErr w:type="spellEnd"/>
       <w:r>
@@ -7917,113 +7760,9 @@
           <w:sz w:val="28"/>
           <w:szCs w:val="28"/>
           <w:rtl/>
-        </w:rPr>
-        <w:t xml:space="preserve"> </w:t>
-      </w:r>
-      <w:r>
-        <w:rPr>
-          <w:rFonts w:asciiTheme="minorBidi" w:hAnsiTheme="minorBidi" w:hint="cs"/>
-          <w:color w:val="000000" w:themeColor="text1"/>
-          <w:sz w:val="28"/>
-          <w:szCs w:val="28"/>
-          <w:rtl/>
-          <w:lang w:bidi="he-IL"/>
-        </w:rPr>
-        <w:t>שנתקדם</w:t>
-      </w:r>
-      <w:r>
-        <w:rPr>
-          <w:rFonts w:asciiTheme="minorBidi" w:hAnsiTheme="minorBidi" w:hint="cs"/>
-          <w:color w:val="000000" w:themeColor="text1"/>
-          <w:sz w:val="28"/>
-          <w:szCs w:val="28"/>
-          <w:rtl/>
-        </w:rPr>
-        <w:t xml:space="preserve">, </w:t>
-      </w:r>
-      <w:r>
-        <w:rPr>
-          <w:rFonts w:asciiTheme="minorBidi" w:hAnsiTheme="minorBidi" w:hint="cs"/>
-          <w:color w:val="000000" w:themeColor="text1"/>
-          <w:sz w:val="28"/>
-          <w:szCs w:val="28"/>
-          <w:rtl/>
-          <w:lang w:bidi="he-IL"/>
-        </w:rPr>
-        <w:t>נגיע</w:t>
-      </w:r>
-      <w:r>
-        <w:rPr>
-          <w:rFonts w:asciiTheme="minorBidi" w:hAnsiTheme="minorBidi" w:hint="cs"/>
-          <w:color w:val="000000" w:themeColor="text1"/>
-          <w:sz w:val="28"/>
-          <w:szCs w:val="28"/>
-          <w:rtl/>
-        </w:rPr>
-        <w:t xml:space="preserve"> </w:t>
-      </w:r>
-      <w:r>
-        <w:rPr>
-          <w:rFonts w:asciiTheme="minorBidi" w:hAnsiTheme="minorBidi" w:hint="cs"/>
-          <w:color w:val="000000" w:themeColor="text1"/>
-          <w:sz w:val="28"/>
-          <w:szCs w:val="28"/>
-          <w:rtl/>
-          <w:lang w:bidi="he-IL"/>
-        </w:rPr>
-        <w:t>לעומק</w:t>
-      </w:r>
-      <w:r>
-        <w:rPr>
-          <w:rFonts w:asciiTheme="minorBidi" w:hAnsiTheme="minorBidi" w:hint="cs"/>
-          <w:color w:val="000000" w:themeColor="text1"/>
-          <w:sz w:val="28"/>
-          <w:szCs w:val="28"/>
-          <w:rtl/>
-        </w:rPr>
-        <w:t xml:space="preserve"> </w:t>
-      </w:r>
-      <w:r>
-        <w:rPr>
-          <w:rFonts w:asciiTheme="minorBidi" w:hAnsiTheme="minorBidi" w:hint="cs"/>
-          <w:color w:val="000000" w:themeColor="text1"/>
-          <w:sz w:val="28"/>
-          <w:szCs w:val="28"/>
-          <w:rtl/>
-          <w:lang w:bidi="he-IL"/>
-        </w:rPr>
-        <w:t>המקסימלי</w:t>
-      </w:r>
-      <w:r>
-        <w:rPr>
-          <w:rFonts w:asciiTheme="minorBidi" w:hAnsiTheme="minorBidi" w:hint="cs"/>
-          <w:color w:val="000000" w:themeColor="text1"/>
-          <w:sz w:val="28"/>
-          <w:szCs w:val="28"/>
-          <w:rtl/>
-        </w:rPr>
-        <w:t xml:space="preserve"> </w:t>
-      </w:r>
-      <w:r>
-        <w:rPr>
-          <w:rFonts w:asciiTheme="minorBidi" w:hAnsiTheme="minorBidi" w:hint="cs"/>
-          <w:color w:val="000000" w:themeColor="text1"/>
-          <w:sz w:val="28"/>
-          <w:szCs w:val="28"/>
-          <w:rtl/>
-          <w:lang w:bidi="he-IL"/>
-        </w:rPr>
-        <w:t>של</w:t>
-      </w:r>
-      <w:r>
-        <w:rPr>
-          <w:rFonts w:asciiTheme="minorBidi" w:hAnsiTheme="minorBidi" w:hint="cs"/>
-          <w:color w:val="000000" w:themeColor="text1"/>
-          <w:sz w:val="28"/>
-          <w:szCs w:val="28"/>
-          <w:rtl/>
-        </w:rPr>
-        <w:t xml:space="preserve"> </w:t>
+          <w:lang w:bidi="he-IL"/>
+        </w:rPr>
+        <w:t xml:space="preserve"> הנוכחית, </w:t>
       </w:r>
       <w:proofErr w:type="spellStart"/>
       <w:r>
@@ -8032,11 +7771,10 @@
           <w:color w:val="000000" w:themeColor="text1"/>
           <w:sz w:val="28"/>
           <w:szCs w:val="28"/>
-          <w:highlight w:val="red"/>
-          <w:rtl/>
-          <w:lang w:bidi="he-IL"/>
-        </w:rPr>
-        <w:t>האיטרציה</w:t>
+          <w:rtl/>
+          <w:lang w:bidi="he-IL"/>
+        </w:rPr>
+        <w:t>ובאטירציה</w:t>
       </w:r>
       <w:proofErr w:type="spellEnd"/>
       <w:r>
@@ -8045,691 +7783,10 @@
           <w:color w:val="000000" w:themeColor="text1"/>
           <w:sz w:val="28"/>
           <w:szCs w:val="28"/>
-          <w:highlight w:val="red"/>
-          <w:rtl/>
-        </w:rPr>
-        <w:t xml:space="preserve"> </w:t>
-      </w:r>
-      <w:r>
-        <w:rPr>
-          <w:rFonts w:asciiTheme="minorBidi" w:hAnsiTheme="minorBidi" w:hint="cs"/>
-          <w:color w:val="000000" w:themeColor="text1"/>
-          <w:sz w:val="28"/>
-          <w:szCs w:val="28"/>
-          <w:highlight w:val="red"/>
-          <w:rtl/>
-          <w:lang w:bidi="he-IL"/>
-        </w:rPr>
-        <w:t>לחצי</w:t>
-      </w:r>
-      <w:r>
-        <w:rPr>
-          <w:rFonts w:asciiTheme="minorBidi" w:hAnsiTheme="minorBidi" w:hint="cs"/>
-          <w:color w:val="000000" w:themeColor="text1"/>
-          <w:sz w:val="28"/>
-          <w:szCs w:val="28"/>
-          <w:highlight w:val="red"/>
-          <w:rtl/>
-        </w:rPr>
-        <w:t xml:space="preserve"> </w:t>
-      </w:r>
-      <w:r>
-        <w:rPr>
-          <w:rFonts w:asciiTheme="minorBidi" w:hAnsiTheme="minorBidi" w:hint="cs"/>
-          <w:color w:val="000000" w:themeColor="text1"/>
-          <w:sz w:val="28"/>
-          <w:szCs w:val="28"/>
-          <w:highlight w:val="red"/>
-          <w:rtl/>
-          <w:lang w:bidi="he-IL"/>
-        </w:rPr>
-        <w:t>מהבנים</w:t>
-      </w:r>
-      <w:r>
-        <w:rPr>
-          <w:rFonts w:asciiTheme="minorBidi" w:hAnsiTheme="minorBidi" w:hint="cs"/>
-          <w:color w:val="000000" w:themeColor="text1"/>
-          <w:sz w:val="28"/>
-          <w:szCs w:val="28"/>
-          <w:rtl/>
-        </w:rPr>
-        <w:t xml:space="preserve">, </w:t>
-      </w:r>
-      <w:r>
-        <w:rPr>
-          <w:rFonts w:asciiTheme="minorBidi" w:hAnsiTheme="minorBidi" w:hint="cs"/>
-          <w:color w:val="000000" w:themeColor="text1"/>
-          <w:sz w:val="28"/>
-          <w:szCs w:val="28"/>
-          <w:rtl/>
-          <w:lang w:bidi="he-IL"/>
-        </w:rPr>
-        <w:t>ואז</w:t>
-      </w:r>
-      <w:r>
-        <w:rPr>
-          <w:rFonts w:asciiTheme="minorBidi" w:hAnsiTheme="minorBidi" w:hint="cs"/>
-          <w:color w:val="000000" w:themeColor="text1"/>
-          <w:sz w:val="28"/>
-          <w:szCs w:val="28"/>
-          <w:rtl/>
-        </w:rPr>
-        <w:t xml:space="preserve"> </w:t>
-      </w:r>
-      <w:r>
-        <w:rPr>
-          <w:rFonts w:asciiTheme="minorBidi" w:hAnsiTheme="minorBidi" w:hint="cs"/>
-          <w:color w:val="000000" w:themeColor="text1"/>
-          <w:sz w:val="28"/>
-          <w:szCs w:val="28"/>
-          <w:rtl/>
-          <w:lang w:bidi="he-IL"/>
-        </w:rPr>
-        <w:t>נמשיך</w:t>
-      </w:r>
-      <w:r>
-        <w:rPr>
-          <w:rFonts w:asciiTheme="minorBidi" w:hAnsiTheme="minorBidi" w:hint="cs"/>
-          <w:color w:val="000000" w:themeColor="text1"/>
-          <w:sz w:val="28"/>
-          <w:szCs w:val="28"/>
-          <w:rtl/>
-        </w:rPr>
-        <w:t xml:space="preserve"> </w:t>
-      </w:r>
-      <w:r>
-        <w:rPr>
-          <w:rFonts w:asciiTheme="minorBidi" w:hAnsiTheme="minorBidi" w:hint="cs"/>
-          <w:color w:val="000000" w:themeColor="text1"/>
-          <w:sz w:val="28"/>
-          <w:szCs w:val="28"/>
-          <w:rtl/>
-          <w:lang w:bidi="he-IL"/>
-        </w:rPr>
-        <w:t>עבור</w:t>
-      </w:r>
-      <w:r>
-        <w:rPr>
-          <w:rFonts w:asciiTheme="minorBidi" w:hAnsiTheme="minorBidi" w:hint="cs"/>
-          <w:color w:val="000000" w:themeColor="text1"/>
-          <w:sz w:val="28"/>
-          <w:szCs w:val="28"/>
-          <w:rtl/>
-        </w:rPr>
-        <w:t xml:space="preserve"> </w:t>
-      </w:r>
-      <w:r>
-        <w:rPr>
-          <w:rFonts w:asciiTheme="minorBidi" w:hAnsiTheme="minorBidi" w:hint="cs"/>
-          <w:color w:val="000000" w:themeColor="text1"/>
-          <w:sz w:val="28"/>
-          <w:szCs w:val="28"/>
-          <w:rtl/>
-          <w:lang w:bidi="he-IL"/>
-        </w:rPr>
-        <w:t>החצי</w:t>
-      </w:r>
-      <w:r>
-        <w:rPr>
-          <w:rFonts w:asciiTheme="minorBidi" w:hAnsiTheme="minorBidi" w:hint="cs"/>
-          <w:color w:val="000000" w:themeColor="text1"/>
-          <w:sz w:val="28"/>
-          <w:szCs w:val="28"/>
-          <w:rtl/>
-        </w:rPr>
-        <w:t xml:space="preserve"> </w:t>
-      </w:r>
-      <w:r>
-        <w:rPr>
-          <w:rFonts w:asciiTheme="minorBidi" w:hAnsiTheme="minorBidi" w:hint="cs"/>
-          <w:color w:val="000000" w:themeColor="text1"/>
-          <w:sz w:val="28"/>
-          <w:szCs w:val="28"/>
-          <w:rtl/>
-          <w:lang w:bidi="he-IL"/>
-        </w:rPr>
-        <w:t>השני</w:t>
-      </w:r>
-      <w:r>
-        <w:rPr>
-          <w:rFonts w:asciiTheme="minorBidi" w:hAnsiTheme="minorBidi" w:hint="cs"/>
-          <w:color w:val="000000" w:themeColor="text1"/>
-          <w:sz w:val="28"/>
-          <w:szCs w:val="28"/>
-          <w:rtl/>
-        </w:rPr>
-        <w:t xml:space="preserve">. </w:t>
-      </w:r>
-      <w:r>
-        <w:rPr>
-          <w:rFonts w:asciiTheme="minorBidi" w:hAnsiTheme="minorBidi" w:hint="cs"/>
-          <w:color w:val="000000" w:themeColor="text1"/>
-          <w:sz w:val="28"/>
-          <w:szCs w:val="28"/>
-          <w:rtl/>
-          <w:lang w:bidi="he-IL"/>
-        </w:rPr>
-        <w:t>כיוון</w:t>
-      </w:r>
-      <w:r>
-        <w:rPr>
-          <w:rFonts w:asciiTheme="minorBidi" w:hAnsiTheme="minorBidi" w:hint="cs"/>
-          <w:color w:val="000000" w:themeColor="text1"/>
-          <w:sz w:val="28"/>
-          <w:szCs w:val="28"/>
-          <w:rtl/>
-        </w:rPr>
-        <w:t xml:space="preserve"> </w:t>
-      </w:r>
-      <w:r>
-        <w:rPr>
-          <w:rFonts w:asciiTheme="minorBidi" w:hAnsiTheme="minorBidi" w:hint="cs"/>
-          <w:color w:val="000000" w:themeColor="text1"/>
-          <w:sz w:val="28"/>
-          <w:szCs w:val="28"/>
-          <w:rtl/>
-          <w:lang w:bidi="he-IL"/>
-        </w:rPr>
-        <w:t>שאנו</w:t>
-      </w:r>
-      <w:r>
-        <w:rPr>
-          <w:rFonts w:asciiTheme="minorBidi" w:hAnsiTheme="minorBidi" w:hint="cs"/>
-          <w:color w:val="000000" w:themeColor="text1"/>
-          <w:sz w:val="28"/>
-          <w:szCs w:val="28"/>
-          <w:rtl/>
-        </w:rPr>
-        <w:t xml:space="preserve"> </w:t>
-      </w:r>
-      <w:r>
-        <w:rPr>
-          <w:rFonts w:asciiTheme="minorBidi" w:hAnsiTheme="minorBidi" w:hint="cs"/>
-          <w:color w:val="000000" w:themeColor="text1"/>
-          <w:sz w:val="28"/>
-          <w:szCs w:val="28"/>
-          <w:rtl/>
-          <w:lang w:bidi="he-IL"/>
-        </w:rPr>
-        <w:t>שומרים</w:t>
-      </w:r>
-      <w:r>
-        <w:rPr>
-          <w:rFonts w:asciiTheme="minorBidi" w:hAnsiTheme="minorBidi" w:hint="cs"/>
-          <w:color w:val="000000" w:themeColor="text1"/>
-          <w:sz w:val="28"/>
-          <w:szCs w:val="28"/>
-          <w:rtl/>
-        </w:rPr>
-        <w:t xml:space="preserve"> </w:t>
-      </w:r>
-      <w:r>
-        <w:rPr>
-          <w:rFonts w:asciiTheme="minorBidi" w:hAnsiTheme="minorBidi" w:hint="cs"/>
-          <w:color w:val="000000" w:themeColor="text1"/>
-          <w:sz w:val="28"/>
-          <w:szCs w:val="28"/>
-          <w:rtl/>
-          <w:lang w:bidi="he-IL"/>
-        </w:rPr>
-        <w:t>את</w:t>
-      </w:r>
-      <w:r>
-        <w:rPr>
-          <w:rFonts w:asciiTheme="minorBidi" w:hAnsiTheme="minorBidi" w:hint="cs"/>
-          <w:color w:val="000000" w:themeColor="text1"/>
-          <w:sz w:val="28"/>
-          <w:szCs w:val="28"/>
-          <w:rtl/>
-        </w:rPr>
-        <w:t xml:space="preserve"> </w:t>
-      </w:r>
-      <w:r>
-        <w:rPr>
-          <w:rFonts w:asciiTheme="minorBidi" w:hAnsiTheme="minorBidi" w:hint="cs"/>
-          <w:color w:val="000000" w:themeColor="text1"/>
-          <w:sz w:val="28"/>
-          <w:szCs w:val="28"/>
-          <w:rtl/>
-          <w:lang w:bidi="he-IL"/>
-        </w:rPr>
-        <w:t>הערך</w:t>
-      </w:r>
-      <w:r>
-        <w:rPr>
-          <w:rFonts w:asciiTheme="minorBidi" w:hAnsiTheme="minorBidi" w:hint="cs"/>
-          <w:color w:val="000000" w:themeColor="text1"/>
-          <w:sz w:val="28"/>
-          <w:szCs w:val="28"/>
-          <w:rtl/>
-        </w:rPr>
-        <w:t xml:space="preserve"> </w:t>
-      </w:r>
-      <w:r>
-        <w:rPr>
-          <w:rFonts w:asciiTheme="minorBidi" w:hAnsiTheme="minorBidi" w:hint="cs"/>
-          <w:color w:val="000000" w:themeColor="text1"/>
-          <w:sz w:val="28"/>
-          <w:szCs w:val="28"/>
-          <w:rtl/>
-          <w:lang w:bidi="he-IL"/>
-        </w:rPr>
-        <w:t>לבנים</w:t>
-      </w:r>
-      <w:r>
-        <w:rPr>
-          <w:rFonts w:asciiTheme="minorBidi" w:hAnsiTheme="minorBidi" w:hint="cs"/>
-          <w:color w:val="000000" w:themeColor="text1"/>
-          <w:sz w:val="28"/>
-          <w:szCs w:val="28"/>
-          <w:rtl/>
-        </w:rPr>
-        <w:t xml:space="preserve"> </w:t>
-      </w:r>
-      <w:r>
-        <w:rPr>
-          <w:rFonts w:asciiTheme="minorBidi" w:hAnsiTheme="minorBidi" w:hint="cs"/>
-          <w:color w:val="000000" w:themeColor="text1"/>
-          <w:sz w:val="28"/>
-          <w:szCs w:val="28"/>
-          <w:rtl/>
-          <w:lang w:bidi="he-IL"/>
-        </w:rPr>
-        <w:t>העליונים</w:t>
-      </w:r>
-      <w:r>
-        <w:rPr>
-          <w:rFonts w:asciiTheme="minorBidi" w:hAnsiTheme="minorBidi" w:hint="cs"/>
-          <w:color w:val="000000" w:themeColor="text1"/>
-          <w:sz w:val="28"/>
-          <w:szCs w:val="28"/>
-          <w:rtl/>
-        </w:rPr>
-        <w:t xml:space="preserve">, </w:t>
-      </w:r>
-      <w:r>
-        <w:rPr>
-          <w:rFonts w:asciiTheme="minorBidi" w:hAnsiTheme="minorBidi" w:hint="cs"/>
-          <w:color w:val="000000" w:themeColor="text1"/>
-          <w:sz w:val="28"/>
-          <w:szCs w:val="28"/>
-          <w:rtl/>
-          <w:lang w:bidi="he-IL"/>
-        </w:rPr>
-        <w:t>אם</w:t>
-      </w:r>
-      <w:r>
-        <w:rPr>
-          <w:rFonts w:asciiTheme="minorBidi" w:hAnsiTheme="minorBidi" w:hint="cs"/>
-          <w:color w:val="000000" w:themeColor="text1"/>
-          <w:sz w:val="28"/>
-          <w:szCs w:val="28"/>
-          <w:rtl/>
-        </w:rPr>
-        <w:t xml:space="preserve"> </w:t>
-      </w:r>
-      <w:r>
-        <w:rPr>
-          <w:rFonts w:asciiTheme="minorBidi" w:hAnsiTheme="minorBidi" w:hint="cs"/>
-          <w:color w:val="000000" w:themeColor="text1"/>
-          <w:sz w:val="28"/>
-          <w:szCs w:val="28"/>
-          <w:rtl/>
-          <w:lang w:bidi="he-IL"/>
-        </w:rPr>
-        <w:t>בממוצע</w:t>
-      </w:r>
-      <w:r>
-        <w:rPr>
-          <w:rFonts w:asciiTheme="minorBidi" w:hAnsiTheme="minorBidi" w:hint="cs"/>
-          <w:color w:val="000000" w:themeColor="text1"/>
-          <w:sz w:val="28"/>
-          <w:szCs w:val="28"/>
-          <w:rtl/>
-        </w:rPr>
-        <w:t xml:space="preserve"> </w:t>
-      </w:r>
-      <w:r>
-        <w:rPr>
-          <w:rFonts w:asciiTheme="minorBidi" w:hAnsiTheme="minorBidi" w:hint="cs"/>
-          <w:color w:val="000000" w:themeColor="text1"/>
-          <w:sz w:val="28"/>
-          <w:szCs w:val="28"/>
-          <w:rtl/>
-          <w:lang w:bidi="he-IL"/>
-        </w:rPr>
-        <w:t>נפסיק</w:t>
-      </w:r>
-      <w:r>
-        <w:rPr>
-          <w:rFonts w:asciiTheme="minorBidi" w:hAnsiTheme="minorBidi" w:hint="cs"/>
-          <w:color w:val="000000" w:themeColor="text1"/>
-          <w:sz w:val="28"/>
-          <w:szCs w:val="28"/>
-          <w:rtl/>
-        </w:rPr>
-        <w:t xml:space="preserve"> </w:t>
-      </w:r>
-      <w:r>
-        <w:rPr>
-          <w:rFonts w:asciiTheme="minorBidi" w:hAnsiTheme="minorBidi" w:hint="cs"/>
-          <w:color w:val="000000" w:themeColor="text1"/>
-          <w:sz w:val="28"/>
-          <w:szCs w:val="28"/>
-          <w:rtl/>
-          <w:lang w:bidi="he-IL"/>
-        </w:rPr>
-        <w:t>את</w:t>
-      </w:r>
-      <w:r>
-        <w:rPr>
-          <w:rFonts w:asciiTheme="minorBidi" w:hAnsiTheme="minorBidi" w:hint="cs"/>
-          <w:color w:val="000000" w:themeColor="text1"/>
-          <w:sz w:val="28"/>
-          <w:szCs w:val="28"/>
-          <w:rtl/>
-        </w:rPr>
-        <w:t xml:space="preserve"> </w:t>
-      </w:r>
-      <w:r>
-        <w:rPr>
-          <w:rFonts w:asciiTheme="minorBidi" w:hAnsiTheme="minorBidi" w:hint="cs"/>
-          <w:color w:val="000000" w:themeColor="text1"/>
-          <w:sz w:val="28"/>
-          <w:szCs w:val="28"/>
-          <w:rtl/>
-          <w:lang w:bidi="he-IL"/>
-        </w:rPr>
-        <w:t>האלגוריתם</w:t>
-      </w:r>
-      <w:r>
-        <w:rPr>
-          <w:rFonts w:asciiTheme="minorBidi" w:hAnsiTheme="minorBidi" w:hint="cs"/>
-          <w:color w:val="000000" w:themeColor="text1"/>
-          <w:sz w:val="28"/>
-          <w:szCs w:val="28"/>
-          <w:rtl/>
-        </w:rPr>
-        <w:t xml:space="preserve"> </w:t>
-      </w:r>
-      <w:r>
-        <w:rPr>
-          <w:rFonts w:asciiTheme="minorBidi" w:hAnsiTheme="minorBidi" w:hint="cs"/>
-          <w:color w:val="000000" w:themeColor="text1"/>
-          <w:sz w:val="28"/>
-          <w:szCs w:val="28"/>
-          <w:rtl/>
-          <w:lang w:bidi="he-IL"/>
-        </w:rPr>
-        <w:t>באמצע</w:t>
-      </w:r>
-      <w:r>
-        <w:rPr>
-          <w:rFonts w:asciiTheme="minorBidi" w:hAnsiTheme="minorBidi" w:hint="cs"/>
-          <w:color w:val="000000" w:themeColor="text1"/>
-          <w:sz w:val="28"/>
-          <w:szCs w:val="28"/>
-          <w:rtl/>
-        </w:rPr>
-        <w:t xml:space="preserve"> </w:t>
-      </w:r>
-      <w:proofErr w:type="spellStart"/>
-      <w:r>
-        <w:rPr>
-          <w:rFonts w:asciiTheme="minorBidi" w:hAnsiTheme="minorBidi" w:hint="cs"/>
-          <w:color w:val="000000" w:themeColor="text1"/>
-          <w:sz w:val="28"/>
-          <w:szCs w:val="28"/>
-          <w:rtl/>
-          <w:lang w:bidi="he-IL"/>
-        </w:rPr>
-        <w:t>האיטרציה</w:t>
-      </w:r>
-      <w:proofErr w:type="spellEnd"/>
-      <w:r>
-        <w:rPr>
-          <w:rFonts w:asciiTheme="minorBidi" w:hAnsiTheme="minorBidi" w:hint="cs"/>
-          <w:color w:val="000000" w:themeColor="text1"/>
-          <w:sz w:val="28"/>
-          <w:szCs w:val="28"/>
-          <w:rtl/>
-        </w:rPr>
-        <w:t xml:space="preserve">, </w:t>
-      </w:r>
-      <w:r>
-        <w:rPr>
-          <w:rFonts w:asciiTheme="minorBidi" w:hAnsiTheme="minorBidi" w:hint="cs"/>
-          <w:color w:val="000000" w:themeColor="text1"/>
-          <w:sz w:val="28"/>
-          <w:szCs w:val="28"/>
-          <w:rtl/>
-          <w:lang w:bidi="he-IL"/>
-        </w:rPr>
-        <w:t>הרי</w:t>
-      </w:r>
-      <w:r>
-        <w:rPr>
-          <w:rFonts w:asciiTheme="minorBidi" w:hAnsiTheme="minorBidi" w:hint="cs"/>
-          <w:color w:val="000000" w:themeColor="text1"/>
-          <w:sz w:val="28"/>
-          <w:szCs w:val="28"/>
-          <w:rtl/>
-        </w:rPr>
-        <w:t xml:space="preserve"> </w:t>
-      </w:r>
-      <w:r>
-        <w:rPr>
-          <w:rFonts w:asciiTheme="minorBidi" w:hAnsiTheme="minorBidi" w:hint="cs"/>
-          <w:color w:val="000000" w:themeColor="text1"/>
-          <w:sz w:val="28"/>
-          <w:szCs w:val="28"/>
-          <w:rtl/>
-          <w:lang w:bidi="he-IL"/>
-        </w:rPr>
-        <w:t>ששמרי</w:t>
-      </w:r>
-      <w:r>
-        <w:rPr>
-          <w:rFonts w:asciiTheme="minorBidi" w:hAnsiTheme="minorBidi" w:hint="cs"/>
-          <w:color w:val="000000" w:themeColor="text1"/>
-          <w:sz w:val="28"/>
-          <w:szCs w:val="28"/>
-          <w:rtl/>
-        </w:rPr>
-        <w:t xml:space="preserve"> </w:t>
-      </w:r>
-      <w:r>
-        <w:rPr>
-          <w:rFonts w:asciiTheme="minorBidi" w:hAnsiTheme="minorBidi" w:hint="cs"/>
-          <w:color w:val="000000" w:themeColor="text1"/>
-          <w:sz w:val="28"/>
-          <w:szCs w:val="28"/>
-          <w:rtl/>
-          <w:lang w:bidi="he-IL"/>
-        </w:rPr>
-        <w:t>עבור</w:t>
-      </w:r>
-      <w:r>
-        <w:rPr>
-          <w:rFonts w:asciiTheme="minorBidi" w:hAnsiTheme="minorBidi" w:hint="cs"/>
-          <w:color w:val="000000" w:themeColor="text1"/>
-          <w:sz w:val="28"/>
-          <w:szCs w:val="28"/>
-          <w:rtl/>
-        </w:rPr>
-        <w:t xml:space="preserve"> </w:t>
-      </w:r>
-      <w:r>
-        <w:rPr>
-          <w:rFonts w:asciiTheme="minorBidi" w:hAnsiTheme="minorBidi" w:hint="cs"/>
-          <w:color w:val="000000" w:themeColor="text1"/>
-          <w:sz w:val="28"/>
-          <w:szCs w:val="28"/>
-          <w:rtl/>
-          <w:lang w:bidi="he-IL"/>
-        </w:rPr>
-        <w:t>חצי</w:t>
-      </w:r>
-      <w:r>
-        <w:rPr>
-          <w:rFonts w:asciiTheme="minorBidi" w:hAnsiTheme="minorBidi" w:hint="cs"/>
-          <w:color w:val="000000" w:themeColor="text1"/>
-          <w:sz w:val="28"/>
-          <w:szCs w:val="28"/>
-          <w:rtl/>
-        </w:rPr>
-        <w:t xml:space="preserve"> </w:t>
-      </w:r>
-      <w:r>
-        <w:rPr>
-          <w:rFonts w:asciiTheme="minorBidi" w:hAnsiTheme="minorBidi" w:hint="cs"/>
-          <w:color w:val="000000" w:themeColor="text1"/>
-          <w:sz w:val="28"/>
-          <w:szCs w:val="28"/>
-          <w:rtl/>
-          <w:lang w:bidi="he-IL"/>
-        </w:rPr>
-        <w:t>מהבנים</w:t>
-      </w:r>
-      <w:r>
-        <w:rPr>
-          <w:rFonts w:asciiTheme="minorBidi" w:hAnsiTheme="minorBidi" w:hint="cs"/>
-          <w:color w:val="000000" w:themeColor="text1"/>
-          <w:sz w:val="28"/>
-          <w:szCs w:val="28"/>
-          <w:rtl/>
-        </w:rPr>
-        <w:t xml:space="preserve"> </w:t>
-      </w:r>
-      <w:r>
-        <w:rPr>
-          <w:rFonts w:asciiTheme="minorBidi" w:hAnsiTheme="minorBidi" w:hint="cs"/>
-          <w:color w:val="000000" w:themeColor="text1"/>
-          <w:sz w:val="28"/>
-          <w:szCs w:val="28"/>
-          <w:rtl/>
-          <w:lang w:bidi="he-IL"/>
-        </w:rPr>
-        <w:t>העליונים</w:t>
-      </w:r>
-      <w:r>
-        <w:rPr>
-          <w:rFonts w:asciiTheme="minorBidi" w:hAnsiTheme="minorBidi" w:hint="cs"/>
-          <w:color w:val="000000" w:themeColor="text1"/>
-          <w:sz w:val="28"/>
-          <w:szCs w:val="28"/>
-          <w:rtl/>
-        </w:rPr>
-        <w:t xml:space="preserve"> </w:t>
-      </w:r>
-      <w:r>
-        <w:rPr>
-          <w:rFonts w:asciiTheme="minorBidi" w:hAnsiTheme="minorBidi" w:hint="cs"/>
-          <w:color w:val="000000" w:themeColor="text1"/>
-          <w:sz w:val="28"/>
-          <w:szCs w:val="28"/>
-          <w:rtl/>
-          <w:lang w:bidi="he-IL"/>
-        </w:rPr>
-        <w:t>את</w:t>
-      </w:r>
-      <w:r>
-        <w:rPr>
-          <w:rFonts w:asciiTheme="minorBidi" w:hAnsiTheme="minorBidi" w:hint="cs"/>
-          <w:color w:val="000000" w:themeColor="text1"/>
-          <w:sz w:val="28"/>
-          <w:szCs w:val="28"/>
-          <w:rtl/>
-        </w:rPr>
-        <w:t xml:space="preserve"> </w:t>
-      </w:r>
-      <w:r>
-        <w:rPr>
-          <w:rFonts w:asciiTheme="minorBidi" w:hAnsiTheme="minorBidi" w:hint="cs"/>
-          <w:color w:val="000000" w:themeColor="text1"/>
-          <w:sz w:val="28"/>
-          <w:szCs w:val="28"/>
-          <w:rtl/>
-          <w:lang w:bidi="he-IL"/>
-        </w:rPr>
-        <w:t>ערך</w:t>
-      </w:r>
-      <w:r>
-        <w:rPr>
-          <w:rFonts w:asciiTheme="minorBidi" w:hAnsiTheme="minorBidi" w:hint="cs"/>
-          <w:color w:val="000000" w:themeColor="text1"/>
-          <w:sz w:val="28"/>
-          <w:szCs w:val="28"/>
-          <w:rtl/>
-        </w:rPr>
-        <w:t xml:space="preserve"> </w:t>
-      </w:r>
-      <w:proofErr w:type="spellStart"/>
-      <w:r>
-        <w:rPr>
-          <w:rFonts w:asciiTheme="minorBidi" w:hAnsiTheme="minorBidi" w:hint="cs"/>
-          <w:color w:val="000000" w:themeColor="text1"/>
-          <w:sz w:val="28"/>
-          <w:szCs w:val="28"/>
-          <w:rtl/>
-          <w:lang w:bidi="he-IL"/>
-        </w:rPr>
-        <w:t>המינימקס</w:t>
-      </w:r>
-      <w:proofErr w:type="spellEnd"/>
-      <w:r>
-        <w:rPr>
-          <w:rFonts w:asciiTheme="minorBidi" w:hAnsiTheme="minorBidi" w:hint="cs"/>
-          <w:color w:val="000000" w:themeColor="text1"/>
-          <w:sz w:val="28"/>
-          <w:szCs w:val="28"/>
-          <w:rtl/>
-        </w:rPr>
-        <w:t xml:space="preserve"> </w:t>
-      </w:r>
-      <w:proofErr w:type="spellStart"/>
-      <w:r>
-        <w:rPr>
-          <w:rFonts w:asciiTheme="minorBidi" w:hAnsiTheme="minorBidi" w:hint="cs"/>
-          <w:color w:val="000000" w:themeColor="text1"/>
-          <w:sz w:val="28"/>
-          <w:szCs w:val="28"/>
-          <w:rtl/>
-          <w:lang w:bidi="he-IL"/>
-        </w:rPr>
-        <w:t>מהאיטרציה</w:t>
-      </w:r>
-      <w:proofErr w:type="spellEnd"/>
-      <w:r>
-        <w:rPr>
-          <w:rFonts w:asciiTheme="minorBidi" w:hAnsiTheme="minorBidi" w:hint="cs"/>
-          <w:color w:val="000000" w:themeColor="text1"/>
-          <w:sz w:val="28"/>
-          <w:szCs w:val="28"/>
-          <w:rtl/>
-        </w:rPr>
-        <w:t xml:space="preserve"> </w:t>
-      </w:r>
-      <w:r>
-        <w:rPr>
-          <w:rFonts w:asciiTheme="minorBidi" w:hAnsiTheme="minorBidi" w:hint="cs"/>
-          <w:color w:val="000000" w:themeColor="text1"/>
-          <w:sz w:val="28"/>
-          <w:szCs w:val="28"/>
-          <w:rtl/>
-          <w:lang w:bidi="he-IL"/>
-        </w:rPr>
-        <w:t>האחרונה</w:t>
-      </w:r>
-      <w:r>
-        <w:rPr>
-          <w:rFonts w:asciiTheme="minorBidi" w:hAnsiTheme="minorBidi" w:hint="cs"/>
-          <w:color w:val="000000" w:themeColor="text1"/>
-          <w:sz w:val="28"/>
-          <w:szCs w:val="28"/>
-          <w:rtl/>
-        </w:rPr>
-        <w:t>.</w:t>
+          <w:rtl/>
+          <w:lang w:bidi="he-IL"/>
+        </w:rPr>
+        <w:t xml:space="preserve"> הקודמת (לצמתים שלא הספקנו לפתח), ואז בצורה זו אנו מנצלים את האינפורמציה החלקית שהספקנו בזמן הנתון.</w:t>
       </w:r>
     </w:p>
     <w:p>

</xml_diff>